<commit_message>
more data cleaning and preprocessing
</commit_message>
<xml_diff>
--- a/documentation/Interim Report Template.docx
+++ b/documentation/Interim Report Template.docx
@@ -2126,7 +2126,21 @@
                 <w:rStyle w:val="Hyperlink"/>
                 <w:noProof/>
               </w:rPr>
-              <w:t>Existing Final Year Projects</w:t>
+              <w:t>Existin</w:t>
+            </w:r>
+            <w:r>
+              <w:rPr>
+                <w:rStyle w:val="Hyperlink"/>
+                <w:noProof/>
+              </w:rPr>
+              <w:t>g</w:t>
+            </w:r>
+            <w:r>
+              <w:rPr>
+                <w:rStyle w:val="Hyperlink"/>
+                <w:noProof/>
+              </w:rPr>
+              <w:t xml:space="preserve"> Final Year Projects</w:t>
             </w:r>
             <w:r>
               <w:rPr>
@@ -4146,30 +4160,14 @@
       </w:r>
       <w:bookmarkEnd w:id="0"/>
     </w:p>
-    <w:p/>
-    <w:p>
-      <w:pPr>
-        <w:rPr>
-          <w:b/>
-          <w:u w:val="single"/>
-        </w:rPr>
-      </w:pPr>
-      <w:r>
-        <w:rPr>
-          <w:b/>
-          <w:u w:val="single"/>
-        </w:rPr>
-        <w:t xml:space="preserve">As least 2 pages, but </w:t>
-      </w:r>
-      <w:r>
-        <w:rPr>
-          <w:b/>
-          <w:u w:val="single"/>
-        </w:rPr>
-        <w:t>as many as you like</w:t>
-      </w:r>
-    </w:p>
-    <w:p/>
+    <w:p>
+      <w:pPr>
+        <w:rPr>
+          <w:sz w:val="24"/>
+          <w:szCs w:val="24"/>
+        </w:rPr>
+      </w:pPr>
+    </w:p>
     <w:p>
       <w:pPr>
         <w:pStyle w:val="Heading2"/>
@@ -4869,7 +4867,49 @@
           <w:sz w:val="24"/>
           <w:szCs w:val="24"/>
         </w:rPr>
-        <w:t xml:space="preserve"> The user will then be presented with a list of their saved playlists, from which they can select a playlist as a basis for recommendation creation. The user may then alter some variables </w:t>
+        <w:t xml:space="preserve"> The user will then be presented with a list of their saved playlists, from which they can select a playlist as a basis for recommendation creation. The user may then alter some variables about the mood of the music </w:t>
+      </w:r>
+      <w:r>
+        <w:rPr>
+          <w:sz w:val="24"/>
+          <w:szCs w:val="24"/>
+        </w:rPr>
+        <w:t xml:space="preserve">they </w:t>
+      </w:r>
+      <w:r>
+        <w:rPr>
+          <w:sz w:val="24"/>
+          <w:szCs w:val="24"/>
+        </w:rPr>
+        <w:t>desire before</w:t>
+      </w:r>
+      <w:r>
+        <w:rPr>
+          <w:sz w:val="24"/>
+          <w:szCs w:val="24"/>
+        </w:rPr>
+        <w:t xml:space="preserve"> recommendations are generated. The contents of the playlist</w:t>
+      </w:r>
+      <w:r>
+        <w:rPr>
+          <w:sz w:val="24"/>
+          <w:szCs w:val="24"/>
+        </w:rPr>
+        <w:t xml:space="preserve"> and </w:t>
+      </w:r>
+      <w:r>
+        <w:rPr>
+          <w:sz w:val="24"/>
+          <w:szCs w:val="24"/>
+        </w:rPr>
+        <w:t>the mood values</w:t>
+      </w:r>
+      <w:r>
+        <w:rPr>
+          <w:sz w:val="24"/>
+          <w:szCs w:val="24"/>
+        </w:rPr>
+        <w:t xml:space="preserve"> can then be passed through a machine learning </w:t>
       </w:r>
       <w:r>
         <w:rPr>
@@ -4877,49 +4917,7 @@
           <w:szCs w:val="24"/>
         </w:rPr>
         <w:lastRenderedPageBreak/>
-        <w:t xml:space="preserve">about the mood of the music </w:t>
-      </w:r>
-      <w:r>
-        <w:rPr>
-          <w:sz w:val="24"/>
-          <w:szCs w:val="24"/>
-        </w:rPr>
-        <w:t xml:space="preserve">they </w:t>
-      </w:r>
-      <w:r>
-        <w:rPr>
-          <w:sz w:val="24"/>
-          <w:szCs w:val="24"/>
-        </w:rPr>
-        <w:t>desire before</w:t>
-      </w:r>
-      <w:r>
-        <w:rPr>
-          <w:sz w:val="24"/>
-          <w:szCs w:val="24"/>
-        </w:rPr>
-        <w:t xml:space="preserve"> recommendations are generated. The contents of the playlist</w:t>
-      </w:r>
-      <w:r>
-        <w:rPr>
-          <w:sz w:val="24"/>
-          <w:szCs w:val="24"/>
-        </w:rPr>
-        <w:t xml:space="preserve"> and </w:t>
-      </w:r>
-      <w:r>
-        <w:rPr>
-          <w:sz w:val="24"/>
-          <w:szCs w:val="24"/>
-        </w:rPr>
-        <w:t>the mood values</w:t>
-      </w:r>
-      <w:r>
-        <w:rPr>
-          <w:sz w:val="24"/>
-          <w:szCs w:val="24"/>
-        </w:rPr>
-        <w:t xml:space="preserve"> can then be passed through a machine learning model, which eventually outputs a series of recommendations. These recommendations can be saved directly to a user’s library</w:t>
+        <w:t>model, which eventually outputs a series of recommendations. These recommendations can be saved directly to a user’s library</w:t>
       </w:r>
       <w:r>
         <w:rPr>
@@ -5309,6 +5307,99 @@
           <w:sz w:val="24"/>
           <w:szCs w:val="24"/>
         </w:rPr>
+        <w:t>This proje</w:t>
+      </w:r>
+      <w:r>
+        <w:rPr>
+          <w:sz w:val="24"/>
+          <w:szCs w:val="24"/>
+        </w:rPr>
+        <w:t xml:space="preserve">ct is at heart a machine learning project, </w:t>
+      </w:r>
+      <w:r>
+        <w:rPr>
+          <w:sz w:val="24"/>
+          <w:szCs w:val="24"/>
+        </w:rPr>
+        <w:t>focused on designing a machine learning model that can accept direct user input and existing user Spotify data</w:t>
+      </w:r>
+      <w:r>
+        <w:rPr>
+          <w:sz w:val="24"/>
+          <w:szCs w:val="24"/>
+        </w:rPr>
+        <w:t>, and producing recommendations based on these. The retrieval</w:t>
+      </w:r>
+      <w:r>
+        <w:rPr>
+          <w:sz w:val="24"/>
+          <w:szCs w:val="24"/>
+        </w:rPr>
+        <w:t>, c</w:t>
+      </w:r>
+      <w:r>
+        <w:rPr>
+          <w:sz w:val="24"/>
+          <w:szCs w:val="24"/>
+        </w:rPr>
+        <w:t xml:space="preserve">leaning and processing of user data are all within the scope, as is the start-to-finish construction of a suitable </w:t>
+      </w:r>
+      <w:r>
+        <w:rPr>
+          <w:sz w:val="24"/>
+          <w:szCs w:val="24"/>
+        </w:rPr>
+        <w:t>recommender system, including all testing and evaluation.</w:t>
+      </w:r>
+    </w:p>
+    <w:p>
+      <w:pPr>
+        <w:rPr>
+          <w:sz w:val="24"/>
+          <w:szCs w:val="24"/>
+        </w:rPr>
+      </w:pPr>
+      <w:r>
+        <w:rPr>
+          <w:sz w:val="24"/>
+          <w:szCs w:val="24"/>
+        </w:rPr>
+        <w:t>Furthermore</w:t>
+      </w:r>
+      <w:r>
+        <w:rPr>
+          <w:sz w:val="24"/>
+          <w:szCs w:val="24"/>
+        </w:rPr>
+        <w:t xml:space="preserve">, a user-friendly web application that serves as user interface for interaction with the recommender system will be developed, </w:t>
+      </w:r>
+      <w:r>
+        <w:rPr>
+          <w:sz w:val="24"/>
+          <w:szCs w:val="24"/>
+        </w:rPr>
+        <w:t>tested,</w:t>
+      </w:r>
+      <w:r>
+        <w:rPr>
+          <w:sz w:val="24"/>
+          <w:szCs w:val="24"/>
+        </w:rPr>
+        <w:t xml:space="preserve"> and evaluated.</w:t>
+      </w:r>
+    </w:p>
+    <w:p>
+      <w:pPr>
+        <w:rPr>
+          <w:sz w:val="24"/>
+          <w:szCs w:val="24"/>
+        </w:rPr>
+      </w:pPr>
+      <w:r>
+        <w:rPr>
+          <w:sz w:val="24"/>
+          <w:szCs w:val="24"/>
+        </w:rPr>
         <w:t xml:space="preserve">This </w:t>
       </w:r>
       <w:r>
@@ -5323,7 +5414,21 @@
           <w:sz w:val="24"/>
           <w:szCs w:val="24"/>
         </w:rPr>
-        <w:t xml:space="preserve">. Compatibility with other online music streaming services </w:t>
+        <w:t xml:space="preserve">. Compatibility with </w:t>
+      </w:r>
+      <w:r>
+        <w:rPr>
+          <w:sz w:val="24"/>
+          <w:szCs w:val="24"/>
+        </w:rPr>
+        <w:t xml:space="preserve">any </w:t>
+      </w:r>
+      <w:r>
+        <w:rPr>
+          <w:sz w:val="24"/>
+          <w:szCs w:val="24"/>
+        </w:rPr>
+        <w:t xml:space="preserve">other online music streaming service </w:t>
       </w:r>
       <w:r>
         <w:rPr>
@@ -5418,30 +5523,6 @@
         </w:rPr>
         <w:t>.</w:t>
       </w:r>
-    </w:p>
-    <w:p>
-      <w:pPr>
-        <w:rPr>
-          <w:sz w:val="24"/>
-          <w:szCs w:val="24"/>
-        </w:rPr>
-      </w:pPr>
-    </w:p>
-    <w:p>
-      <w:pPr>
-        <w:rPr>
-          <w:sz w:val="24"/>
-          <w:szCs w:val="24"/>
-        </w:rPr>
-      </w:pPr>
-    </w:p>
-    <w:p>
-      <w:pPr>
-        <w:rPr>
-          <w:sz w:val="24"/>
-          <w:szCs w:val="24"/>
-        </w:rPr>
-      </w:pPr>
     </w:p>
     <w:p>
       <w:pPr>
@@ -5608,17 +5689,41 @@
           <w:sz w:val="24"/>
           <w:szCs w:val="24"/>
         </w:rPr>
-        <w:t xml:space="preserve">Chapter </w:t>
-      </w:r>
-      <w:r>
+        <w:t>Chapter 4 – Testing and Evaluation</w:t>
+      </w:r>
+    </w:p>
+    <w:p>
+      <w:pPr>
+        <w:rPr>
+          <w:sz w:val="24"/>
+          <w:szCs w:val="24"/>
+        </w:rPr>
+      </w:pPr>
+      <w:r>
+        <w:rPr>
+          <w:sz w:val="24"/>
+          <w:szCs w:val="24"/>
+        </w:rPr>
+        <w:t>This chapter will describe a plan for the eventual testing and evaluation of the finished project.</w:t>
+      </w:r>
+    </w:p>
+    <w:p>
+      <w:pPr>
+        <w:rPr>
+          <w:sz w:val="24"/>
+          <w:szCs w:val="24"/>
+        </w:rPr>
+      </w:pPr>
+    </w:p>
+    <w:p>
+      <w:pPr>
         <w:rPr>
           <w:b/>
           <w:bCs/>
           <w:sz w:val="24"/>
           <w:szCs w:val="24"/>
         </w:rPr>
-        <w:t>4</w:t>
-      </w:r>
+      </w:pPr>
       <w:r>
         <w:rPr>
           <w:b/>
@@ -5626,17 +5731,69 @@
           <w:sz w:val="24"/>
           <w:szCs w:val="24"/>
         </w:rPr>
+        <w:t>Chapter 5 – Prototype Development</w:t>
+      </w:r>
+    </w:p>
+    <w:p>
+      <w:pPr>
+        <w:rPr>
+          <w:sz w:val="24"/>
+          <w:szCs w:val="24"/>
+        </w:rPr>
+      </w:pPr>
+      <w:r>
+        <w:rPr>
+          <w:sz w:val="24"/>
+          <w:szCs w:val="24"/>
+        </w:rPr>
+        <w:t>This chapter will</w:t>
+      </w:r>
+      <w:r>
+        <w:rPr>
+          <w:sz w:val="24"/>
+          <w:szCs w:val="24"/>
+        </w:rPr>
+        <w:t xml:space="preserve"> present the prototype that has been </w:t>
+      </w:r>
+      <w:r>
+        <w:rPr>
+          <w:sz w:val="24"/>
+          <w:szCs w:val="24"/>
+        </w:rPr>
+        <w:t>created and</w:t>
+      </w:r>
+      <w:r>
+        <w:rPr>
+          <w:sz w:val="24"/>
+          <w:szCs w:val="24"/>
+        </w:rPr>
+        <w:t xml:space="preserve"> will detail all work completed and milestones achieved thus far in the development process.</w:t>
+      </w:r>
+      <w:r>
+        <w:rPr>
+          <w:sz w:val="24"/>
+          <w:szCs w:val="24"/>
+        </w:rPr>
         <w:t xml:space="preserve"> </w:t>
       </w:r>
-      <w:r>
+    </w:p>
+    <w:p>
+      <w:pPr>
+        <w:rPr>
+          <w:sz w:val="24"/>
+          <w:szCs w:val="24"/>
+        </w:rPr>
+      </w:pPr>
+    </w:p>
+    <w:p>
+      <w:pPr>
         <w:rPr>
           <w:b/>
           <w:bCs/>
           <w:sz w:val="24"/>
           <w:szCs w:val="24"/>
         </w:rPr>
-        <w:t>–</w:t>
-      </w:r>
+      </w:pPr>
       <w:r>
         <w:rPr>
           <w:b/>
@@ -5644,271 +5801,46 @@
           <w:sz w:val="24"/>
           <w:szCs w:val="24"/>
         </w:rPr>
+        <w:t>Chapter 6 – Issues and Future Work</w:t>
+      </w:r>
+    </w:p>
+    <w:p>
+      <w:pPr>
+        <w:rPr>
+          <w:sz w:val="24"/>
+          <w:szCs w:val="24"/>
+        </w:rPr>
+      </w:pPr>
+      <w:r>
+        <w:rPr>
+          <w:sz w:val="24"/>
+          <w:szCs w:val="24"/>
+        </w:rPr>
+        <w:t xml:space="preserve">This chapter will outline any </w:t>
+      </w:r>
+      <w:r>
+        <w:rPr>
+          <w:sz w:val="24"/>
+          <w:szCs w:val="24"/>
+        </w:rPr>
+        <w:t>issues</w:t>
+      </w:r>
+      <w:r>
+        <w:rPr>
+          <w:sz w:val="24"/>
+          <w:szCs w:val="24"/>
+        </w:rPr>
+        <w:t xml:space="preserve"> faced in the development process so far</w:t>
+      </w:r>
+      <w:r>
+        <w:rPr>
+          <w:sz w:val="24"/>
+          <w:szCs w:val="24"/>
+        </w:rPr>
         <w:t xml:space="preserve"> </w:t>
       </w:r>
       <w:r>
         <w:rPr>
-          <w:b/>
-          <w:bCs/>
-          <w:sz w:val="24"/>
-          <w:szCs w:val="24"/>
-        </w:rPr>
-        <w:t>Testing and Evaluation</w:t>
-      </w:r>
-    </w:p>
-    <w:p>
-      <w:pPr>
-        <w:rPr>
-          <w:sz w:val="24"/>
-          <w:szCs w:val="24"/>
-        </w:rPr>
-      </w:pPr>
-      <w:r>
-        <w:rPr>
-          <w:sz w:val="24"/>
-          <w:szCs w:val="24"/>
-        </w:rPr>
-        <w:t>This chapter will describe a plan for the eventual testing and evaluation of the finished project.</w:t>
-      </w:r>
-    </w:p>
-    <w:p>
-      <w:pPr>
-        <w:rPr>
-          <w:sz w:val="24"/>
-          <w:szCs w:val="24"/>
-        </w:rPr>
-      </w:pPr>
-    </w:p>
-    <w:p>
-      <w:pPr>
-        <w:rPr>
-          <w:b/>
-          <w:bCs/>
-          <w:sz w:val="24"/>
-          <w:szCs w:val="24"/>
-        </w:rPr>
-      </w:pPr>
-      <w:r>
-        <w:rPr>
-          <w:b/>
-          <w:bCs/>
-          <w:sz w:val="24"/>
-          <w:szCs w:val="24"/>
-        </w:rPr>
-        <w:t xml:space="preserve">Chapter </w:t>
-      </w:r>
-      <w:r>
-        <w:rPr>
-          <w:b/>
-          <w:bCs/>
-          <w:sz w:val="24"/>
-          <w:szCs w:val="24"/>
-        </w:rPr>
-        <w:t>5</w:t>
-      </w:r>
-      <w:r>
-        <w:rPr>
-          <w:b/>
-          <w:bCs/>
-          <w:sz w:val="24"/>
-          <w:szCs w:val="24"/>
-        </w:rPr>
-        <w:t xml:space="preserve"> </w:t>
-      </w:r>
-      <w:r>
-        <w:rPr>
-          <w:b/>
-          <w:bCs/>
-          <w:sz w:val="24"/>
-          <w:szCs w:val="24"/>
-        </w:rPr>
-        <w:t>–</w:t>
-      </w:r>
-      <w:r>
-        <w:rPr>
-          <w:b/>
-          <w:bCs/>
-          <w:sz w:val="24"/>
-          <w:szCs w:val="24"/>
-        </w:rPr>
-        <w:t xml:space="preserve"> </w:t>
-      </w:r>
-      <w:r>
-        <w:rPr>
-          <w:b/>
-          <w:bCs/>
-          <w:sz w:val="24"/>
-          <w:szCs w:val="24"/>
-        </w:rPr>
-        <w:t>Prototype Development</w:t>
-      </w:r>
-    </w:p>
-    <w:p>
-      <w:pPr>
-        <w:rPr>
-          <w:sz w:val="24"/>
-          <w:szCs w:val="24"/>
-        </w:rPr>
-      </w:pPr>
-      <w:r>
-        <w:rPr>
-          <w:sz w:val="24"/>
-          <w:szCs w:val="24"/>
-        </w:rPr>
-        <w:t>This chapter will</w:t>
-      </w:r>
-      <w:r>
-        <w:rPr>
-          <w:sz w:val="24"/>
-          <w:szCs w:val="24"/>
-        </w:rPr>
-        <w:t xml:space="preserve"> present the prototype that has been created</w:t>
-      </w:r>
-      <w:r>
-        <w:rPr>
-          <w:sz w:val="24"/>
-          <w:szCs w:val="24"/>
-        </w:rPr>
-        <w:t>,</w:t>
-      </w:r>
-      <w:r>
-        <w:rPr>
-          <w:sz w:val="24"/>
-          <w:szCs w:val="24"/>
-        </w:rPr>
-        <w:t xml:space="preserve"> </w:t>
-      </w:r>
-      <w:r>
-        <w:rPr>
-          <w:sz w:val="24"/>
-          <w:szCs w:val="24"/>
-        </w:rPr>
-        <w:t>and</w:t>
-      </w:r>
-      <w:r>
-        <w:rPr>
-          <w:sz w:val="24"/>
-          <w:szCs w:val="24"/>
-        </w:rPr>
-        <w:t xml:space="preserve"> will detail all work completed and milestones achieved thus far in the development process.</w:t>
-      </w:r>
-      <w:r>
-        <w:rPr>
-          <w:sz w:val="24"/>
-          <w:szCs w:val="24"/>
-        </w:rPr>
-        <w:t xml:space="preserve"> </w:t>
-      </w:r>
-    </w:p>
-    <w:p>
-      <w:pPr>
-        <w:rPr>
-          <w:sz w:val="24"/>
-          <w:szCs w:val="24"/>
-        </w:rPr>
-      </w:pPr>
-    </w:p>
-    <w:p>
-      <w:pPr>
-        <w:rPr>
-          <w:b/>
-          <w:bCs/>
-          <w:sz w:val="24"/>
-          <w:szCs w:val="24"/>
-        </w:rPr>
-      </w:pPr>
-      <w:r>
-        <w:rPr>
-          <w:b/>
-          <w:bCs/>
-          <w:sz w:val="24"/>
-          <w:szCs w:val="24"/>
-        </w:rPr>
-        <w:t xml:space="preserve">Chapter </w:t>
-      </w:r>
-      <w:r>
-        <w:rPr>
-          <w:b/>
-          <w:bCs/>
-          <w:sz w:val="24"/>
-          <w:szCs w:val="24"/>
-        </w:rPr>
-        <w:t>6</w:t>
-      </w:r>
-      <w:r>
-        <w:rPr>
-          <w:b/>
-          <w:bCs/>
-          <w:sz w:val="24"/>
-          <w:szCs w:val="24"/>
-        </w:rPr>
-        <w:t xml:space="preserve"> </w:t>
-      </w:r>
-      <w:r>
-        <w:rPr>
-          <w:b/>
-          <w:bCs/>
-          <w:sz w:val="24"/>
-          <w:szCs w:val="24"/>
-        </w:rPr>
-        <w:t>–</w:t>
-      </w:r>
-      <w:r>
-        <w:rPr>
-          <w:b/>
-          <w:bCs/>
-          <w:sz w:val="24"/>
-          <w:szCs w:val="24"/>
-        </w:rPr>
-        <w:t xml:space="preserve"> </w:t>
-      </w:r>
-      <w:r>
-        <w:rPr>
-          <w:b/>
-          <w:bCs/>
-          <w:sz w:val="24"/>
-          <w:szCs w:val="24"/>
-        </w:rPr>
-        <w:t>Issues and Future Work</w:t>
-      </w:r>
-    </w:p>
-    <w:p>
-      <w:pPr>
-        <w:rPr>
-          <w:sz w:val="24"/>
-          <w:szCs w:val="24"/>
-        </w:rPr>
-      </w:pPr>
-      <w:r>
-        <w:rPr>
-          <w:sz w:val="24"/>
-          <w:szCs w:val="24"/>
-        </w:rPr>
-        <w:t xml:space="preserve">This chapter will outline any </w:t>
-      </w:r>
-      <w:r>
-        <w:rPr>
-          <w:sz w:val="24"/>
-          <w:szCs w:val="24"/>
-        </w:rPr>
-        <w:t>issues</w:t>
-      </w:r>
-      <w:r>
-        <w:rPr>
-          <w:sz w:val="24"/>
-          <w:szCs w:val="24"/>
-        </w:rPr>
-        <w:t xml:space="preserve"> faced in the development process so far</w:t>
-      </w:r>
-      <w:r>
-        <w:rPr>
-          <w:sz w:val="24"/>
-          <w:szCs w:val="24"/>
-        </w:rPr>
-        <w:t xml:space="preserve"> </w:t>
-      </w:r>
-      <w:r>
-        <w:rPr>
           <w:sz w:val="24"/>
           <w:szCs w:val="24"/>
         </w:rPr>
@@ -5919,21 +5851,7 @@
           <w:sz w:val="24"/>
           <w:szCs w:val="24"/>
         </w:rPr>
-        <w:t xml:space="preserve">ways of resolving these </w:t>
-      </w:r>
-      <w:r>
-        <w:rPr>
-          <w:sz w:val="24"/>
-          <w:szCs w:val="24"/>
-        </w:rPr>
-        <w:t xml:space="preserve">issues </w:t>
-      </w:r>
-      <w:r>
-        <w:rPr>
-          <w:sz w:val="24"/>
-          <w:szCs w:val="24"/>
-        </w:rPr>
-        <w:t xml:space="preserve">going forward. It will also identify a plan </w:t>
+        <w:t xml:space="preserve">ways of resolving these issues going forward. It will also identify a plan </w:t>
       </w:r>
       <w:r>
         <w:rPr>
@@ -6024,42 +5942,14 @@
           <w:sz w:val="24"/>
           <w:szCs w:val="24"/>
         </w:rPr>
-        <w:t>In this</w:t>
-      </w:r>
-      <w:r>
-        <w:rPr>
-          <w:sz w:val="24"/>
-          <w:szCs w:val="24"/>
-        </w:rPr>
-        <w:t xml:space="preserve"> chapter</w:t>
-      </w:r>
-      <w:r>
-        <w:rPr>
-          <w:sz w:val="24"/>
-          <w:szCs w:val="24"/>
-        </w:rPr>
-        <w:t xml:space="preserve"> I</w:t>
-      </w:r>
-      <w:r>
-        <w:rPr>
-          <w:sz w:val="24"/>
-          <w:szCs w:val="24"/>
-        </w:rPr>
-        <w:t xml:space="preserve"> will describe </w:t>
-      </w:r>
-      <w:r>
-        <w:rPr>
-          <w:sz w:val="24"/>
-          <w:szCs w:val="24"/>
-        </w:rPr>
-        <w:t>all</w:t>
-      </w:r>
-      <w:r>
-        <w:rPr>
-          <w:sz w:val="24"/>
-          <w:szCs w:val="24"/>
-        </w:rPr>
-        <w:t xml:space="preserve"> research conducted and literature reviewed thus far in the project.</w:t>
+        <w:t>This chapter describes</w:t>
+      </w:r>
+      <w:r>
+        <w:rPr>
+          <w:sz w:val="24"/>
+          <w:szCs w:val="24"/>
+        </w:rPr>
+        <w:t xml:space="preserve"> all research conducted and literature reviewed thus far in the project.</w:t>
       </w:r>
     </w:p>
     <w:p/>
@@ -6189,14 +6079,7 @@
           <w:sz w:val="24"/>
           <w:szCs w:val="24"/>
         </w:rPr>
-        <w:t xml:space="preserve"> learn about the user’s taste, and </w:t>
-      </w:r>
-      <w:r>
-        <w:rPr>
-          <w:sz w:val="24"/>
-          <w:szCs w:val="24"/>
-        </w:rPr>
-        <w:t>gradually</w:t>
+        <w:t xml:space="preserve"> learn about the user’s taste, and gradually</w:t>
       </w:r>
       <w:r>
         <w:rPr>
@@ -6338,22 +6221,22 @@
           <w:sz w:val="24"/>
           <w:szCs w:val="24"/>
         </w:rPr>
+        <w:t xml:space="preserve">            </w:t>
+      </w:r>
+    </w:p>
+    <w:p>
+      <w:pPr>
+        <w:rPr>
+          <w:sz w:val="24"/>
+          <w:szCs w:val="24"/>
+        </w:rPr>
+      </w:pPr>
+      <w:r>
+        <w:rPr>
+          <w:sz w:val="24"/>
+          <w:szCs w:val="24"/>
+        </w:rPr>
         <w:lastRenderedPageBreak/>
-        <w:t xml:space="preserve">            </w:t>
-      </w:r>
-    </w:p>
-    <w:p>
-      <w:pPr>
-        <w:rPr>
-          <w:sz w:val="24"/>
-          <w:szCs w:val="24"/>
-        </w:rPr>
-      </w:pPr>
-      <w:r>
-        <w:rPr>
-          <w:sz w:val="24"/>
-          <w:szCs w:val="24"/>
-        </w:rPr>
         <w:t>The Discz app uses a machine learning algorithm in its</w:t>
       </w:r>
       <w:r>
@@ -6692,7 +6575,21 @@
           <w:sz w:val="24"/>
           <w:szCs w:val="24"/>
         </w:rPr>
-        <w:t>want to have their mood considered when they are being recommended music, hence why mood based recommendation is a primary goal of my project.</w:t>
+        <w:t xml:space="preserve">want to have their mood considered when they are being recommended music, hence why </w:t>
+      </w:r>
+      <w:r>
+        <w:rPr>
+          <w:sz w:val="24"/>
+          <w:szCs w:val="24"/>
+        </w:rPr>
+        <w:t>mood-based</w:t>
+      </w:r>
+      <w:r>
+        <w:rPr>
+          <w:sz w:val="24"/>
+          <w:szCs w:val="24"/>
+        </w:rPr>
+        <w:t xml:space="preserve"> recommendation is a primary goal of my project.</w:t>
       </w:r>
     </w:p>
     <w:p>
@@ -6926,7 +6823,10 @@
         </w:r>
       </w:fldSimple>
       <w:r>
-        <w:t>: Recommendations generated by MagicPlaylist</w:t>
+        <w:t xml:space="preserve">: Recommendations generated by </w:t>
+      </w:r>
+      <w:r>
+        <w:t>MagicPlaylist.</w:t>
       </w:r>
     </w:p>
     <w:p>
@@ -7306,12 +7206,1951 @@
     </w:p>
     <w:p>
       <w:pPr>
+        <w:rPr>
+          <w:sz w:val="24"/>
+          <w:szCs w:val="24"/>
+        </w:rPr>
+      </w:pPr>
+      <w:r>
+        <w:rPr>
+          <w:sz w:val="24"/>
+          <w:szCs w:val="24"/>
+        </w:rPr>
+        <w:t xml:space="preserve">This section </w:t>
+      </w:r>
+      <w:r>
+        <w:rPr>
+          <w:sz w:val="24"/>
+          <w:szCs w:val="24"/>
+        </w:rPr>
+        <w:t>describes technologies that were researched and considered for use in the project, including those that were ultimately chosen to be used.</w:t>
+      </w:r>
+    </w:p>
+    <w:p>
+      <w:pPr>
+        <w:rPr>
+          <w:sz w:val="24"/>
+          <w:szCs w:val="24"/>
+        </w:rPr>
+      </w:pPr>
+    </w:p>
+    <w:p>
+      <w:pPr>
+        <w:pStyle w:val="Heading3"/>
+      </w:pPr>
+      <w:r>
+        <w:t>2.3.1 Programming Languages</w:t>
+      </w:r>
+    </w:p>
+    <w:p>
+      <w:pPr>
+        <w:rPr>
+          <w:sz w:val="24"/>
+          <w:szCs w:val="24"/>
+        </w:rPr>
+      </w:pPr>
+      <w:r>
+        <w:rPr>
+          <w:sz w:val="24"/>
+          <w:szCs w:val="24"/>
+        </w:rPr>
+        <w:t xml:space="preserve">This section describes the programming languages </w:t>
+      </w:r>
+      <w:r>
+        <w:rPr>
+          <w:sz w:val="24"/>
+          <w:szCs w:val="24"/>
+        </w:rPr>
+        <w:t>researched for the application.</w:t>
+      </w:r>
+    </w:p>
+    <w:p/>
+    <w:p>
+      <w:pPr>
+        <w:pStyle w:val="Heading5"/>
+      </w:pPr>
+      <w:r>
+        <w:t>2.3.1.1 Java</w:t>
+      </w:r>
+    </w:p>
+    <w:p>
+      <w:pPr>
+        <w:rPr>
+          <w:sz w:val="24"/>
+          <w:szCs w:val="24"/>
+        </w:rPr>
+      </w:pPr>
+      <w:r>
+        <w:rPr>
+          <w:sz w:val="24"/>
+          <w:szCs w:val="24"/>
+        </w:rPr>
+        <w:t>Java is a</w:t>
+      </w:r>
+      <w:r>
+        <w:rPr>
+          <w:sz w:val="24"/>
+          <w:szCs w:val="24"/>
+        </w:rPr>
+        <w:t xml:space="preserve"> general-purpose</w:t>
+      </w:r>
+      <w:r>
+        <w:rPr>
+          <w:sz w:val="24"/>
+          <w:szCs w:val="24"/>
+        </w:rPr>
+        <w:t xml:space="preserve"> class-based, object-oriented programming language</w:t>
+      </w:r>
+      <w:r>
+        <w:rPr>
+          <w:sz w:val="24"/>
+          <w:szCs w:val="24"/>
+        </w:rPr>
+        <w:t xml:space="preserve">, </w:t>
+      </w:r>
+      <w:r>
+        <w:rPr>
+          <w:sz w:val="24"/>
+          <w:szCs w:val="24"/>
+        </w:rPr>
+        <w:t xml:space="preserve">designed to have as few implementation dependencies as </w:t>
+      </w:r>
+      <w:r>
+        <w:rPr>
+          <w:sz w:val="24"/>
+          <w:szCs w:val="24"/>
+        </w:rPr>
+        <w:t>possible</w:t>
+      </w:r>
+      <w:r>
+        <w:rPr>
+          <w:rFonts w:ascii="Calibri" w:hAnsi="Calibri" w:cs="Calibri"/>
+          <w:sz w:val="24"/>
+          <w:szCs w:val="24"/>
+        </w:rPr>
+        <w:t xml:space="preserve"> </w:t>
+      </w:r>
+      <w:r>
+        <w:rPr>
+          <w:rFonts w:ascii="Calibri" w:hAnsi="Calibri" w:cs="Calibri"/>
+          <w:sz w:val="24"/>
+          <w:szCs w:val="24"/>
+        </w:rPr>
+        <w:fldChar w:fldCharType="begin"/>
+      </w:r>
+      <w:r>
+        <w:rPr>
+          <w:rFonts w:ascii="Calibri" w:hAnsi="Calibri" w:cs="Calibri"/>
+          <w:sz w:val="24"/>
+          <w:szCs w:val="24"/>
+        </w:rPr>
+        <w:instrText xml:space="preserve"> ADDIN ZOTERO_ITEM CSL_CITATION {"citationID":"ZRcZdwTk","properties":{"formattedCitation":"(5)","plainCitation":"(5)","noteIndex":0},"citationItems":[{"id":9,"uris":["http://zotero.org/users/local/tPAIEh28/items/279D8AG8"],"itemData":{"id":9,"type":"book","ISBN":"978-0-201-65768-5","publisher":"USA, Addison Wesley","title":"Program Development in Java - Abstraction, Specification, and Object-Oriented Design","author":[{"family":"Guttag","given":"Barbara Liskov with John"}],"issued":{"date-parts":[["2000"]]}}}],"schema":"https://github.com/citation-style-language/schema/raw/master/csl-citation.json"} </w:instrText>
+      </w:r>
+      <w:r>
+        <w:rPr>
+          <w:rFonts w:ascii="Calibri" w:hAnsi="Calibri" w:cs="Calibri"/>
+          <w:sz w:val="24"/>
+          <w:szCs w:val="24"/>
+        </w:rPr>
+        <w:fldChar w:fldCharType="separate"/>
+      </w:r>
+      <w:r>
+        <w:rPr>
+          <w:rFonts w:ascii="Calibri" w:hAnsi="Calibri" w:cs="Calibri"/>
+          <w:sz w:val="24"/>
+        </w:rPr>
+        <w:t>(5)</w:t>
+      </w:r>
+      <w:r>
+        <w:rPr>
+          <w:rFonts w:ascii="Calibri" w:hAnsi="Calibri" w:cs="Calibri"/>
+          <w:sz w:val="24"/>
+          <w:szCs w:val="24"/>
+        </w:rPr>
+        <w:fldChar w:fldCharType="end"/>
+      </w:r>
+      <w:r>
+        <w:rPr>
+          <w:rFonts w:ascii="Calibri" w:hAnsi="Calibri" w:cs="Calibri"/>
+          <w:sz w:val="24"/>
+          <w:szCs w:val="24"/>
+        </w:rPr>
+        <w:t xml:space="preserve">. </w:t>
+      </w:r>
+      <w:r>
+        <w:rPr>
+          <w:sz w:val="24"/>
+          <w:szCs w:val="24"/>
+        </w:rPr>
+        <w:t xml:space="preserve">As of 2019, it was reported to be one of the most used </w:t>
+      </w:r>
+      <w:r>
+        <w:rPr>
+          <w:sz w:val="24"/>
+          <w:szCs w:val="24"/>
+        </w:rPr>
+        <w:t>programming languages among developers</w:t>
+      </w:r>
+      <w:r>
+        <w:rPr>
+          <w:sz w:val="24"/>
+          <w:szCs w:val="24"/>
+        </w:rPr>
+        <w:t>, particularly in developing client-server web applications</w:t>
+      </w:r>
+      <w:r>
+        <w:rPr>
+          <w:sz w:val="24"/>
+          <w:szCs w:val="24"/>
+        </w:rPr>
+        <w:t>, with a reported 9 million developers</w:t>
+      </w:r>
+      <w:r>
+        <w:rPr>
+          <w:sz w:val="24"/>
+          <w:szCs w:val="24"/>
+        </w:rPr>
+        <w:t xml:space="preserve"> </w:t>
+      </w:r>
+      <w:r>
+        <w:rPr>
+          <w:sz w:val="24"/>
+          <w:szCs w:val="24"/>
+        </w:rPr>
+        <w:fldChar w:fldCharType="begin"/>
+      </w:r>
+      <w:r>
+        <w:rPr>
+          <w:sz w:val="24"/>
+          <w:szCs w:val="24"/>
+        </w:rPr>
+        <w:instrText xml:space="preserve"> ADDIN ZOTERO_ITEM CSL_CITATION {"citationID":"D0AGkwZE","properties":{"formattedCitation":"(6)","plainCitation":"(6)","noteIndex":0},"citationItems":[{"id":11,"uris":["http://zotero.org/users/local/tPAIEh28/items/UJEIYANN"],"itemData":{"id":11,"type":"webpage","abstract":"GitHubGitHub co-founder Chris WanstrathThousands of programming languages exist, but there are some trusty ones that developers turn to again and again.GitHub,","container-title":"Business Insider","title":"The 10 most popular programming languages, according to the 'Facebook for programmers'","URL":"https://www.businessinsider.in/the-10-most-popular-programming-languages-according-to-the-facebook-for-programmers/articleshow/66253927.cms","accessed":{"date-parts":[["2023",11,7]]}}}],"schema":"https://github.com/citation-style-language/schema/raw/master/csl-citation.json"} </w:instrText>
+      </w:r>
+      <w:r>
+        <w:rPr>
+          <w:sz w:val="24"/>
+          <w:szCs w:val="24"/>
+        </w:rPr>
+        <w:fldChar w:fldCharType="separate"/>
+      </w:r>
+      <w:r>
+        <w:rPr>
+          <w:rFonts w:ascii="Calibri" w:hAnsi="Calibri" w:cs="Calibri"/>
+          <w:sz w:val="24"/>
+        </w:rPr>
+        <w:t>(6)</w:t>
+      </w:r>
+      <w:r>
+        <w:rPr>
+          <w:sz w:val="24"/>
+          <w:szCs w:val="24"/>
+        </w:rPr>
+        <w:fldChar w:fldCharType="end"/>
+      </w:r>
+      <w:r>
+        <w:rPr>
+          <w:sz w:val="24"/>
+          <w:szCs w:val="24"/>
+        </w:rPr>
+        <w:t xml:space="preserve">. Its </w:t>
+      </w:r>
+      <w:r>
+        <w:rPr>
+          <w:sz w:val="24"/>
+          <w:szCs w:val="24"/>
+        </w:rPr>
+        <w:t>widespread</w:t>
+      </w:r>
+      <w:r>
+        <w:rPr>
+          <w:sz w:val="24"/>
+          <w:szCs w:val="24"/>
+        </w:rPr>
+        <w:t xml:space="preserve"> popularity in web applications and the </w:t>
+      </w:r>
+      <w:r>
+        <w:rPr>
+          <w:sz w:val="24"/>
+          <w:szCs w:val="24"/>
+        </w:rPr>
+        <w:t>large amount of documentation available make java a viable option.</w:t>
+      </w:r>
+    </w:p>
+    <w:p>
+      <w:pPr>
+        <w:rPr>
+          <w:sz w:val="24"/>
+          <w:szCs w:val="24"/>
+        </w:rPr>
+      </w:pPr>
+    </w:p>
+    <w:p>
+      <w:pPr>
+        <w:keepNext/>
+      </w:pPr>
+      <w:r>
+        <w:t xml:space="preserve">                           </w:t>
+      </w:r>
+      <w:r>
+        <w:rPr>
+          <w:noProof/>
+        </w:rPr>
+        <w:drawing>
+          <wp:inline distT="0" distB="0" distL="0" distR="0" wp14:anchorId="195FFD0B" wp14:editId="6D71E2BC">
+            <wp:extent cx="2758440" cy="1251062"/>
+            <wp:effectExtent l="0" t="0" r="3810" b="6350"/>
+            <wp:docPr id="2069720663" name="Picture 1" descr="A white background with black text&#10;&#10;Description automatically generated"/>
+            <wp:cNvGraphicFramePr>
+              <a:graphicFrameLocks xmlns:a="http://schemas.openxmlformats.org/drawingml/2006/main" noChangeAspect="1"/>
+            </wp:cNvGraphicFramePr>
+            <a:graphic xmlns:a="http://schemas.openxmlformats.org/drawingml/2006/main">
+              <a:graphicData uri="http://schemas.openxmlformats.org/drawingml/2006/picture">
+                <pic:pic xmlns:pic="http://schemas.openxmlformats.org/drawingml/2006/picture">
+                  <pic:nvPicPr>
+                    <pic:cNvPr id="2069720663" name="Picture 1" descr="A white background with black text&#10;&#10;Description automatically generated"/>
+                    <pic:cNvPicPr/>
+                  </pic:nvPicPr>
+                  <pic:blipFill>
+                    <a:blip r:embed="rId15"/>
+                    <a:stretch>
+                      <a:fillRect/>
+                    </a:stretch>
+                  </pic:blipFill>
+                  <pic:spPr>
+                    <a:xfrm>
+                      <a:off x="0" y="0"/>
+                      <a:ext cx="2768475" cy="1255613"/>
+                    </a:xfrm>
+                    <a:prstGeom prst="rect">
+                      <a:avLst/>
+                    </a:prstGeom>
+                  </pic:spPr>
+                </pic:pic>
+              </a:graphicData>
+            </a:graphic>
+          </wp:inline>
+        </w:drawing>
+      </w:r>
+    </w:p>
+    <w:p>
+      <w:pPr>
+        <w:pStyle w:val="Caption"/>
+        <w:rPr>
+          <w:sz w:val="24"/>
+          <w:szCs w:val="24"/>
+        </w:rPr>
+      </w:pPr>
+      <w:r>
+        <w:t xml:space="preserve">                                   Figure </w:t>
+      </w:r>
+      <w:fldSimple w:instr=" SEQ Figure \* ARABIC ">
+        <w:r>
+          <w:rPr>
+            <w:noProof/>
+          </w:rPr>
+          <w:t>5</w:t>
+        </w:r>
+      </w:fldSimple>
+      <w:r>
+        <w:t>: Some simple Java code</w:t>
+      </w:r>
+      <w:r>
+        <w:t xml:space="preserve"> </w:t>
+      </w:r>
+      <w:r>
+        <w:fldChar w:fldCharType="begin"/>
+      </w:r>
+      <w:r>
+        <w:instrText xml:space="preserve"> ADDIN ZOTERO_ITEM CSL_CITATION {"citationID":"dXvWjRJ4","properties":{"formattedCitation":"(7)","plainCitation":"(7)","noteIndex":0},"citationItems":[{"id":15,"uris":["http://zotero.org/users/local/tPAIEh28/items/EKULY8YB"],"itemData":{"id":15,"type":"webpage","title":"Java Vs Python - Key Differences Between Java And Python","URL":"https://www.softwaretestinghelp.com/java-vs-python/","accessed":{"date-parts":[["2023",11,7]]}}}],"schema":"https://github.com/citation-style-language/schema/raw/master/csl-citation.json"} </w:instrText>
+      </w:r>
+      <w:r>
+        <w:fldChar w:fldCharType="separate"/>
+      </w:r>
+      <w:r>
+        <w:rPr>
+          <w:rFonts w:ascii="Calibri" w:hAnsi="Calibri" w:cs="Calibri"/>
+        </w:rPr>
+        <w:t>(7)</w:t>
+      </w:r>
+      <w:r>
+        <w:fldChar w:fldCharType="end"/>
+      </w:r>
+      <w:r>
+        <w:t>.</w:t>
+      </w:r>
+    </w:p>
+    <w:p/>
+    <w:p>
+      <w:pPr>
+        <w:pStyle w:val="Heading5"/>
+      </w:pPr>
+      <w:r>
+        <w:t>2.3.1.2 Python</w:t>
+      </w:r>
+    </w:p>
+    <w:p>
+      <w:pPr>
+        <w:rPr>
+          <w:sz w:val="24"/>
+          <w:szCs w:val="24"/>
+        </w:rPr>
+      </w:pPr>
+      <w:r>
+        <w:rPr>
+          <w:sz w:val="24"/>
+          <w:szCs w:val="24"/>
+        </w:rPr>
+        <w:t>Like Java, Python is a widely used general</w:t>
+      </w:r>
+      <w:r>
+        <w:rPr>
+          <w:sz w:val="24"/>
+          <w:szCs w:val="24"/>
+        </w:rPr>
+        <w:t xml:space="preserve">- </w:t>
+      </w:r>
+      <w:r>
+        <w:rPr>
+          <w:sz w:val="24"/>
+          <w:szCs w:val="24"/>
+        </w:rPr>
+        <w:t>purpose</w:t>
+      </w:r>
+      <w:r>
+        <w:rPr>
+          <w:sz w:val="24"/>
+          <w:szCs w:val="24"/>
+        </w:rPr>
+        <w:t xml:space="preserve"> programming language</w:t>
+      </w:r>
+      <w:r>
+        <w:rPr>
+          <w:sz w:val="24"/>
+          <w:szCs w:val="24"/>
+        </w:rPr>
+        <w:t xml:space="preserve">, used in </w:t>
+      </w:r>
+      <w:r>
+        <w:rPr>
+          <w:sz w:val="24"/>
+          <w:szCs w:val="24"/>
+        </w:rPr>
+        <w:t xml:space="preserve">a range of applications including web applications </w:t>
+      </w:r>
+      <w:r>
+        <w:rPr>
+          <w:sz w:val="24"/>
+          <w:szCs w:val="24"/>
+        </w:rPr>
+        <w:fldChar w:fldCharType="begin"/>
+      </w:r>
+      <w:r>
+        <w:rPr>
+          <w:sz w:val="24"/>
+          <w:szCs w:val="24"/>
+        </w:rPr>
+        <w:instrText xml:space="preserve"> ADDIN ZOTERO_ITEM CSL_CITATION {"citationID":"5d7ktgxd","properties":{"formattedCitation":"(8)","plainCitation":"(8)","noteIndex":0},"citationItems":[{"id":13,"uris":["http://zotero.org/users/local/tPAIEh28/items/D5JJYI4N"],"itemData":{"id":13,"type":"webpage","title":"Python (programming language) ~ Information Technology ~ 2420 ~ kelas-karyawan-bali.kurikulum.org","URL":"http://kelas-karyawan-bali.kurikulum.org/IT/en/2420-2301/Python_3721_kelas-karyawan-bali-kurikulumngetesumum.html","accessed":{"date-parts":[["2023",11,7]]}}}],"schema":"https://github.com/citation-style-language/schema/raw/master/csl-citation.json"} </w:instrText>
+      </w:r>
+      <w:r>
+        <w:rPr>
+          <w:sz w:val="24"/>
+          <w:szCs w:val="24"/>
+        </w:rPr>
+        <w:fldChar w:fldCharType="separate"/>
+      </w:r>
+      <w:r>
+        <w:rPr>
+          <w:rFonts w:ascii="Calibri" w:hAnsi="Calibri" w:cs="Calibri"/>
+          <w:sz w:val="24"/>
+        </w:rPr>
+        <w:t>(8)</w:t>
+      </w:r>
+      <w:r>
+        <w:rPr>
+          <w:sz w:val="24"/>
+          <w:szCs w:val="24"/>
+        </w:rPr>
+        <w:fldChar w:fldCharType="end"/>
+      </w:r>
+      <w:r>
+        <w:rPr>
+          <w:sz w:val="24"/>
+          <w:szCs w:val="24"/>
+        </w:rPr>
+        <w:t xml:space="preserve">. </w:t>
+      </w:r>
+      <w:r>
+        <w:rPr>
+          <w:sz w:val="24"/>
+          <w:szCs w:val="24"/>
+        </w:rPr>
+        <w:t xml:space="preserve">Python has a greater focus on </w:t>
+      </w:r>
+      <w:r>
+        <w:rPr>
+          <w:sz w:val="24"/>
+          <w:szCs w:val="24"/>
+        </w:rPr>
+        <w:t>readability and</w:t>
+      </w:r>
+      <w:r>
+        <w:rPr>
+          <w:sz w:val="24"/>
+          <w:szCs w:val="24"/>
+        </w:rPr>
+        <w:t xml:space="preserve"> is less verbose than Java </w:t>
+      </w:r>
+      <w:r>
+        <w:rPr>
+          <w:i/>
+          <w:iCs/>
+          <w:sz w:val="24"/>
+          <w:szCs w:val="24"/>
+        </w:rPr>
+        <w:t>(see Figure 6)</w:t>
+      </w:r>
+      <w:r>
+        <w:rPr>
+          <w:i/>
+          <w:iCs/>
+          <w:sz w:val="24"/>
+          <w:szCs w:val="24"/>
+        </w:rPr>
+        <w:t xml:space="preserve">. </w:t>
+      </w:r>
+      <w:r>
+        <w:rPr>
+          <w:sz w:val="24"/>
+          <w:szCs w:val="24"/>
+        </w:rPr>
+        <w:t xml:space="preserve">Python was chosen as the main programming language for this project due to its </w:t>
+      </w:r>
+      <w:r>
+        <w:rPr>
+          <w:sz w:val="24"/>
+          <w:szCs w:val="24"/>
+        </w:rPr>
+        <w:t xml:space="preserve">readability and </w:t>
+      </w:r>
+      <w:r>
+        <w:rPr>
+          <w:sz w:val="24"/>
+          <w:szCs w:val="24"/>
+        </w:rPr>
+        <w:t xml:space="preserve">compatibility with </w:t>
+      </w:r>
+      <w:r>
+        <w:rPr>
+          <w:sz w:val="24"/>
+          <w:szCs w:val="24"/>
+        </w:rPr>
+        <w:t xml:space="preserve">numerous packages, including Spotipy. </w:t>
+      </w:r>
+      <w:r>
+        <w:rPr>
+          <w:sz w:val="24"/>
+          <w:szCs w:val="24"/>
+        </w:rPr>
+        <w:t>Spotipy and its importance to my project will be described in the next section.</w:t>
+      </w:r>
+    </w:p>
+    <w:p>
+      <w:pPr>
+        <w:keepNext/>
+      </w:pPr>
+      <w:r>
+        <w:lastRenderedPageBreak/>
+        <w:t xml:space="preserve">                                  </w:t>
+      </w:r>
+      <w:r>
+        <w:rPr>
+          <w:noProof/>
+        </w:rPr>
+        <w:drawing>
+          <wp:inline distT="0" distB="0" distL="0" distR="0" wp14:anchorId="664A713A" wp14:editId="1F0D27F7">
+            <wp:extent cx="2522220" cy="1166249"/>
+            <wp:effectExtent l="0" t="0" r="0" b="0"/>
+            <wp:docPr id="424307192" name="Picture 1" descr="A white background with black text&#10;&#10;Description automatically generated"/>
+            <wp:cNvGraphicFramePr>
+              <a:graphicFrameLocks xmlns:a="http://schemas.openxmlformats.org/drawingml/2006/main" noChangeAspect="1"/>
+            </wp:cNvGraphicFramePr>
+            <a:graphic xmlns:a="http://schemas.openxmlformats.org/drawingml/2006/main">
+              <a:graphicData uri="http://schemas.openxmlformats.org/drawingml/2006/picture">
+                <pic:pic xmlns:pic="http://schemas.openxmlformats.org/drawingml/2006/picture">
+                  <pic:nvPicPr>
+                    <pic:cNvPr id="424307192" name="Picture 1" descr="A white background with black text&#10;&#10;Description automatically generated"/>
+                    <pic:cNvPicPr/>
+                  </pic:nvPicPr>
+                  <pic:blipFill>
+                    <a:blip r:embed="rId16"/>
+                    <a:stretch>
+                      <a:fillRect/>
+                    </a:stretch>
+                  </pic:blipFill>
+                  <pic:spPr>
+                    <a:xfrm>
+                      <a:off x="0" y="0"/>
+                      <a:ext cx="2544466" cy="1176535"/>
+                    </a:xfrm>
+                    <a:prstGeom prst="rect">
+                      <a:avLst/>
+                    </a:prstGeom>
+                  </pic:spPr>
+                </pic:pic>
+              </a:graphicData>
+            </a:graphic>
+          </wp:inline>
+        </w:drawing>
+      </w:r>
+    </w:p>
+    <w:p>
+      <w:pPr>
+        <w:pStyle w:val="Caption"/>
+        <w:ind w:left="1440"/>
+      </w:pPr>
+      <w:r>
+        <w:t xml:space="preserve">        Figure </w:t>
+      </w:r>
+      <w:fldSimple w:instr=" SEQ Figure \* ARABIC ">
+        <w:r>
+          <w:rPr>
+            <w:noProof/>
+          </w:rPr>
+          <w:t>6</w:t>
+        </w:r>
+      </w:fldSimple>
+      <w:r>
+        <w:t>: Some simple Python code</w:t>
+      </w:r>
+      <w:r>
+        <w:t xml:space="preserve"> </w:t>
+      </w:r>
+      <w:r>
+        <w:fldChar w:fldCharType="begin"/>
+      </w:r>
+      <w:r>
+        <w:instrText xml:space="preserve"> ADDIN ZOTERO_ITEM CSL_CITATION {"citationID":"FZzGfu3C","properties":{"formattedCitation":"(7)","plainCitation":"(7)","noteIndex":0},"citationItems":[{"id":15,"uris":["http://zotero.org/users/local/tPAIEh28/items/EKULY8YB"],"itemData":{"id":15,"type":"webpage","title":"Java Vs Python - Key Differences Between Java And Python","URL":"https://www.softwaretestinghelp.com/java-vs-python/","accessed":{"date-parts":[["2023",11,7]]}}}],"schema":"https://github.com/citation-style-language/schema/raw/master/csl-citation.json"} </w:instrText>
+      </w:r>
+      <w:r>
+        <w:fldChar w:fldCharType="separate"/>
+      </w:r>
+      <w:r>
+        <w:rPr>
+          <w:rFonts w:ascii="Calibri" w:hAnsi="Calibri" w:cs="Calibri"/>
+        </w:rPr>
+        <w:t>(7)</w:t>
+      </w:r>
+      <w:r>
+        <w:fldChar w:fldCharType="end"/>
+      </w:r>
+      <w:r>
+        <w:t>.</w:t>
+      </w:r>
+    </w:p>
+    <w:p/>
+    <w:p>
+      <w:pPr>
+        <w:pStyle w:val="Heading5"/>
+      </w:pPr>
+    </w:p>
+    <w:p>
+      <w:pPr>
+        <w:pStyle w:val="Heading6"/>
+      </w:pPr>
+      <w:r>
+        <w:t>2.3.</w:t>
+      </w:r>
+      <w:r>
+        <w:t>1.</w:t>
+      </w:r>
+      <w:r>
+        <w:t>2.1</w:t>
+      </w:r>
+      <w:r>
+        <w:t xml:space="preserve"> Spotipy</w:t>
+      </w:r>
+    </w:p>
+    <w:p>
+      <w:pPr>
+        <w:rPr>
+          <w:sz w:val="24"/>
+          <w:szCs w:val="24"/>
+        </w:rPr>
+      </w:pPr>
+      <w:r>
+        <w:rPr>
+          <w:sz w:val="24"/>
+          <w:szCs w:val="24"/>
+        </w:rPr>
+        <w:t>Spotipy is a lightweight Python library for the Spotify Web API.</w:t>
+      </w:r>
+      <w:r>
+        <w:rPr>
+          <w:sz w:val="24"/>
+          <w:szCs w:val="24"/>
+        </w:rPr>
+        <w:t xml:space="preserve"> </w:t>
+      </w:r>
+      <w:r>
+        <w:rPr>
+          <w:sz w:val="24"/>
+          <w:szCs w:val="24"/>
+        </w:rPr>
+        <w:t>It</w:t>
+      </w:r>
+      <w:r>
+        <w:rPr>
+          <w:sz w:val="24"/>
+          <w:szCs w:val="24"/>
+        </w:rPr>
+        <w:t xml:space="preserve"> essentially eliminates the need to make direct calls to the Spotify API, instead compressing these calls into built in python functions that can be used to access Spotify data</w:t>
+      </w:r>
+      <w:r>
+        <w:rPr>
+          <w:sz w:val="24"/>
+          <w:szCs w:val="24"/>
+        </w:rPr>
+        <w:t xml:space="preserve"> </w:t>
+      </w:r>
+      <w:r>
+        <w:rPr>
+          <w:sz w:val="24"/>
+          <w:szCs w:val="24"/>
+        </w:rPr>
+        <w:fldChar w:fldCharType="begin"/>
+      </w:r>
+      <w:r>
+        <w:rPr>
+          <w:sz w:val="24"/>
+          <w:szCs w:val="24"/>
+        </w:rPr>
+        <w:instrText xml:space="preserve"> ADDIN ZOTERO_ITEM CSL_CITATION {"citationID":"P1BhgR5q","properties":{"formattedCitation":"(9)","plainCitation":"(9)","noteIndex":0},"citationItems":[{"id":17,"uris":["http://zotero.org/users/local/tPAIEh28/items/AS53DNAF"],"itemData":{"id":17,"type":"webpage","title":"Welcome to Spotipy! — spotipy 2.0 documentation","URL":"https://spotipy.readthedocs.io/en/2.22.1/","accessed":{"date-parts":[["2023",11,7]]}}}],"schema":"https://github.com/citation-style-language/schema/raw/master/csl-citation.json"} </w:instrText>
+      </w:r>
+      <w:r>
+        <w:rPr>
+          <w:sz w:val="24"/>
+          <w:szCs w:val="24"/>
+        </w:rPr>
+        <w:fldChar w:fldCharType="separate"/>
+      </w:r>
+      <w:r>
+        <w:rPr>
+          <w:rFonts w:ascii="Calibri" w:hAnsi="Calibri" w:cs="Calibri"/>
+          <w:sz w:val="24"/>
+        </w:rPr>
+        <w:t>(9)</w:t>
+      </w:r>
+      <w:r>
+        <w:rPr>
+          <w:sz w:val="24"/>
+          <w:szCs w:val="24"/>
+        </w:rPr>
+        <w:fldChar w:fldCharType="end"/>
+      </w:r>
+      <w:r>
+        <w:rPr>
+          <w:sz w:val="24"/>
+          <w:szCs w:val="24"/>
+        </w:rPr>
+        <w:t>.</w:t>
+      </w:r>
+      <w:r>
+        <w:rPr>
+          <w:sz w:val="24"/>
+          <w:szCs w:val="24"/>
+        </w:rPr>
+        <w:t xml:space="preserve"> Using Spoti</w:t>
+      </w:r>
+      <w:r>
+        <w:rPr>
+          <w:sz w:val="24"/>
+          <w:szCs w:val="24"/>
+        </w:rPr>
+        <w:t>p</w:t>
+      </w:r>
+      <w:r>
+        <w:rPr>
+          <w:sz w:val="24"/>
+          <w:szCs w:val="24"/>
+        </w:rPr>
+        <w:t xml:space="preserve">y, data can easily be retrieved from </w:t>
+      </w:r>
+      <w:r>
+        <w:rPr>
+          <w:sz w:val="24"/>
+          <w:szCs w:val="24"/>
+        </w:rPr>
+        <w:t>a user’s Spotify library</w:t>
+      </w:r>
+      <w:r>
+        <w:rPr>
+          <w:sz w:val="24"/>
+          <w:szCs w:val="24"/>
+        </w:rPr>
+        <w:t xml:space="preserve"> in the form of python arrays and dictionaries.</w:t>
+      </w:r>
+      <w:r>
+        <w:rPr>
+          <w:sz w:val="24"/>
+          <w:szCs w:val="24"/>
+        </w:rPr>
+        <w:t xml:space="preserve"> </w:t>
+      </w:r>
+      <w:r>
+        <w:rPr>
+          <w:sz w:val="24"/>
+          <w:szCs w:val="24"/>
+        </w:rPr>
+        <w:t>This allows</w:t>
+      </w:r>
+      <w:r>
+        <w:rPr>
+          <w:sz w:val="24"/>
+          <w:szCs w:val="24"/>
+        </w:rPr>
+        <w:t xml:space="preserve"> </w:t>
+      </w:r>
+      <w:r>
+        <w:rPr>
+          <w:sz w:val="24"/>
+          <w:szCs w:val="24"/>
+        </w:rPr>
+        <w:t>for easy</w:t>
+      </w:r>
+      <w:r>
+        <w:rPr>
+          <w:sz w:val="24"/>
+          <w:szCs w:val="24"/>
+        </w:rPr>
+        <w:t xml:space="preserve"> </w:t>
+      </w:r>
+      <w:r>
+        <w:rPr>
+          <w:sz w:val="24"/>
+          <w:szCs w:val="24"/>
+        </w:rPr>
+        <w:t>manipulation of the data</w:t>
+      </w:r>
+      <w:r>
+        <w:rPr>
+          <w:sz w:val="24"/>
+          <w:szCs w:val="24"/>
+        </w:rPr>
+        <w:t xml:space="preserve"> by other parts of the </w:t>
+      </w:r>
+      <w:r>
+        <w:rPr>
+          <w:sz w:val="24"/>
+          <w:szCs w:val="24"/>
+        </w:rPr>
+        <w:t>application that are written in Python, namely the machine learning model.</w:t>
+      </w:r>
+      <w:r>
+        <w:rPr>
+          <w:sz w:val="24"/>
+          <w:szCs w:val="24"/>
+        </w:rPr>
+        <w:t xml:space="preserve"> By writing the application in Python and using the Spotipy library</w:t>
+      </w:r>
+      <w:r>
+        <w:rPr>
+          <w:sz w:val="24"/>
+          <w:szCs w:val="24"/>
+        </w:rPr>
+        <w:t>, I avoid any potential language interoperability problems</w:t>
+      </w:r>
+      <w:r>
+        <w:rPr>
+          <w:sz w:val="24"/>
+          <w:szCs w:val="24"/>
+        </w:rPr>
+        <w:t xml:space="preserve"> </w:t>
+      </w:r>
+      <w:r>
+        <w:rPr>
+          <w:sz w:val="24"/>
+          <w:szCs w:val="24"/>
+        </w:rPr>
+        <w:fldChar w:fldCharType="begin"/>
+      </w:r>
+      <w:r>
+        <w:rPr>
+          <w:sz w:val="24"/>
+          <w:szCs w:val="24"/>
+        </w:rPr>
+        <w:instrText xml:space="preserve"> ADDIN ZOTERO_ITEM CSL_CITATION {"citationID":"IVvafPHt","properties":{"formattedCitation":"(10)","plainCitation":"(10)","noteIndex":0},"citationItems":[{"id":19,"uris":["http://zotero.org/users/local/tPAIEh28/items/I2G72NTF"],"itemData":{"id":19,"type":"article-journal","abstract":"Interoperability between languages has been a problem since the second programming language was invented. Solutions have ranged from language-independent object models such as COM (Component Object Model) and CORBA (Common Object Request Broker Architecture) to VMs (virtual machines) designed to integrate languages, such as JVM (Java Virtual Machine) and CLR (Common Language Runtime). With software becoming ever more complex and hardware less homogeneous, the likelihood of a single language being the correct tool for an entire program is lower than ever. As modern compilers become more modular, there is potential for a new generation of interesting solutions.","container-title":"Queue","DOI":"10.1145/2542661.2543971","ISSN":"1542-7730","issue":"10","journalAbbreviation":"Queue","page":"20–28","source":"ACM Digital Library","title":"The Challenge of Cross-language Interoperability: Interfacing between languages is increasingly important.","title-short":"The Challenge of Cross-language Interoperability","volume":"11","author":[{"family":"Chisnall","given":"David"}],"issued":{"date-parts":[["2013",10,8]]}}}],"schema":"https://github.com/citation-style-language/schema/raw/master/csl-citation.json"} </w:instrText>
+      </w:r>
+      <w:r>
+        <w:rPr>
+          <w:sz w:val="24"/>
+          <w:szCs w:val="24"/>
+        </w:rPr>
+        <w:fldChar w:fldCharType="separate"/>
+      </w:r>
+      <w:r>
+        <w:rPr>
+          <w:rFonts w:ascii="Calibri" w:hAnsi="Calibri" w:cs="Calibri"/>
+          <w:sz w:val="24"/>
+        </w:rPr>
+        <w:t>(10)</w:t>
+      </w:r>
+      <w:r>
+        <w:rPr>
+          <w:sz w:val="24"/>
+          <w:szCs w:val="24"/>
+        </w:rPr>
+        <w:fldChar w:fldCharType="end"/>
+      </w:r>
+      <w:r>
+        <w:rPr>
+          <w:sz w:val="24"/>
+          <w:szCs w:val="24"/>
+        </w:rPr>
+        <w:t>.</w:t>
+      </w:r>
+      <w:r>
+        <w:rPr>
+          <w:sz w:val="24"/>
+          <w:szCs w:val="24"/>
+        </w:rPr>
+        <w:t xml:space="preserve">  </w:t>
+      </w:r>
+      <w:r>
+        <w:rPr>
+          <w:sz w:val="24"/>
+          <w:szCs w:val="24"/>
+        </w:rPr>
+        <w:t xml:space="preserve">Research was conducted on Spotipy through the official Spotipy docs </w:t>
+      </w:r>
+      <w:r>
+        <w:rPr>
+          <w:sz w:val="24"/>
+          <w:szCs w:val="24"/>
+        </w:rPr>
+        <w:fldChar w:fldCharType="begin"/>
+      </w:r>
+      <w:r>
+        <w:rPr>
+          <w:sz w:val="24"/>
+          <w:szCs w:val="24"/>
+        </w:rPr>
+        <w:instrText xml:space="preserve"> ADDIN ZOTERO_ITEM CSL_CITATION {"citationID":"ZYXNnssi","properties":{"formattedCitation":"(9)","plainCitation":"(9)","noteIndex":0},"citationItems":[{"id":17,"uris":["http://zotero.org/users/local/tPAIEh28/items/AS53DNAF"],"itemData":{"id":17,"type":"webpage","title":"Welcome to Spotipy! — spotipy 2.0 documentation","URL":"https://spotipy.readthedocs.io/en/2.22.1/","accessed":{"date-parts":[["2023",11,7]]}}}],"schema":"https://github.com/citation-style-language/schema/raw/master/csl-citation.json"} </w:instrText>
+      </w:r>
+      <w:r>
+        <w:rPr>
+          <w:sz w:val="24"/>
+          <w:szCs w:val="24"/>
+        </w:rPr>
+        <w:fldChar w:fldCharType="separate"/>
+      </w:r>
+      <w:r>
+        <w:rPr>
+          <w:rFonts w:ascii="Calibri" w:hAnsi="Calibri" w:cs="Calibri"/>
+          <w:sz w:val="24"/>
+        </w:rPr>
+        <w:t>(9)</w:t>
+      </w:r>
+      <w:r>
+        <w:rPr>
+          <w:sz w:val="24"/>
+          <w:szCs w:val="24"/>
+        </w:rPr>
+        <w:fldChar w:fldCharType="end"/>
+      </w:r>
+      <w:r>
+        <w:rPr>
+          <w:sz w:val="24"/>
+          <w:szCs w:val="24"/>
+        </w:rPr>
+        <w:t xml:space="preserve"> and </w:t>
+      </w:r>
+      <w:r>
+        <w:rPr>
+          <w:sz w:val="24"/>
+          <w:szCs w:val="24"/>
+        </w:rPr>
+        <w:t>through past final year projects that utilised it (see section 2.5.1).</w:t>
+      </w:r>
+    </w:p>
+    <w:p/>
+    <w:p>
+      <w:pPr>
+        <w:pStyle w:val="Heading3"/>
+      </w:pPr>
+      <w:r>
+        <w:t>2.3.2 Web Frameworks</w:t>
+      </w:r>
+    </w:p>
+    <w:p>
+      <w:pPr>
+        <w:rPr>
+          <w:sz w:val="24"/>
+          <w:szCs w:val="24"/>
+        </w:rPr>
+      </w:pPr>
+      <w:r>
+        <w:rPr>
+          <w:sz w:val="24"/>
+          <w:szCs w:val="24"/>
+        </w:rPr>
+        <w:t xml:space="preserve">This section describes </w:t>
+      </w:r>
+      <w:r>
+        <w:rPr>
+          <w:sz w:val="24"/>
+          <w:szCs w:val="24"/>
+        </w:rPr>
+        <w:t>viable</w:t>
+      </w:r>
+      <w:r>
+        <w:rPr>
+          <w:sz w:val="24"/>
+          <w:szCs w:val="24"/>
+        </w:rPr>
+        <w:t xml:space="preserve"> </w:t>
+      </w:r>
+      <w:r>
+        <w:rPr>
+          <w:sz w:val="24"/>
+          <w:szCs w:val="24"/>
+        </w:rPr>
+        <w:t>web frameworks</w:t>
+      </w:r>
+      <w:r>
+        <w:rPr>
+          <w:sz w:val="24"/>
+          <w:szCs w:val="24"/>
+        </w:rPr>
+        <w:t xml:space="preserve"> </w:t>
+      </w:r>
+      <w:r>
+        <w:rPr>
+          <w:sz w:val="24"/>
+          <w:szCs w:val="24"/>
+        </w:rPr>
+        <w:t>researched</w:t>
+      </w:r>
+      <w:r>
+        <w:rPr>
+          <w:sz w:val="24"/>
+          <w:szCs w:val="24"/>
+        </w:rPr>
+        <w:t xml:space="preserve"> for the application.</w:t>
+      </w:r>
+    </w:p>
+    <w:p>
+      <w:pPr>
+        <w:rPr>
+          <w:sz w:val="24"/>
+          <w:szCs w:val="24"/>
+        </w:rPr>
+      </w:pPr>
+    </w:p>
+    <w:p>
+      <w:pPr>
+        <w:pStyle w:val="Heading5"/>
+      </w:pPr>
+      <w:r>
+        <w:t>2.3.2.1 Django</w:t>
+      </w:r>
+    </w:p>
+    <w:p>
+      <w:pPr>
+        <w:rPr>
+          <w:sz w:val="24"/>
+          <w:szCs w:val="24"/>
+        </w:rPr>
+      </w:pPr>
+      <w:r>
+        <w:rPr>
+          <w:sz w:val="24"/>
+          <w:szCs w:val="24"/>
+        </w:rPr>
+        <w:t xml:space="preserve">Django is a </w:t>
+      </w:r>
+      <w:r>
+        <w:rPr>
+          <w:sz w:val="24"/>
+          <w:szCs w:val="24"/>
+        </w:rPr>
+        <w:t xml:space="preserve">popular </w:t>
+      </w:r>
+      <w:r>
+        <w:rPr>
+          <w:sz w:val="24"/>
+          <w:szCs w:val="24"/>
+        </w:rPr>
+        <w:t>python</w:t>
+      </w:r>
+      <w:r>
+        <w:rPr>
+          <w:sz w:val="24"/>
+          <w:szCs w:val="24"/>
+        </w:rPr>
+        <w:t>-</w:t>
+      </w:r>
+      <w:r>
+        <w:rPr>
+          <w:sz w:val="24"/>
+          <w:szCs w:val="24"/>
+        </w:rPr>
+        <w:t>based web framework</w:t>
+      </w:r>
+      <w:r>
+        <w:rPr>
+          <w:sz w:val="24"/>
+          <w:szCs w:val="24"/>
+        </w:rPr>
+        <w:t>. The Django website describes it as being a framework that “</w:t>
+      </w:r>
+      <w:r>
+        <w:rPr>
+          <w:sz w:val="24"/>
+          <w:szCs w:val="24"/>
+        </w:rPr>
+        <w:t>encourages rapid development and clean, pragmatic design</w:t>
+      </w:r>
+      <w:r>
+        <w:rPr>
+          <w:sz w:val="24"/>
+          <w:szCs w:val="24"/>
+        </w:rPr>
+        <w:t xml:space="preserve">” </w:t>
+      </w:r>
+      <w:r>
+        <w:rPr>
+          <w:sz w:val="24"/>
+          <w:szCs w:val="24"/>
+        </w:rPr>
+        <w:t>Django is generally preferable for</w:t>
+      </w:r>
+      <w:r>
+        <w:rPr>
+          <w:sz w:val="24"/>
+          <w:szCs w:val="24"/>
+        </w:rPr>
+        <w:t xml:space="preserve"> large, full-stack projects that require incorporated complex features</w:t>
+      </w:r>
+      <w:r>
+        <w:rPr>
+          <w:sz w:val="24"/>
+          <w:szCs w:val="24"/>
+        </w:rPr>
+        <w:t xml:space="preserve"> </w:t>
+      </w:r>
+      <w:r>
+        <w:rPr>
+          <w:sz w:val="24"/>
+          <w:szCs w:val="24"/>
+        </w:rPr>
+        <w:fldChar w:fldCharType="begin"/>
+      </w:r>
+      <w:r>
+        <w:rPr>
+          <w:sz w:val="24"/>
+          <w:szCs w:val="24"/>
+        </w:rPr>
+        <w:instrText xml:space="preserve"> ADDIN ZOTERO_ITEM CSL_CITATION {"citationID":"ooYqnc1P","properties":{"formattedCitation":"(11)","plainCitation":"(11)","noteIndex":0},"citationItems":[{"id":21,"uris":["http://zotero.org/users/local/tPAIEh28/items/JKTZ8E5Y"],"itemData":{"id":21,"type":"webpage","abstract":"The web framework for perfectionists with deadlines.","container-title":"Django Project","language":"en","title":"Django","URL":"https://www.djangoproject.com/","accessed":{"date-parts":[["2023",11,7]]}}}],"schema":"https://github.com/citation-style-language/schema/raw/master/csl-citation.json"} </w:instrText>
+      </w:r>
+      <w:r>
+        <w:rPr>
+          <w:sz w:val="24"/>
+          <w:szCs w:val="24"/>
+        </w:rPr>
+        <w:fldChar w:fldCharType="separate"/>
+      </w:r>
+      <w:r>
+        <w:rPr>
+          <w:rFonts w:ascii="Calibri" w:hAnsi="Calibri" w:cs="Calibri"/>
+          <w:sz w:val="24"/>
+          <w:szCs w:val="24"/>
+        </w:rPr>
+        <w:t>(11)</w:t>
+      </w:r>
+      <w:r>
+        <w:rPr>
+          <w:sz w:val="24"/>
+          <w:szCs w:val="24"/>
+        </w:rPr>
+        <w:fldChar w:fldCharType="end"/>
+      </w:r>
+      <w:r>
+        <w:rPr>
+          <w:sz w:val="24"/>
+          <w:szCs w:val="24"/>
+        </w:rPr>
+        <w:t xml:space="preserve">. </w:t>
+      </w:r>
+    </w:p>
+    <w:p>
+      <w:pPr>
+        <w:rPr>
+          <w:sz w:val="24"/>
+          <w:szCs w:val="24"/>
+        </w:rPr>
+      </w:pPr>
+    </w:p>
+    <w:p>
+      <w:pPr>
+        <w:pStyle w:val="Heading5"/>
+      </w:pPr>
+      <w:r>
+        <w:t>2.3.2.</w:t>
+      </w:r>
+      <w:r>
+        <w:t>2</w:t>
+      </w:r>
+      <w:r>
+        <w:t xml:space="preserve"> Flask</w:t>
+      </w:r>
+    </w:p>
+    <w:p>
+      <w:pPr>
+        <w:rPr>
+          <w:sz w:val="24"/>
+          <w:szCs w:val="24"/>
+        </w:rPr>
+      </w:pPr>
+      <w:r>
+        <w:rPr>
+          <w:sz w:val="24"/>
+          <w:szCs w:val="24"/>
+        </w:rPr>
+        <w:t>Flask is a more lightweight web framework written in Python.</w:t>
+      </w:r>
+      <w:r>
+        <w:rPr>
+          <w:sz w:val="24"/>
+          <w:szCs w:val="24"/>
+        </w:rPr>
+        <w:t xml:space="preserve"> It is one of the most widely used web </w:t>
+      </w:r>
+      <w:r>
+        <w:rPr>
+          <w:sz w:val="24"/>
+          <w:szCs w:val="24"/>
+        </w:rPr>
+        <w:t>frameworks and</w:t>
+      </w:r>
+      <w:r>
+        <w:rPr>
+          <w:sz w:val="24"/>
+          <w:szCs w:val="24"/>
+        </w:rPr>
+        <w:t xml:space="preserve"> has become commonly accepted as the perfect tool</w:t>
+      </w:r>
+      <w:r>
+        <w:rPr>
+          <w:sz w:val="24"/>
+          <w:szCs w:val="24"/>
+        </w:rPr>
+        <w:t xml:space="preserve"> for quick and simple solutions. It is generally preferred for smaller and more lightweight web applications </w:t>
+      </w:r>
+      <w:r>
+        <w:rPr>
+          <w:sz w:val="24"/>
+          <w:szCs w:val="24"/>
+        </w:rPr>
+        <w:fldChar w:fldCharType="begin"/>
+      </w:r>
+      <w:r>
+        <w:rPr>
+          <w:sz w:val="24"/>
+          <w:szCs w:val="24"/>
+        </w:rPr>
+        <w:instrText xml:space="preserve"> ADDIN ZOTERO_ITEM CSL_CITATION {"citationID":"VtROCoFr","properties":{"formattedCitation":"(12)","plainCitation":"(12)","noteIndex":0},"citationItems":[{"id":23,"uris":["http://zotero.org/users/local/tPAIEh28/items/HJNGJ38J"],"itemData":{"id":23,"type":"book","abstract":"Build dynamic, data-driven websites and modern web applications with FlaskAbout This BookDiscover the most popular Flask resources on the web with easeFamiliarize yourself with third-party libraries commonly used with FlaskCreate a fast, interactive, and secure web app with this hands-on guideWho This Book Is ForThis book is for anyone who wants to develop their knowledge of Python into something that can be used on the web. Flask follows the Python design principles and can be easily understood by anyone who knows Python, and even by those who do not.What You Will LearnCreate your web pages to add modularity and flexibility to your web app using templatesStore and retrieve relational data using SQLAlchemyDevelop schema migrations with AlembicProduce an admin section using flask-adminBuild RESTful APIs using Flask-RestlessSimulate requests and sessions using the Flask test clientMake Ajax requests from Jinja2 templatesIn DetailFlask is a small and powerful web development framework for Python. It does not presume or force a developer to use a particular tool or library. Flask supports extensions that can add application features as if they were implemented in Flask itself. Flask&amp;#39;s main task is to build web applications quickly and with less code. With its lightweight and efficient web development framework, Flask combines rapid development and clean, simple design.This book will take you through the basics of learning how to apply your knowledge of Python to the web.Starting with the creation of a “Hello world” Flask app, you will be introduced to the most common Flask APIs and Flask&amp;#39;s interactive debugger. You will learn how to store and retrieve blog posts from a relational database using an ORM and also to map URLs to views. Furthermore, you will walk through template blocks, inheritance, file uploads, and static assets.You will learn to authenticate users, build log in/log out functionality, and add an administrative dashboard for the blog. Moving on, you will discover how to make Ajax requests from the template and see how the Mock library can simplify testing complex interactions.Finally, you will learn to deploy Flask applications securely and in an automated, repeatable manner, and explore some of the most popular Flask resources on the web.Style and approachA comprehensive guide packed with real-world examples and popular use cases; starting with basic overviews and diving into the practical aspects of Flask Framework.","ISBN":"978-1-78398-337-7","language":"en","note":"Google-Books-ID: HPGoCwAAQBAJ","number-of-pages":"250","publisher":"Packt Publishing Ltd","source":"Google Books","title":"Learning Flask Framework","author":[{"family":"Copperwaite","given":"Matt"},{"family":"Leifer","given":"Charles"}],"issued":{"date-parts":[["2015",11,26]]}}}],"schema":"https://github.com/citation-style-language/schema/raw/master/csl-citation.json"} </w:instrText>
+      </w:r>
+      <w:r>
+        <w:rPr>
+          <w:sz w:val="24"/>
+          <w:szCs w:val="24"/>
+        </w:rPr>
+        <w:fldChar w:fldCharType="separate"/>
+      </w:r>
+      <w:r>
+        <w:rPr>
+          <w:rFonts w:ascii="Calibri" w:hAnsi="Calibri" w:cs="Calibri"/>
+          <w:sz w:val="24"/>
+          <w:szCs w:val="24"/>
+        </w:rPr>
+        <w:t>(12)</w:t>
+      </w:r>
+      <w:r>
+        <w:rPr>
+          <w:sz w:val="24"/>
+          <w:szCs w:val="24"/>
+        </w:rPr>
+        <w:fldChar w:fldCharType="end"/>
+      </w:r>
+      <w:r>
+        <w:rPr>
+          <w:sz w:val="24"/>
+          <w:szCs w:val="24"/>
+        </w:rPr>
+        <w:t>.</w:t>
+      </w:r>
+    </w:p>
+    <w:p>
+      <w:pPr>
+        <w:rPr>
+          <w:sz w:val="24"/>
+          <w:szCs w:val="24"/>
+        </w:rPr>
+      </w:pPr>
+      <w:r>
+        <w:rPr>
+          <w:sz w:val="24"/>
+          <w:szCs w:val="24"/>
+        </w:rPr>
+        <w:t>Flask’s more lightw</w:t>
+      </w:r>
+      <w:r>
+        <w:rPr>
+          <w:sz w:val="24"/>
+          <w:szCs w:val="24"/>
+        </w:rPr>
+        <w:t xml:space="preserve">eight nature and its popularity with smaller scale applications make it the most viable option for my </w:t>
+      </w:r>
+      <w:r>
+        <w:rPr>
+          <w:sz w:val="24"/>
+          <w:szCs w:val="24"/>
+        </w:rPr>
+        <w:t xml:space="preserve">application. As </w:t>
+      </w:r>
+      <w:r>
+        <w:rPr>
+          <w:sz w:val="24"/>
+          <w:szCs w:val="24"/>
+        </w:rPr>
+        <w:t xml:space="preserve">most of </w:t>
+      </w:r>
+      <w:r>
+        <w:rPr>
+          <w:sz w:val="24"/>
+          <w:szCs w:val="24"/>
+        </w:rPr>
+        <w:t>my</w:t>
+      </w:r>
+      <w:r>
+        <w:rPr>
+          <w:sz w:val="24"/>
+          <w:szCs w:val="24"/>
+        </w:rPr>
+        <w:t xml:space="preserve"> project’s complexity will fall under the machine learning aspect,</w:t>
+      </w:r>
+      <w:r>
+        <w:rPr>
+          <w:sz w:val="24"/>
+          <w:szCs w:val="24"/>
+        </w:rPr>
+        <w:t xml:space="preserve"> </w:t>
+      </w:r>
+      <w:r>
+        <w:rPr>
+          <w:sz w:val="24"/>
+          <w:szCs w:val="24"/>
+        </w:rPr>
+        <w:t xml:space="preserve">the </w:t>
+      </w:r>
+      <w:r>
+        <w:rPr>
+          <w:sz w:val="24"/>
+          <w:szCs w:val="24"/>
+        </w:rPr>
+        <w:t>web application</w:t>
+      </w:r>
+      <w:r>
+        <w:rPr>
+          <w:sz w:val="24"/>
+          <w:szCs w:val="24"/>
+        </w:rPr>
+        <w:t xml:space="preserve"> will be relatively </w:t>
+      </w:r>
+      <w:r>
+        <w:rPr>
+          <w:sz w:val="24"/>
+          <w:szCs w:val="24"/>
+        </w:rPr>
+        <w:t>small-scale</w:t>
+      </w:r>
+      <w:r>
+        <w:rPr>
+          <w:sz w:val="24"/>
+          <w:szCs w:val="24"/>
+        </w:rPr>
+        <w:t>. Flask was chosen as the web framework to be used in the app.</w:t>
+      </w:r>
+    </w:p>
+    <w:p/>
+    <w:p/>
+    <w:p>
+      <w:pPr>
         <w:pStyle w:val="Heading2"/>
       </w:pPr>
-    </w:p>
-    <w:p>
-      <w:r>
-        <w:t>Programming languages, operating systems, etc.</w:t>
+      <w:bookmarkStart w:id="10" w:name="_Toc119925924"/>
+      <w:r>
+        <w:t xml:space="preserve">2.4. </w:t>
+      </w:r>
+      <w:r>
+        <w:tab/>
+      </w:r>
+      <w:r>
+        <w:t>Machine Learning</w:t>
+      </w:r>
+      <w:r>
+        <w:t xml:space="preserve"> </w:t>
+      </w:r>
+      <w:bookmarkEnd w:id="10"/>
+    </w:p>
+    <w:p>
+      <w:pPr>
+        <w:rPr>
+          <w:sz w:val="24"/>
+          <w:szCs w:val="24"/>
+        </w:rPr>
+      </w:pPr>
+      <w:r>
+        <w:rPr>
+          <w:sz w:val="24"/>
+          <w:szCs w:val="24"/>
+        </w:rPr>
+        <w:t>This section details the research conducted into machine learning and viable models for my application.</w:t>
+      </w:r>
+    </w:p>
+    <w:p>
+      <w:pPr>
+        <w:rPr>
+          <w:sz w:val="24"/>
+          <w:szCs w:val="24"/>
+        </w:rPr>
+      </w:pPr>
+    </w:p>
+    <w:p>
+      <w:pPr>
+        <w:pStyle w:val="Heading5"/>
+      </w:pPr>
+      <w:r>
+        <w:t xml:space="preserve">2.4.1 </w:t>
+      </w:r>
+      <w:r>
+        <w:t>Collaborative Filtering</w:t>
+      </w:r>
+    </w:p>
+    <w:p>
+      <w:pPr>
+        <w:rPr>
+          <w:sz w:val="24"/>
+          <w:szCs w:val="24"/>
+        </w:rPr>
+      </w:pPr>
+      <w:r>
+        <w:rPr>
+          <w:sz w:val="24"/>
+          <w:szCs w:val="24"/>
+        </w:rPr>
+        <w:t>Collaborative filtering is a</w:t>
+      </w:r>
+      <w:r>
+        <w:rPr>
+          <w:sz w:val="24"/>
+          <w:szCs w:val="24"/>
+        </w:rPr>
+        <w:t xml:space="preserve"> common approach to designing recommender systems. It essentially </w:t>
+      </w:r>
+      <w:r>
+        <w:rPr>
+          <w:sz w:val="24"/>
+          <w:szCs w:val="24"/>
+        </w:rPr>
+        <w:t>anticipates the taste of a user by comparing known data about them with that of other users, often by utilising the k nearest neighbours’ algorithm</w:t>
+      </w:r>
+      <w:r>
+        <w:rPr>
+          <w:sz w:val="24"/>
+          <w:szCs w:val="24"/>
+        </w:rPr>
+        <w:t xml:space="preserve"> </w:t>
+      </w:r>
+      <w:r>
+        <w:rPr>
+          <w:sz w:val="24"/>
+          <w:szCs w:val="24"/>
+        </w:rPr>
+        <w:fldChar w:fldCharType="begin"/>
+      </w:r>
+      <w:r>
+        <w:rPr>
+          <w:sz w:val="24"/>
+          <w:szCs w:val="24"/>
+        </w:rPr>
+        <w:instrText xml:space="preserve"> ADDIN ZOTERO_ITEM CSL_CITATION {"citationID":"xsejElb8","properties":{"formattedCitation":"(13)","plainCitation":"(13)","noteIndex":0},"citationItems":[{"id":26,"uris":["http://zotero.org/users/local/tPAIEh28/items/6EQR4LDN"],"itemData":{"id":26,"type":"article-journal","abstract":"Recommender systems or recommendation systems are a subset of information filtering system that used to anticipate the 'evaluation' or 'preference' that user would feed to an item. In recent years E-commerce applications are widely using Recommender system. Generally the most popular Ecommerce sites are probably music, news, books, research articles, and products. Recommender systems are also available for business experts, jokes, restaurants, financial services, life insurance and twitter followers. Recommender systems have formulated in parallel with the web. Initially Recommender systems were based on demographic, content-based filtering and collaborative filtering. Currently, these systems are incorporating social information for enhancing a quality of recommendation process. For betterment of recommendation process in the future, Recommender systems will use personal, implicit and local information from the Internet. This paper provides an overview of recommender systems that include collaborative filtering, content-based filtering and hybrid approach of recommender system.","container-title":"International Journal of Computer Applications","DOI":"10.5120/19308-0760","ISSN":"09758887","issue":"4","journalAbbreviation":"IJCA","language":"en","page":"31-36","source":"DOI.org (Crossref)","title":"Survey on Collaborative Filtering, Content-based Filtering and Hybrid Recommendation System","volume":"110","author":[{"family":"B.Thorat","given":"Poonam"},{"family":"M. Goudar","given":"R."},{"family":"Barve","given":"Sunita"}],"issued":{"date-parts":[["2015",1,16]]}}}],"schema":"https://github.com/citation-style-language/schema/raw/master/csl-citation.json"} </w:instrText>
+      </w:r>
+      <w:r>
+        <w:rPr>
+          <w:sz w:val="24"/>
+          <w:szCs w:val="24"/>
+        </w:rPr>
+        <w:fldChar w:fldCharType="separate"/>
+      </w:r>
+      <w:r>
+        <w:rPr>
+          <w:rFonts w:ascii="Calibri" w:hAnsi="Calibri" w:cs="Calibri"/>
+          <w:sz w:val="24"/>
+        </w:rPr>
+        <w:t>(13)</w:t>
+      </w:r>
+      <w:r>
+        <w:rPr>
+          <w:sz w:val="24"/>
+          <w:szCs w:val="24"/>
+        </w:rPr>
+        <w:fldChar w:fldCharType="end"/>
+      </w:r>
+      <w:r>
+        <w:rPr>
+          <w:sz w:val="24"/>
+          <w:szCs w:val="24"/>
+        </w:rPr>
+        <w:t>.</w:t>
+      </w:r>
+    </w:p>
+    <w:p>
+      <w:pPr>
+        <w:keepNext/>
+        <w:ind w:firstLine="720"/>
+      </w:pPr>
+      <w:r>
+        <w:rPr>
+          <w:sz w:val="24"/>
+          <w:szCs w:val="24"/>
+        </w:rPr>
+        <w:t xml:space="preserve">       </w:t>
+      </w:r>
+      <w:r>
+        <w:rPr>
+          <w:noProof/>
+        </w:rPr>
+        <w:drawing>
+          <wp:inline distT="0" distB="0" distL="0" distR="0" wp14:anchorId="5E71714B" wp14:editId="6C874EA9">
+            <wp:extent cx="3990975" cy="1571625"/>
+            <wp:effectExtent l="0" t="0" r="9525" b="9525"/>
+            <wp:docPr id="2020093079" name="Picture 1" descr="A table of names and numbers&#10;&#10;Description automatically generated with medium confidence"/>
+            <wp:cNvGraphicFramePr>
+              <a:graphicFrameLocks xmlns:a="http://schemas.openxmlformats.org/drawingml/2006/main" noChangeAspect="1"/>
+            </wp:cNvGraphicFramePr>
+            <a:graphic xmlns:a="http://schemas.openxmlformats.org/drawingml/2006/main">
+              <a:graphicData uri="http://schemas.openxmlformats.org/drawingml/2006/picture">
+                <pic:pic xmlns:pic="http://schemas.openxmlformats.org/drawingml/2006/picture">
+                  <pic:nvPicPr>
+                    <pic:cNvPr id="2020093079" name="Picture 1" descr="A table of names and numbers&#10;&#10;Description automatically generated with medium confidence"/>
+                    <pic:cNvPicPr/>
+                  </pic:nvPicPr>
+                  <pic:blipFill>
+                    <a:blip r:embed="rId17"/>
+                    <a:stretch>
+                      <a:fillRect/>
+                    </a:stretch>
+                  </pic:blipFill>
+                  <pic:spPr>
+                    <a:xfrm>
+                      <a:off x="0" y="0"/>
+                      <a:ext cx="3990975" cy="1571625"/>
+                    </a:xfrm>
+                    <a:prstGeom prst="rect">
+                      <a:avLst/>
+                    </a:prstGeom>
+                  </pic:spPr>
+                </pic:pic>
+              </a:graphicData>
+            </a:graphic>
+          </wp:inline>
+        </w:drawing>
+      </w:r>
+    </w:p>
+    <w:p>
+      <w:pPr>
+        <w:pStyle w:val="Caption"/>
+        <w:ind w:left="720"/>
+      </w:pPr>
+      <w:r>
+        <w:t xml:space="preserve">           Figure </w:t>
+      </w:r>
+      <w:fldSimple w:instr=" SEQ Figure \* ARABIC ">
+        <w:r>
+          <w:rPr>
+            <w:noProof/>
+          </w:rPr>
+          <w:t>7</w:t>
+        </w:r>
+      </w:fldSimple>
+      <w:r>
+        <w:t xml:space="preserve">: A table of data to </w:t>
+      </w:r>
+      <w:r>
+        <w:t xml:space="preserve">about peoples’ ratings of movies </w:t>
+      </w:r>
+      <w:r>
+        <w:fldChar w:fldCharType="begin"/>
+      </w:r>
+      <w:r>
+        <w:instrText xml:space="preserve"> ADDIN ZOTERO_ITEM CSL_CITATION {"citationID":"n7kAZbto","properties":{"formattedCitation":"(13)","plainCitation":"(13)","noteIndex":0},"citationItems":[{"id":26,"uris":["http://zotero.org/users/local/tPAIEh28/items/6EQR4LDN"],"itemData":{"id":26,"type":"article-journal","abstract":"Recommender systems or recommendation systems are a subset of information filtering system that used to anticipate the 'evaluation' or 'preference' that user would feed to an item. In recent years E-commerce applications are widely using Recommender system. Generally the most popular Ecommerce sites are probably music, news, books, research articles, and products. Recommender systems are also available for business experts, jokes, restaurants, financial services, life insurance and twitter followers. Recommender systems have formulated in parallel with the web. Initially Recommender systems were based on demographic, content-based filtering and collaborative filtering. Currently, these systems are incorporating social information for enhancing a quality of recommendation process. For betterment of recommendation process in the future, Recommender systems will use personal, implicit and local information from the Internet. This paper provides an overview of recommender systems that include collaborative filtering, content-based filtering and hybrid approach of recommender system.","container-title":"International Journal of Computer Applications","DOI":"10.5120/19308-0760","ISSN":"09758887","issue":"4","journalAbbreviation":"IJCA","language":"en","page":"31-36","source":"DOI.org (Crossref)","title":"Survey on Collaborative Filtering, Content-based Filtering and Hybrid Recommendation System","volume":"110","author":[{"family":"B.Thorat","given":"Poonam"},{"family":"M. Goudar","given":"R."},{"family":"Barve","given":"Sunita"}],"issued":{"date-parts":[["2015",1,16]]}}}],"schema":"https://github.com/citation-style-language/schema/raw/master/csl-citation.json"} </w:instrText>
+      </w:r>
+      <w:r>
+        <w:fldChar w:fldCharType="separate"/>
+      </w:r>
+      <w:r>
+        <w:rPr>
+          <w:rFonts w:ascii="Calibri" w:hAnsi="Calibri" w:cs="Calibri"/>
+        </w:rPr>
+        <w:t>(13)</w:t>
+      </w:r>
+      <w:r>
+        <w:fldChar w:fldCharType="end"/>
+      </w:r>
+    </w:p>
+    <w:p>
+      <w:pPr>
+        <w:rPr>
+          <w:sz w:val="24"/>
+          <w:szCs w:val="24"/>
+        </w:rPr>
+      </w:pPr>
+      <w:r>
+        <w:rPr>
+          <w:sz w:val="24"/>
+          <w:szCs w:val="24"/>
+        </w:rPr>
+        <w:t xml:space="preserve">For </w:t>
+      </w:r>
+      <w:r>
+        <w:rPr>
+          <w:sz w:val="24"/>
+          <w:szCs w:val="24"/>
+        </w:rPr>
+        <w:t>example, in</w:t>
+      </w:r>
+      <w:r>
+        <w:rPr>
+          <w:sz w:val="24"/>
+          <w:szCs w:val="24"/>
+        </w:rPr>
+        <w:t xml:space="preserve"> figure 7, a collaborative based filtering algorithm should predict a favourable score</w:t>
+      </w:r>
+      <w:r>
+        <w:rPr>
+          <w:sz w:val="24"/>
+          <w:szCs w:val="24"/>
+        </w:rPr>
+        <w:t xml:space="preserve"> for Carol for Harry Potter, </w:t>
+      </w:r>
+      <w:r>
+        <w:rPr>
+          <w:sz w:val="24"/>
+          <w:szCs w:val="24"/>
+        </w:rPr>
+        <w:t>as her scores closely mirror those of Joe</w:t>
+      </w:r>
+      <w:r>
+        <w:rPr>
+          <w:sz w:val="24"/>
+          <w:szCs w:val="24"/>
+        </w:rPr>
+        <w:t>.</w:t>
+      </w:r>
+      <w:r>
+        <w:rPr>
+          <w:sz w:val="24"/>
+          <w:szCs w:val="24"/>
+        </w:rPr>
+        <w:t xml:space="preserve"> </w:t>
+      </w:r>
+    </w:p>
+    <w:p>
+      <w:pPr>
+        <w:rPr>
+          <w:sz w:val="24"/>
+          <w:szCs w:val="24"/>
+        </w:rPr>
+      </w:pPr>
+      <w:r>
+        <w:rPr>
+          <w:sz w:val="24"/>
+          <w:szCs w:val="24"/>
+        </w:rPr>
+        <w:t xml:space="preserve">Collaborative </w:t>
+      </w:r>
+      <w:r>
+        <w:rPr>
+          <w:sz w:val="24"/>
+          <w:szCs w:val="24"/>
+        </w:rPr>
+        <w:t>f</w:t>
+      </w:r>
+      <w:r>
+        <w:rPr>
+          <w:sz w:val="24"/>
+          <w:szCs w:val="24"/>
+        </w:rPr>
+        <w:t xml:space="preserve">iltering </w:t>
+      </w:r>
+      <w:r>
+        <w:rPr>
+          <w:sz w:val="24"/>
+          <w:szCs w:val="24"/>
+        </w:rPr>
+        <w:t>is only possible if sentiment data is available for a large group of users, which will not be the case for my app, which will deal just with the data of a single user. For this reason, collaborative filtering was ruled out upon research.</w:t>
+      </w:r>
+    </w:p>
+    <w:p>
+      <w:pPr>
+        <w:rPr>
+          <w:sz w:val="24"/>
+          <w:szCs w:val="24"/>
+        </w:rPr>
+      </w:pPr>
+    </w:p>
+    <w:p>
+      <w:pPr>
+        <w:pStyle w:val="Heading5"/>
+      </w:pPr>
+      <w:r>
+        <w:t>2.4.2 Content</w:t>
+      </w:r>
+      <w:r>
+        <w:t>-</w:t>
+      </w:r>
+      <w:r>
+        <w:t>Based Filtering</w:t>
+      </w:r>
+    </w:p>
+    <w:p>
+      <w:pPr>
+        <w:rPr>
+          <w:sz w:val="24"/>
+          <w:szCs w:val="24"/>
+        </w:rPr>
+      </w:pPr>
+      <w:r>
+        <w:rPr>
+          <w:sz w:val="24"/>
+          <w:szCs w:val="24"/>
+        </w:rPr>
+        <w:t>Content</w:t>
+      </w:r>
+      <w:r>
+        <w:rPr>
+          <w:sz w:val="24"/>
+          <w:szCs w:val="24"/>
+        </w:rPr>
+        <w:t>-</w:t>
+      </w:r>
+      <w:r>
+        <w:rPr>
+          <w:sz w:val="24"/>
+          <w:szCs w:val="24"/>
+        </w:rPr>
+        <w:t xml:space="preserve">based filtering operates similarly to </w:t>
+      </w:r>
+      <w:r>
+        <w:rPr>
+          <w:sz w:val="24"/>
+          <w:szCs w:val="24"/>
+        </w:rPr>
+        <w:t>collaborative</w:t>
+      </w:r>
+      <w:r>
+        <w:rPr>
+          <w:sz w:val="24"/>
+          <w:szCs w:val="24"/>
+        </w:rPr>
+        <w:t xml:space="preserve"> filtering, but instead of recommending based on the sentiments of other users, it uses </w:t>
+      </w:r>
+      <w:r>
+        <w:rPr>
+          <w:sz w:val="24"/>
+          <w:szCs w:val="24"/>
+        </w:rPr>
+        <w:t xml:space="preserve">a user’s own data from the past. When implemented, a </w:t>
+      </w:r>
+      <w:r>
+        <w:rPr>
+          <w:sz w:val="24"/>
+          <w:szCs w:val="24"/>
+        </w:rPr>
+        <w:t>content-based</w:t>
+      </w:r>
+      <w:r>
+        <w:rPr>
+          <w:sz w:val="24"/>
+          <w:szCs w:val="24"/>
+        </w:rPr>
+        <w:t xml:space="preserve"> filtering system </w:t>
+      </w:r>
+      <w:r>
+        <w:rPr>
+          <w:sz w:val="24"/>
+          <w:szCs w:val="24"/>
+        </w:rPr>
+        <w:t>could</w:t>
+      </w:r>
+      <w:r>
+        <w:rPr>
+          <w:sz w:val="24"/>
+          <w:szCs w:val="24"/>
+        </w:rPr>
+        <w:t xml:space="preserve"> recommend a </w:t>
+      </w:r>
+      <w:r>
+        <w:rPr>
+          <w:sz w:val="24"/>
+          <w:szCs w:val="24"/>
+        </w:rPr>
+        <w:t>user item</w:t>
+      </w:r>
+      <w:r>
+        <w:rPr>
+          <w:sz w:val="24"/>
+          <w:szCs w:val="24"/>
+        </w:rPr>
+        <w:t>s</w:t>
+      </w:r>
+      <w:r>
+        <w:rPr>
+          <w:sz w:val="24"/>
+          <w:szCs w:val="24"/>
+        </w:rPr>
+        <w:t xml:space="preserve"> that are similar to items they have expressed positive opinions about in the </w:t>
+      </w:r>
+      <w:r>
+        <w:rPr>
+          <w:sz w:val="24"/>
+          <w:szCs w:val="24"/>
+        </w:rPr>
+        <w:t>past</w:t>
+      </w:r>
+      <w:r>
+        <w:rPr>
+          <w:sz w:val="24"/>
+          <w:szCs w:val="24"/>
+        </w:rPr>
+        <w:t xml:space="preserve"> </w:t>
+      </w:r>
+      <w:r>
+        <w:rPr>
+          <w:sz w:val="24"/>
+          <w:szCs w:val="24"/>
+        </w:rPr>
+        <w:fldChar w:fldCharType="begin"/>
+      </w:r>
+      <w:r>
+        <w:rPr>
+          <w:sz w:val="24"/>
+          <w:szCs w:val="24"/>
+        </w:rPr>
+        <w:instrText xml:space="preserve"> ADDIN ZOTERO_ITEM CSL_CITATION {"citationID":"voBMJlCp","properties":{"formattedCitation":"(13)","plainCitation":"(13)","noteIndex":0},"citationItems":[{"id":26,"uris":["http://zotero.org/users/local/tPAIEh28/items/6EQR4LDN"],"itemData":{"id":26,"type":"article-journal","abstract":"Recommender systems or recommendation systems are a subset of information filtering system that used to anticipate the 'evaluation' or 'preference' that user would feed to an item. In recent years E-commerce applications are widely using Recommender system. Generally the most popular Ecommerce sites are probably music, news, books, research articles, and products. Recommender systems are also available for business experts, jokes, restaurants, financial services, life insurance and twitter followers. Recommender systems have formulated in parallel with the web. Initially Recommender systems were based on demographic, content-based filtering and collaborative filtering. Currently, these systems are incorporating social information for enhancing a quality of recommendation process. For betterment of recommendation process in the future, Recommender systems will use personal, implicit and local information from the Internet. This paper provides an overview of recommender systems that include collaborative filtering, content-based filtering and hybrid approach of recommender system.","container-title":"International Journal of Computer Applications","DOI":"10.5120/19308-0760","ISSN":"09758887","issue":"4","journalAbbreviation":"IJCA","language":"en","page":"31-36","source":"DOI.org (Crossref)","title":"Survey on Collaborative Filtering, Content-based Filtering and Hybrid Recommendation System","volume":"110","author":[{"family":"B.Thorat","given":"Poonam"},{"family":"M. Goudar","given":"R."},{"family":"Barve","given":"Sunita"}],"issued":{"date-parts":[["2015",1,16]]}}}],"schema":"https://github.com/citation-style-language/schema/raw/master/csl-citation.json"} </w:instrText>
+      </w:r>
+      <w:r>
+        <w:rPr>
+          <w:sz w:val="24"/>
+          <w:szCs w:val="24"/>
+        </w:rPr>
+        <w:fldChar w:fldCharType="separate"/>
+      </w:r>
+      <w:r>
+        <w:rPr>
+          <w:rFonts w:ascii="Calibri" w:hAnsi="Calibri" w:cs="Calibri"/>
+          <w:sz w:val="24"/>
+        </w:rPr>
+        <w:t>(13)</w:t>
+      </w:r>
+      <w:r>
+        <w:rPr>
+          <w:sz w:val="24"/>
+          <w:szCs w:val="24"/>
+        </w:rPr>
+        <w:fldChar w:fldCharType="end"/>
+      </w:r>
+      <w:r>
+        <w:rPr>
+          <w:sz w:val="24"/>
+          <w:szCs w:val="24"/>
+        </w:rPr>
+        <w:t>.</w:t>
+      </w:r>
+      <w:r>
+        <w:rPr>
+          <w:sz w:val="24"/>
+          <w:szCs w:val="24"/>
+        </w:rPr>
+        <w:t xml:space="preserve"> </w:t>
+      </w:r>
+      <w:r>
+        <w:rPr>
+          <w:sz w:val="24"/>
+          <w:szCs w:val="24"/>
+        </w:rPr>
+        <w:t xml:space="preserve">This </w:t>
+      </w:r>
+      <w:r>
+        <w:rPr>
+          <w:sz w:val="24"/>
+          <w:szCs w:val="24"/>
+        </w:rPr>
+        <w:t xml:space="preserve">can be manipulated </w:t>
+      </w:r>
+      <w:r>
+        <w:rPr>
+          <w:sz w:val="24"/>
+          <w:szCs w:val="24"/>
+        </w:rPr>
+        <w:t xml:space="preserve">in such a way that it could recommend a user songs that have similar </w:t>
+      </w:r>
+      <w:r>
+        <w:rPr>
+          <w:sz w:val="24"/>
+          <w:szCs w:val="24"/>
+        </w:rPr>
+        <w:t>audio features to songs already in their playlist.</w:t>
+      </w:r>
+    </w:p>
+    <w:p>
+      <w:pPr>
+        <w:rPr>
+          <w:color w:val="FF0000"/>
+          <w:sz w:val="24"/>
+          <w:szCs w:val="24"/>
+        </w:rPr>
+      </w:pPr>
+      <w:r>
+        <w:rPr>
+          <w:sz w:val="24"/>
+          <w:szCs w:val="24"/>
+        </w:rPr>
+        <w:t>Upon research, the content-based filtering approach was chosen as the approach for my application.</w:t>
+      </w:r>
+      <w:r>
+        <w:rPr>
+          <w:sz w:val="24"/>
+          <w:szCs w:val="24"/>
+        </w:rPr>
+        <w:t xml:space="preserve"> Details about the planned implementation were described in section</w:t>
+      </w:r>
+      <w:r>
+        <w:rPr>
+          <w:color w:val="FF0000"/>
+          <w:sz w:val="24"/>
+          <w:szCs w:val="24"/>
+        </w:rPr>
+        <w:t xml:space="preserve"> (SECTION </w:t>
+      </w:r>
+      <w:r>
+        <w:rPr>
+          <w:color w:val="FF0000"/>
+          <w:sz w:val="24"/>
+          <w:szCs w:val="24"/>
+        </w:rPr>
+        <w:t>HERE)</w:t>
       </w:r>
     </w:p>
     <w:p/>
@@ -7319,36 +9158,699 @@
       <w:pPr>
         <w:pStyle w:val="Heading2"/>
       </w:pPr>
-      <w:bookmarkStart w:id="10" w:name="_Toc119925924"/>
-      <w:r>
-        <w:t xml:space="preserve">2.4. </w:t>
+      <w:bookmarkStart w:id="11" w:name="_Toc119925925"/>
+      <w:r>
+        <w:lastRenderedPageBreak/>
+        <w:t>2.</w:t>
+      </w:r>
+      <w:r>
+        <w:t>5</w:t>
+      </w:r>
+      <w:r>
+        <w:t xml:space="preserve">. </w:t>
       </w:r>
       <w:r>
         <w:tab/>
       </w:r>
       <w:r>
-        <w:t xml:space="preserve">Other Research </w:t>
-      </w:r>
-      <w:bookmarkEnd w:id="10"/>
+        <w:t>Existing Final Year Projects</w:t>
+      </w:r>
+      <w:bookmarkEnd w:id="11"/>
+    </w:p>
+    <w:p>
+      <w:pPr>
+        <w:rPr>
+          <w:sz w:val="24"/>
+          <w:szCs w:val="24"/>
+        </w:rPr>
+      </w:pPr>
+      <w:r>
+        <w:rPr>
+          <w:sz w:val="24"/>
+          <w:szCs w:val="24"/>
+        </w:rPr>
+        <w:t xml:space="preserve">As part of my initial research, I reviewed Final Year Projects from years </w:t>
+      </w:r>
+      <w:r>
+        <w:rPr>
+          <w:sz w:val="24"/>
+          <w:szCs w:val="24"/>
+        </w:rPr>
+        <w:t>past</w:t>
+      </w:r>
+      <w:r>
+        <w:rPr>
+          <w:sz w:val="24"/>
+          <w:szCs w:val="24"/>
+        </w:rPr>
+        <w:t>, that pertain to my project</w:t>
+      </w:r>
+      <w:r>
+        <w:rPr>
+          <w:sz w:val="24"/>
+          <w:szCs w:val="24"/>
+        </w:rPr>
+        <w:t xml:space="preserve">. Two of those projects will be discussed here, as they </w:t>
+      </w:r>
+      <w:r>
+        <w:rPr>
+          <w:sz w:val="24"/>
+          <w:szCs w:val="24"/>
+        </w:rPr>
+        <w:t xml:space="preserve">have served as a source of inspiration for my own project. </w:t>
+      </w:r>
+    </w:p>
+    <w:p>
+      <w:pPr>
+        <w:rPr>
+          <w:sz w:val="24"/>
+          <w:szCs w:val="24"/>
+        </w:rPr>
+      </w:pPr>
+    </w:p>
+    <w:p>
+      <w:pPr>
+        <w:pStyle w:val="Heading3"/>
+      </w:pPr>
+      <w:r>
+        <w:t>2.5.1 Project 1: Moodify</w:t>
+      </w:r>
+    </w:p>
+    <w:p/>
+    <w:p>
+      <w:pPr>
+        <w:rPr>
+          <w:sz w:val="24"/>
+          <w:szCs w:val="24"/>
+        </w:rPr>
+      </w:pPr>
+      <w:r>
+        <w:rPr>
+          <w:b/>
+          <w:bCs/>
+          <w:sz w:val="24"/>
+          <w:szCs w:val="24"/>
+        </w:rPr>
+        <w:t xml:space="preserve">Project </w:t>
+      </w:r>
+      <w:r>
+        <w:rPr>
+          <w:b/>
+          <w:bCs/>
+          <w:sz w:val="24"/>
+          <w:szCs w:val="24"/>
+        </w:rPr>
+        <w:t>Title:</w:t>
+      </w:r>
+      <w:r>
+        <w:rPr>
+          <w:sz w:val="24"/>
+          <w:szCs w:val="24"/>
+        </w:rPr>
+        <w:t xml:space="preserve"> Moodify</w:t>
+      </w:r>
+    </w:p>
+    <w:p>
+      <w:pPr>
+        <w:rPr>
+          <w:sz w:val="24"/>
+          <w:szCs w:val="24"/>
+        </w:rPr>
+      </w:pPr>
+      <w:r>
+        <w:rPr>
+          <w:b/>
+          <w:bCs/>
+          <w:sz w:val="24"/>
+          <w:szCs w:val="24"/>
+        </w:rPr>
+        <w:t>Student:</w:t>
+      </w:r>
+      <w:r>
+        <w:rPr>
+          <w:sz w:val="24"/>
+          <w:szCs w:val="24"/>
+        </w:rPr>
+        <w:t xml:space="preserve"> Louis Miguel Chavez</w:t>
+      </w:r>
+    </w:p>
+    <w:p>
+      <w:pPr>
+        <w:rPr>
+          <w:b/>
+          <w:bCs/>
+          <w:sz w:val="24"/>
+          <w:szCs w:val="24"/>
+        </w:rPr>
+      </w:pPr>
+      <w:r>
+        <w:rPr>
+          <w:b/>
+          <w:bCs/>
+          <w:sz w:val="24"/>
+          <w:szCs w:val="24"/>
+        </w:rPr>
+        <w:t>Overview:</w:t>
+      </w:r>
+    </w:p>
+    <w:p>
+      <w:pPr>
+        <w:rPr>
+          <w:sz w:val="24"/>
+          <w:szCs w:val="24"/>
+        </w:rPr>
+      </w:pPr>
+      <w:r>
+        <w:rPr>
+          <w:sz w:val="24"/>
+          <w:szCs w:val="24"/>
+        </w:rPr>
+        <w:t>This project is an Android application that classifies songs by mood, based on their lyrics and audio features, using AI and the Spotify API</w:t>
+      </w:r>
+    </w:p>
+    <w:p>
+      <w:pPr>
+        <w:rPr>
+          <w:sz w:val="24"/>
+          <w:szCs w:val="24"/>
+        </w:rPr>
+      </w:pPr>
+      <w:r>
+        <w:rPr>
+          <w:sz w:val="24"/>
+          <w:szCs w:val="24"/>
+        </w:rPr>
+        <w:t>The sentiment and music mood classifiers were made through Python, in Jupyter Notebook – other components were made in PyCharm. The Android application was made in Android Studio, using Java for functionality and XML for the layouts and visual components. A DigitalOcean Managed Cluster was used as the final database functionality.</w:t>
+      </w:r>
+    </w:p>
+    <w:p>
+      <w:pPr>
+        <w:rPr>
+          <w:sz w:val="24"/>
+          <w:szCs w:val="24"/>
+        </w:rPr>
+      </w:pPr>
+      <w:r>
+        <w:rPr>
+          <w:sz w:val="24"/>
+          <w:szCs w:val="24"/>
+        </w:rPr>
+        <w:t>The main strengths of this project, in my view, are the originality and accuracy of the mood classifier - it offers interesting insight into the listening habits of users. The functionality</w:t>
+      </w:r>
+      <w:r>
+        <w:rPr>
+          <w:sz w:val="24"/>
+          <w:szCs w:val="24"/>
+        </w:rPr>
+        <w:t xml:space="preserve"> allowing for the classification of a song’s mood through its lyrics </w:t>
+      </w:r>
+      <w:r>
+        <w:rPr>
+          <w:sz w:val="24"/>
+          <w:szCs w:val="24"/>
+        </w:rPr>
+        <w:t>is equally original.</w:t>
+      </w:r>
+      <w:r>
+        <w:rPr>
+          <w:sz w:val="24"/>
+          <w:szCs w:val="24"/>
+        </w:rPr>
+        <w:t xml:space="preserve"> I also find the front-end to be aesthetically pleasing and accessible for users of all technical skill levels. The only evident weakness of this project is that it requires users to manually upload playlist files for analysis, as opposed to having the client automatically extract them from the device – this is something I aim to avoid in my project.</w:t>
+      </w:r>
+    </w:p>
+    <w:p>
+      <w:pPr>
+        <w:rPr>
+          <w:b/>
+          <w:bCs/>
+          <w:sz w:val="24"/>
+          <w:szCs w:val="24"/>
+        </w:rPr>
+      </w:pPr>
+      <w:r>
+        <w:rPr>
+          <w:b/>
+          <w:bCs/>
+          <w:sz w:val="24"/>
+          <w:szCs w:val="24"/>
+        </w:rPr>
+        <w:t xml:space="preserve">Similarities to </w:t>
+      </w:r>
+      <w:r>
+        <w:rPr>
+          <w:b/>
+          <w:bCs/>
+          <w:sz w:val="24"/>
+          <w:szCs w:val="24"/>
+        </w:rPr>
+        <w:t>my Project and Other Findings:</w:t>
+      </w:r>
+    </w:p>
+    <w:p>
+      <w:pPr>
+        <w:rPr>
+          <w:sz w:val="24"/>
+          <w:szCs w:val="24"/>
+        </w:rPr>
+      </w:pPr>
+      <w:r>
+        <w:rPr>
+          <w:sz w:val="24"/>
+          <w:szCs w:val="24"/>
+        </w:rPr>
+        <w:t>This project and mine share appear to share clear similarities in the fact that they deal with the concept of ‘mood’ in music – however, they do so in very different ways. The main premise of this project is classifying the mood of a playlist using machine learning, while my project is more concerned with recommendation systems, and plays no role in determining user mood.</w:t>
+      </w:r>
+    </w:p>
+    <w:p>
+      <w:pPr>
+        <w:rPr>
+          <w:sz w:val="24"/>
+          <w:szCs w:val="24"/>
+        </w:rPr>
+      </w:pPr>
+      <w:r>
+        <w:rPr>
+          <w:sz w:val="24"/>
+          <w:szCs w:val="24"/>
+        </w:rPr>
+        <w:t>Where the projects are similar is in their use of machine learning models to classify music. This project</w:t>
+      </w:r>
+      <w:r>
+        <w:rPr>
+          <w:sz w:val="24"/>
+          <w:szCs w:val="24"/>
+        </w:rPr>
+        <w:t xml:space="preserve"> contains a complex machine learning algorithm for sentiment classification, used to determine the mood of songs through sound and lyrics</w:t>
+      </w:r>
+      <w:r>
+        <w:rPr>
+          <w:sz w:val="24"/>
+          <w:szCs w:val="24"/>
+        </w:rPr>
+        <w:t xml:space="preserve">. While my project will not be used to determine the mood of a song, there is much I can learn from how the creator of this project constructed his machine learning model. A key piece of technology used by this student was </w:t>
+      </w:r>
+      <w:r>
+        <w:rPr>
+          <w:b/>
+          <w:bCs/>
+          <w:sz w:val="24"/>
+          <w:szCs w:val="24"/>
+        </w:rPr>
+        <w:t>S</w:t>
+      </w:r>
+      <w:r>
+        <w:rPr>
+          <w:b/>
+          <w:bCs/>
+          <w:sz w:val="24"/>
+          <w:szCs w:val="24"/>
+        </w:rPr>
+        <w:t>potipy</w:t>
+      </w:r>
+      <w:r>
+        <w:rPr>
+          <w:sz w:val="24"/>
+          <w:szCs w:val="24"/>
+        </w:rPr>
+        <w:t>. As discussed in section 2.3, Spotipy is a Python library that can be used to interact with the Spotify Web API. I discovered Spotipy through this final year project and after conducting more research on it, decided to use it in my own.</w:t>
+      </w:r>
+    </w:p>
+    <w:p>
+      <w:pPr>
+        <w:rPr>
+          <w:sz w:val="24"/>
+          <w:szCs w:val="24"/>
+        </w:rPr>
+      </w:pPr>
+    </w:p>
+    <w:p>
+      <w:pPr>
+        <w:rPr>
+          <w:sz w:val="24"/>
+          <w:szCs w:val="24"/>
+        </w:rPr>
+      </w:pPr>
+    </w:p>
+    <w:p>
+      <w:pPr>
+        <w:pStyle w:val="Heading3"/>
+      </w:pPr>
+      <w:r>
+        <w:t xml:space="preserve">2.5.2 Project 2: </w:t>
+      </w:r>
+      <w:r>
+        <w:t>Football Data Mining, Result Prediction, and Visualization</w:t>
+      </w:r>
+    </w:p>
+    <w:p>
+      <w:pPr>
+        <w:rPr>
+          <w:color w:val="FF0000"/>
+          <w:sz w:val="24"/>
+          <w:szCs w:val="24"/>
+        </w:rPr>
+      </w:pPr>
+    </w:p>
+    <w:p>
+      <w:pPr>
+        <w:rPr>
+          <w:sz w:val="24"/>
+          <w:szCs w:val="24"/>
+        </w:rPr>
+      </w:pPr>
+      <w:r>
+        <w:rPr>
+          <w:b/>
+          <w:bCs/>
+          <w:sz w:val="24"/>
+          <w:szCs w:val="24"/>
+        </w:rPr>
+        <w:t xml:space="preserve">Project </w:t>
+      </w:r>
+      <w:r>
+        <w:rPr>
+          <w:b/>
+          <w:bCs/>
+          <w:sz w:val="24"/>
+          <w:szCs w:val="24"/>
+        </w:rPr>
+        <w:t>Title:</w:t>
+      </w:r>
+      <w:r>
+        <w:rPr>
+          <w:sz w:val="24"/>
+          <w:szCs w:val="24"/>
+        </w:rPr>
+        <w:t xml:space="preserve"> Football Data Mining, Result Prediction, and Visualization</w:t>
+      </w:r>
+    </w:p>
+    <w:p>
+      <w:pPr>
+        <w:rPr>
+          <w:sz w:val="24"/>
+          <w:szCs w:val="24"/>
+        </w:rPr>
+      </w:pPr>
+      <w:r>
+        <w:rPr>
+          <w:b/>
+          <w:bCs/>
+          <w:sz w:val="24"/>
+          <w:szCs w:val="24"/>
+        </w:rPr>
+        <w:t>Student:</w:t>
+      </w:r>
+      <w:r>
+        <w:rPr>
+          <w:sz w:val="24"/>
+          <w:szCs w:val="24"/>
+        </w:rPr>
+        <w:t xml:space="preserve"> Yahia Ragab</w:t>
+      </w:r>
+    </w:p>
+    <w:p>
+      <w:pPr>
+        <w:rPr>
+          <w:b/>
+          <w:bCs/>
+          <w:sz w:val="24"/>
+          <w:szCs w:val="24"/>
+        </w:rPr>
+      </w:pPr>
+      <w:r>
+        <w:rPr>
+          <w:b/>
+          <w:bCs/>
+          <w:sz w:val="24"/>
+          <w:szCs w:val="24"/>
+        </w:rPr>
+        <w:t>Overview:</w:t>
+      </w:r>
+    </w:p>
+    <w:p>
+      <w:pPr>
+        <w:rPr>
+          <w:sz w:val="24"/>
+          <w:szCs w:val="24"/>
+        </w:rPr>
+      </w:pPr>
+      <w:r>
+        <w:rPr>
+          <w:sz w:val="24"/>
+          <w:szCs w:val="24"/>
+        </w:rPr>
+        <w:t>This project is a mobile and web application that allows users to view in depth stats on the English Premier League, and to view predictions of the outcome of matches, created with machine learning.</w:t>
+      </w:r>
+    </w:p>
+    <w:p>
+      <w:pPr>
+        <w:rPr>
+          <w:sz w:val="24"/>
+          <w:szCs w:val="24"/>
+        </w:rPr>
+      </w:pPr>
+      <w:r>
+        <w:rPr>
+          <w:sz w:val="24"/>
+          <w:szCs w:val="24"/>
+        </w:rPr>
+        <w:t>A huge amount of historical data relating to the English Premier League was mined and stored. A sophisticated machine learning model was developed to allow for predictions to be made, and a detailed front-en</w:t>
+      </w:r>
+      <w:r>
+        <w:rPr>
+          <w:sz w:val="24"/>
+          <w:szCs w:val="24"/>
+        </w:rPr>
+        <w:t>d</w:t>
+      </w:r>
+      <w:r>
+        <w:rPr>
+          <w:sz w:val="24"/>
+          <w:szCs w:val="24"/>
+        </w:rPr>
+        <w:t xml:space="preserve"> was designed that visualises statistics in digestible ways.</w:t>
+      </w:r>
+    </w:p>
+    <w:p>
+      <w:pPr>
+        <w:rPr>
+          <w:sz w:val="24"/>
+          <w:szCs w:val="24"/>
+        </w:rPr>
+      </w:pPr>
+      <w:r>
+        <w:rPr>
+          <w:sz w:val="24"/>
+          <w:szCs w:val="24"/>
+        </w:rPr>
+        <w:t>Python was used for creating the machine learning model, with use of libraries like NumPy, Pandas and Matplotlib for data visualisation. The web app was presented as a Django application, and Docker was used for deploying cloud components. MYSQL was used as the database management system</w:t>
+      </w:r>
+      <w:r>
+        <w:rPr>
+          <w:sz w:val="24"/>
+          <w:szCs w:val="24"/>
+        </w:rPr>
+        <w:t>.</w:t>
+      </w:r>
+    </w:p>
+    <w:p>
+      <w:pPr>
+        <w:rPr>
+          <w:sz w:val="24"/>
+          <w:szCs w:val="24"/>
+        </w:rPr>
+      </w:pPr>
+      <w:r>
+        <w:rPr>
+          <w:sz w:val="24"/>
+          <w:szCs w:val="24"/>
+        </w:rPr>
+        <w:t>This project contains a machine learning algorithm written in Python, similar in nature to the one I plan on creating in my app. The model is clearly highly sophisticated, and after rigorous testing seemed to yield very accurate results, which I believe is a huge strength of the project. The amount of data made available for viewing on the app is similarly impressive, and the way in which it is visualised is understandable and useful.</w:t>
+      </w:r>
+    </w:p>
+    <w:p>
+      <w:pPr>
+        <w:rPr>
+          <w:sz w:val="24"/>
+          <w:szCs w:val="24"/>
+        </w:rPr>
+      </w:pPr>
+      <w:r>
+        <w:rPr>
+          <w:sz w:val="24"/>
+          <w:szCs w:val="24"/>
+        </w:rPr>
+        <w:t xml:space="preserve"> The front-end design is quite cluttered and perhaps not very user friendly and lacks some aesthetic appeal – it could have done a more thorough design phase that focused more on user experience. The project is, however, of a very high standard and displays many strengths which I could draw inspiration from</w:t>
+      </w:r>
+      <w:r>
+        <w:rPr>
+          <w:sz w:val="24"/>
+          <w:szCs w:val="24"/>
+        </w:rPr>
+        <w:t>.</w:t>
+      </w:r>
+    </w:p>
+    <w:p>
+      <w:pPr>
+        <w:rPr>
+          <w:sz w:val="24"/>
+          <w:szCs w:val="24"/>
+        </w:rPr>
+      </w:pPr>
+    </w:p>
+    <w:p>
+      <w:pPr>
+        <w:rPr>
+          <w:b/>
+          <w:bCs/>
+          <w:sz w:val="24"/>
+          <w:szCs w:val="24"/>
+        </w:rPr>
+      </w:pPr>
+      <w:r>
+        <w:rPr>
+          <w:b/>
+          <w:bCs/>
+          <w:sz w:val="24"/>
+          <w:szCs w:val="24"/>
+        </w:rPr>
+        <w:t>Similarities to my Project and Other Findings:</w:t>
+      </w:r>
+    </w:p>
+    <w:p>
+      <w:pPr>
+        <w:rPr>
+          <w:sz w:val="24"/>
+          <w:szCs w:val="24"/>
+        </w:rPr>
+      </w:pPr>
+      <w:r>
+        <w:rPr>
+          <w:sz w:val="24"/>
+          <w:szCs w:val="24"/>
+        </w:rPr>
+        <w:t xml:space="preserve">This project differs from mine in subject matter, as it deals with football scores and results prediction. However, it utilises a machine learning model constructed in Python – something I plan on creating for my project too. What I gained most from researching this project was insight into how to </w:t>
+      </w:r>
+      <w:r>
+        <w:rPr>
+          <w:sz w:val="24"/>
+          <w:szCs w:val="24"/>
+        </w:rPr>
+        <w:t xml:space="preserve">evaluate </w:t>
+      </w:r>
+      <w:r>
+        <w:rPr>
+          <w:sz w:val="24"/>
+          <w:szCs w:val="24"/>
+        </w:rPr>
+        <w:t>machine learning models. This project was evaluated through a survey with potential users</w:t>
+      </w:r>
+      <w:r>
+        <w:rPr>
+          <w:sz w:val="24"/>
+          <w:szCs w:val="24"/>
+        </w:rPr>
+        <w:t xml:space="preserve"> via a Usability Feedback Testing Form.</w:t>
+      </w:r>
+      <w:r>
+        <w:rPr>
+          <w:sz w:val="24"/>
+          <w:szCs w:val="24"/>
+        </w:rPr>
+        <w:t xml:space="preserve"> </w:t>
+      </w:r>
+      <w:r>
+        <w:rPr>
+          <w:sz w:val="24"/>
+          <w:szCs w:val="24"/>
+        </w:rPr>
+        <w:t>In this form,</w:t>
+      </w:r>
+      <w:r>
+        <w:rPr>
+          <w:sz w:val="24"/>
+          <w:szCs w:val="24"/>
+        </w:rPr>
+        <w:t xml:space="preserve"> </w:t>
+      </w:r>
+      <w:r>
+        <w:rPr>
+          <w:sz w:val="24"/>
+          <w:szCs w:val="24"/>
+        </w:rPr>
+        <w:t>users were asked</w:t>
+      </w:r>
+      <w:r>
+        <w:rPr>
+          <w:sz w:val="24"/>
+          <w:szCs w:val="24"/>
+        </w:rPr>
+        <w:t xml:space="preserve"> to assess the accuracy of the </w:t>
+      </w:r>
+      <w:r>
+        <w:rPr>
+          <w:sz w:val="24"/>
+          <w:szCs w:val="24"/>
+        </w:rPr>
+        <w:t xml:space="preserve">results they received from the </w:t>
+      </w:r>
+      <w:r>
+        <w:rPr>
+          <w:sz w:val="24"/>
+          <w:szCs w:val="24"/>
+        </w:rPr>
+        <w:t xml:space="preserve">model, as well as their general sentiments about how useful </w:t>
+      </w:r>
+      <w:r>
+        <w:rPr>
+          <w:sz w:val="24"/>
+          <w:szCs w:val="24"/>
+        </w:rPr>
+        <w:t xml:space="preserve">it </w:t>
+      </w:r>
+      <w:r>
+        <w:rPr>
+          <w:sz w:val="24"/>
+          <w:szCs w:val="24"/>
+        </w:rPr>
+        <w:t xml:space="preserve">is. Information of this nature would be very useful to me in evaluating my </w:t>
+      </w:r>
+      <w:r>
+        <w:rPr>
+          <w:sz w:val="24"/>
+          <w:szCs w:val="24"/>
+        </w:rPr>
+        <w:t>final product</w:t>
+      </w:r>
+      <w:r>
+        <w:rPr>
+          <w:sz w:val="24"/>
+          <w:szCs w:val="24"/>
+        </w:rPr>
+        <w:t>, hence I took inspiration from this project when planning my evaluation – this will be discussed in greater detail in section 4.3</w:t>
+      </w:r>
+      <w:r>
+        <w:rPr>
+          <w:sz w:val="24"/>
+          <w:szCs w:val="24"/>
+        </w:rPr>
+        <w:t>.</w:t>
+      </w:r>
+    </w:p>
+    <w:p>
+      <w:r>
+        <w:br w:type="page"/>
+      </w:r>
     </w:p>
     <w:p>
       <w:pPr>
         <w:pStyle w:val="Heading2"/>
       </w:pPr>
-    </w:p>
-    <w:p>
-      <w:r>
-        <w:t>Domain specific research</w:t>
-      </w:r>
-    </w:p>
-    <w:p/>
-    <w:p>
-      <w:pPr>
-        <w:pStyle w:val="Heading2"/>
-      </w:pPr>
-      <w:bookmarkStart w:id="11" w:name="_Toc119925925"/>
-      <w:r>
-        <w:t>2.5</w:t>
+      <w:bookmarkStart w:id="12" w:name="_Toc119925926"/>
+      <w:r>
+        <w:lastRenderedPageBreak/>
+        <w:t>2.6</w:t>
       </w:r>
       <w:r>
         <w:t xml:space="preserve">. </w:t>
@@ -7357,35 +9859,48 @@
         <w:tab/>
       </w:r>
       <w:r>
-        <w:t>Existing Final Year Projects</w:t>
-      </w:r>
-      <w:bookmarkEnd w:id="11"/>
-    </w:p>
-    <w:p>
-      <w:pPr>
-        <w:pStyle w:val="Heading2"/>
-      </w:pPr>
-    </w:p>
-    <w:p>
-      <w:pPr>
-        <w:pStyle w:val="Heading2"/>
-      </w:pPr>
-      <w:bookmarkStart w:id="12" w:name="_Toc119925926"/>
-      <w:r>
-        <w:t>2.6</w:t>
-      </w:r>
-      <w:r>
-        <w:t xml:space="preserve">. </w:t>
-      </w:r>
-      <w:r>
-        <w:tab/>
-      </w:r>
-      <w:r>
         <w:t>Conclusions</w:t>
       </w:r>
       <w:bookmarkEnd w:id="12"/>
     </w:p>
-    <w:p/>
+    <w:p>
+      <w:pPr>
+        <w:rPr>
+          <w:color w:val="FF0000"/>
+          <w:sz w:val="24"/>
+          <w:szCs w:val="24"/>
+        </w:rPr>
+      </w:pPr>
+      <w:r>
+        <w:rPr>
+          <w:sz w:val="24"/>
+          <w:szCs w:val="24"/>
+        </w:rPr>
+        <w:t xml:space="preserve">After performing thorough research on existing literature in </w:t>
+      </w:r>
+      <w:r>
+        <w:rPr>
+          <w:sz w:val="24"/>
+          <w:szCs w:val="24"/>
+        </w:rPr>
+        <w:t xml:space="preserve">domain of my project, I am </w:t>
+      </w:r>
+      <w:r>
+        <w:rPr>
+          <w:sz w:val="24"/>
+          <w:szCs w:val="24"/>
+        </w:rPr>
+        <w:t xml:space="preserve">prepared to enter the design and early development stages of my project. Many key decisions have been informed by information gathered through reviewing </w:t>
+      </w:r>
+      <w:r>
+        <w:rPr>
+          <w:color w:val="FF0000"/>
+          <w:sz w:val="24"/>
+          <w:szCs w:val="24"/>
+        </w:rPr>
+        <w:t>finish</w:t>
+      </w:r>
+    </w:p>
     <w:p/>
     <w:p>
       <w:pPr>
@@ -8014,6 +10529,201 @@
       </w:r>
     </w:p>
     <w:p>
+      <w:pPr>
+        <w:pStyle w:val="Bibliography"/>
+        <w:rPr>
+          <w:rFonts w:ascii="Calibri" w:hAnsi="Calibri" w:cs="Calibri"/>
+        </w:rPr>
+      </w:pPr>
+      <w:r>
+        <w:rPr>
+          <w:rFonts w:ascii="Calibri" w:hAnsi="Calibri" w:cs="Calibri"/>
+        </w:rPr>
+        <w:t>5.</w:t>
+      </w:r>
+      <w:r>
+        <w:rPr>
+          <w:rFonts w:ascii="Calibri" w:hAnsi="Calibri" w:cs="Calibri"/>
+        </w:rPr>
+        <w:tab/>
+        <w:t xml:space="preserve">Guttag BL with J. Program Development in Java - Abstraction, Specification, and Object-Oriented Design. USA, Addison Wesley; 2000. </w:t>
+      </w:r>
+    </w:p>
+    <w:p>
+      <w:pPr>
+        <w:pStyle w:val="Bibliography"/>
+        <w:rPr>
+          <w:rFonts w:ascii="Calibri" w:hAnsi="Calibri" w:cs="Calibri"/>
+        </w:rPr>
+      </w:pPr>
+      <w:r>
+        <w:rPr>
+          <w:rFonts w:ascii="Calibri" w:hAnsi="Calibri" w:cs="Calibri"/>
+        </w:rPr>
+        <w:t>6.</w:t>
+      </w:r>
+      <w:r>
+        <w:rPr>
+          <w:rFonts w:ascii="Calibri" w:hAnsi="Calibri" w:cs="Calibri"/>
+        </w:rPr>
+        <w:tab/>
+        <w:t>Business Insider [Internet]. [cited 2023 Nov 7]. The 10 most popular programming languages, according to the “Facebook for programmers.” Available from: https://www.businessinsider.in/the-10-most-popular-programming-languages-according-to-the-facebook-for-programmers/articleshow/66253927.cms</w:t>
+      </w:r>
+    </w:p>
+    <w:p>
+      <w:pPr>
+        <w:pStyle w:val="Bibliography"/>
+        <w:rPr>
+          <w:rFonts w:ascii="Calibri" w:hAnsi="Calibri" w:cs="Calibri"/>
+        </w:rPr>
+      </w:pPr>
+      <w:r>
+        <w:rPr>
+          <w:rFonts w:ascii="Calibri" w:hAnsi="Calibri" w:cs="Calibri"/>
+        </w:rPr>
+        <w:t>7.</w:t>
+      </w:r>
+      <w:r>
+        <w:rPr>
+          <w:rFonts w:ascii="Calibri" w:hAnsi="Calibri" w:cs="Calibri"/>
+        </w:rPr>
+        <w:tab/>
+        <w:t>Java Vs Python - Key Differences Between Java And Python [Internet]. [cited 2023 Nov 7]. Available from: https://www.softwaretestinghelp.com/java-vs-python/</w:t>
+      </w:r>
+    </w:p>
+    <w:p>
+      <w:pPr>
+        <w:pStyle w:val="Bibliography"/>
+        <w:rPr>
+          <w:rFonts w:ascii="Calibri" w:hAnsi="Calibri" w:cs="Calibri"/>
+        </w:rPr>
+      </w:pPr>
+      <w:r>
+        <w:rPr>
+          <w:rFonts w:ascii="Calibri" w:hAnsi="Calibri" w:cs="Calibri"/>
+        </w:rPr>
+        <w:t>8.</w:t>
+      </w:r>
+      <w:r>
+        <w:rPr>
+          <w:rFonts w:ascii="Calibri" w:hAnsi="Calibri" w:cs="Calibri"/>
+        </w:rPr>
+        <w:tab/>
+        <w:t>Python (programming language) ~ Information Technology ~ 2420 ~ kelas-karyawan-bali.kurikulum.org [Internet]. [cited 2023 Nov 7]. Available from: http://kelas-karyawan-bali.kurikulum.org/IT/en/2420-2301/Python_3721_kelas-karyawan-bali-kurikulumngetesumum.html</w:t>
+      </w:r>
+    </w:p>
+    <w:p>
+      <w:pPr>
+        <w:pStyle w:val="Bibliography"/>
+        <w:rPr>
+          <w:rFonts w:ascii="Calibri" w:hAnsi="Calibri" w:cs="Calibri"/>
+        </w:rPr>
+      </w:pPr>
+      <w:r>
+        <w:rPr>
+          <w:rFonts w:ascii="Calibri" w:hAnsi="Calibri" w:cs="Calibri"/>
+        </w:rPr>
+        <w:t>9.</w:t>
+      </w:r>
+      <w:r>
+        <w:rPr>
+          <w:rFonts w:ascii="Calibri" w:hAnsi="Calibri" w:cs="Calibri"/>
+        </w:rPr>
+        <w:tab/>
+        <w:t>Welcome to Spotipy! — spotipy 2.0 documentation [Internet]. [cited 2023 Nov 7]. Available from: https://spotipy.readthedocs.io/en/2.22.1/</w:t>
+      </w:r>
+    </w:p>
+    <w:p>
+      <w:pPr>
+        <w:pStyle w:val="Bibliography"/>
+        <w:rPr>
+          <w:rFonts w:ascii="Calibri" w:hAnsi="Calibri" w:cs="Calibri"/>
+        </w:rPr>
+      </w:pPr>
+      <w:r>
+        <w:rPr>
+          <w:rFonts w:ascii="Calibri" w:hAnsi="Calibri" w:cs="Calibri"/>
+        </w:rPr>
+        <w:t>10.</w:t>
+      </w:r>
+      <w:r>
+        <w:rPr>
+          <w:rFonts w:ascii="Calibri" w:hAnsi="Calibri" w:cs="Calibri"/>
+        </w:rPr>
+        <w:tab/>
+        <w:t xml:space="preserve">Chisnall D. The Challenge of Cross-language Interoperability: Interfacing between languages is increasingly important. Queue. 2013 Oct 8;11(10):20–8. </w:t>
+      </w:r>
+    </w:p>
+    <w:p>
+      <w:pPr>
+        <w:pStyle w:val="Bibliography"/>
+        <w:rPr>
+          <w:rFonts w:ascii="Calibri" w:hAnsi="Calibri" w:cs="Calibri"/>
+        </w:rPr>
+      </w:pPr>
+      <w:r>
+        <w:rPr>
+          <w:rFonts w:ascii="Calibri" w:hAnsi="Calibri" w:cs="Calibri"/>
+        </w:rPr>
+        <w:t>11.</w:t>
+      </w:r>
+      <w:r>
+        <w:rPr>
+          <w:rFonts w:ascii="Calibri" w:hAnsi="Calibri" w:cs="Calibri"/>
+        </w:rPr>
+        <w:tab/>
+        <w:t>Django Project [Internet]. [cited 2023 Nov 7]. Django. Available from: https://www.djangoproject.com/</w:t>
+      </w:r>
+    </w:p>
+    <w:p>
+      <w:pPr>
+        <w:pStyle w:val="Bibliography"/>
+        <w:rPr>
+          <w:rFonts w:ascii="Calibri" w:hAnsi="Calibri" w:cs="Calibri"/>
+        </w:rPr>
+      </w:pPr>
+      <w:r>
+        <w:rPr>
+          <w:rFonts w:ascii="Calibri" w:hAnsi="Calibri" w:cs="Calibri"/>
+        </w:rPr>
+        <w:t>12.</w:t>
+      </w:r>
+      <w:r>
+        <w:rPr>
+          <w:rFonts w:ascii="Calibri" w:hAnsi="Calibri" w:cs="Calibri"/>
+        </w:rPr>
+        <w:tab/>
+        <w:t xml:space="preserve">Copperwaite M, Leifer C. Learning Flask Framework. Packt Publishing Ltd; 2015. 250 p. </w:t>
+      </w:r>
+    </w:p>
+    <w:p>
+      <w:pPr>
+        <w:pStyle w:val="Bibliography"/>
+        <w:rPr>
+          <w:rFonts w:ascii="Calibri" w:hAnsi="Calibri" w:cs="Calibri"/>
+        </w:rPr>
+      </w:pPr>
+      <w:r>
+        <w:rPr>
+          <w:rFonts w:ascii="Calibri" w:hAnsi="Calibri" w:cs="Calibri"/>
+        </w:rPr>
+        <w:t>13.</w:t>
+      </w:r>
+      <w:r>
+        <w:rPr>
+          <w:rFonts w:ascii="Calibri" w:hAnsi="Calibri" w:cs="Calibri"/>
+        </w:rPr>
+        <w:tab/>
+        <w:t xml:space="preserve">B.Thorat P, M. Goudar R, Barve S. Survey on Collaborative Filtering, Content-based Filtering and Hybrid Recommendation System. Int J Comput Appl. 2015 Jan 16;110(4):31–6. </w:t>
+      </w:r>
+    </w:p>
+    <w:p>
+      <w:pPr>
+        <w:pStyle w:val="Bibliography"/>
+        <w:rPr>
+          <w:rFonts w:ascii="Calibri" w:hAnsi="Calibri" w:cs="Calibri"/>
+        </w:rPr>
+      </w:pPr>
       <w:r>
         <w:fldChar w:fldCharType="end"/>
       </w:r>
@@ -9113,6 +11823,68 @@
       <w:szCs w:val="24"/>
     </w:rPr>
   </w:style>
+  <w:style w:type="paragraph" w:styleId="Heading4">
+    <w:name w:val="heading 4"/>
+    <w:basedOn w:val="Normal"/>
+    <w:next w:val="Normal"/>
+    <w:link w:val="Heading4Char"/>
+    <w:uiPriority w:val="9"/>
+    <w:unhideWhenUsed/>
+    <w:qFormat/>
+    <w:rsid w:val="00671157"/>
+    <w:pPr>
+      <w:keepNext/>
+      <w:keepLines/>
+      <w:spacing w:before="40" w:after="0"/>
+      <w:outlineLvl w:val="3"/>
+    </w:pPr>
+    <w:rPr>
+      <w:rFonts w:asciiTheme="majorHAnsi" w:eastAsiaTheme="majorEastAsia" w:hAnsiTheme="majorHAnsi" w:cstheme="majorBidi"/>
+      <w:i/>
+      <w:iCs/>
+      <w:color w:val="2E74B5" w:themeColor="accent1" w:themeShade="BF"/>
+    </w:rPr>
+  </w:style>
+  <w:style w:type="paragraph" w:styleId="Heading5">
+    <w:name w:val="heading 5"/>
+    <w:basedOn w:val="Normal"/>
+    <w:next w:val="Normal"/>
+    <w:link w:val="Heading5Char"/>
+    <w:uiPriority w:val="9"/>
+    <w:unhideWhenUsed/>
+    <w:qFormat/>
+    <w:rsid w:val="00BD5D1E"/>
+    <w:pPr>
+      <w:keepNext/>
+      <w:keepLines/>
+      <w:spacing w:before="40" w:after="0"/>
+      <w:outlineLvl w:val="4"/>
+    </w:pPr>
+    <w:rPr>
+      <w:rFonts w:asciiTheme="majorHAnsi" w:eastAsiaTheme="majorEastAsia" w:hAnsiTheme="majorHAnsi" w:cstheme="majorBidi"/>
+      <w:color w:val="2E74B5" w:themeColor="accent1" w:themeShade="BF"/>
+    </w:rPr>
+  </w:style>
+  <w:style w:type="paragraph" w:styleId="Heading6">
+    <w:name w:val="heading 6"/>
+    <w:basedOn w:val="Normal"/>
+    <w:next w:val="Normal"/>
+    <w:link w:val="Heading6Char"/>
+    <w:uiPriority w:val="9"/>
+    <w:unhideWhenUsed/>
+    <w:qFormat/>
+    <w:rsid w:val="008F1007"/>
+    <w:pPr>
+      <w:keepNext/>
+      <w:keepLines/>
+      <w:spacing w:before="40" w:after="0"/>
+      <w:outlineLvl w:val="5"/>
+    </w:pPr>
+    <w:rPr>
+      <w:rFonts w:asciiTheme="majorHAnsi" w:eastAsiaTheme="majorEastAsia" w:hAnsiTheme="majorHAnsi" w:cstheme="majorBidi"/>
+      <w:color w:val="1F4D78" w:themeColor="accent1" w:themeShade="7F"/>
+    </w:rPr>
+  </w:style>
   <w:style w:type="character" w:default="1" w:styleId="DefaultParagraphFont">
     <w:name w:val="Default Paragraph Font"/>
     <w:uiPriority w:val="1"/>
@@ -9390,6 +12162,41 @@
       <w:ind w:left="264" w:hanging="264"/>
     </w:pPr>
   </w:style>
+  <w:style w:type="character" w:customStyle="1" w:styleId="Heading4Char">
+    <w:name w:val="Heading 4 Char"/>
+    <w:basedOn w:val="DefaultParagraphFont"/>
+    <w:link w:val="Heading4"/>
+    <w:uiPriority w:val="9"/>
+    <w:rsid w:val="00671157"/>
+    <w:rPr>
+      <w:rFonts w:asciiTheme="majorHAnsi" w:eastAsiaTheme="majorEastAsia" w:hAnsiTheme="majorHAnsi" w:cstheme="majorBidi"/>
+      <w:i/>
+      <w:iCs/>
+      <w:color w:val="2E74B5" w:themeColor="accent1" w:themeShade="BF"/>
+    </w:rPr>
+  </w:style>
+  <w:style w:type="character" w:customStyle="1" w:styleId="Heading5Char">
+    <w:name w:val="Heading 5 Char"/>
+    <w:basedOn w:val="DefaultParagraphFont"/>
+    <w:link w:val="Heading5"/>
+    <w:uiPriority w:val="9"/>
+    <w:rsid w:val="00BD5D1E"/>
+    <w:rPr>
+      <w:rFonts w:asciiTheme="majorHAnsi" w:eastAsiaTheme="majorEastAsia" w:hAnsiTheme="majorHAnsi" w:cstheme="majorBidi"/>
+      <w:color w:val="2E74B5" w:themeColor="accent1" w:themeShade="BF"/>
+    </w:rPr>
+  </w:style>
+  <w:style w:type="character" w:customStyle="1" w:styleId="Heading6Char">
+    <w:name w:val="Heading 6 Char"/>
+    <w:basedOn w:val="DefaultParagraphFont"/>
+    <w:link w:val="Heading6"/>
+    <w:uiPriority w:val="9"/>
+    <w:rsid w:val="008F1007"/>
+    <w:rPr>
+      <w:rFonts w:asciiTheme="majorHAnsi" w:eastAsiaTheme="majorEastAsia" w:hAnsiTheme="majorHAnsi" w:cstheme="majorBidi"/>
+      <w:color w:val="1F4D78" w:themeColor="accent1" w:themeShade="7F"/>
+    </w:rPr>
+  </w:style>
 </w:styles>
 </file>
 

</xml_diff>

<commit_message>
recommendations moved to new page
</commit_message>
<xml_diff>
--- a/documentation/Interim Report Template.docx
+++ b/documentation/Interim Report Template.docx
@@ -280,6 +280,15 @@
           <w:sz w:val="28"/>
           <w:szCs w:val="32"/>
         </w:rPr>
+        <w:t xml:space="preserve">Supervisor: </w:t>
+      </w:r>
+      <w:r>
+        <w:rPr>
+          <w:b/>
+          <w:bCs/>
+          <w:sz w:val="28"/>
+          <w:szCs w:val="32"/>
+        </w:rPr>
         <w:t>Brendan Tierney</w:t>
       </w:r>
     </w:p>
@@ -366,11 +375,6 @@
           <w:b/>
           <w:bCs/>
         </w:rPr>
-      </w:pPr>
-    </w:p>
-    <w:p>
-      <w:pPr>
-        <w:pStyle w:val="Chapterheading"/>
       </w:pPr>
     </w:p>
     <w:p>
@@ -4600,9 +4604,69 @@
       <w:bookmarkStart w:id="0" w:name="_Toc150526173"/>
       <w:r>
         <w:lastRenderedPageBreak/>
-        <w:t>1. Introduction</w:t>
+        <w:t>1. Introductio</w:t>
       </w:r>
       <w:bookmarkEnd w:id="0"/>
+      <w:r>
+        <w:t>n</w:t>
+      </w:r>
+    </w:p>
+    <w:p>
+      <w:pPr>
+        <w:rPr>
+          <w:sz w:val="24"/>
+          <w:szCs w:val="24"/>
+        </w:rPr>
+      </w:pPr>
+      <w:r>
+        <w:rPr>
+          <w:sz w:val="24"/>
+          <w:szCs w:val="24"/>
+        </w:rPr>
+        <w:t xml:space="preserve">This chapter describes the project background and </w:t>
+      </w:r>
+      <w:r>
+        <w:rPr>
+          <w:sz w:val="24"/>
+          <w:szCs w:val="24"/>
+        </w:rPr>
+        <w:t>a</w:t>
+      </w:r>
+      <w:r>
+        <w:rPr>
+          <w:sz w:val="24"/>
+          <w:szCs w:val="24"/>
+        </w:rPr>
+        <w:t xml:space="preserve"> </w:t>
+      </w:r>
+      <w:r>
+        <w:rPr>
+          <w:sz w:val="24"/>
+          <w:szCs w:val="24"/>
+        </w:rPr>
+        <w:t>high-level</w:t>
+      </w:r>
+      <w:r>
+        <w:rPr>
+          <w:sz w:val="24"/>
+          <w:szCs w:val="24"/>
+        </w:rPr>
+        <w:t xml:space="preserve"> description </w:t>
+      </w:r>
+      <w:r>
+        <w:rPr>
+          <w:sz w:val="24"/>
+          <w:szCs w:val="24"/>
+        </w:rPr>
+        <w:t>of the project.</w:t>
+      </w:r>
+      <w:r>
+        <w:rPr>
+          <w:sz w:val="24"/>
+          <w:szCs w:val="24"/>
+        </w:rPr>
+        <w:t xml:space="preserve"> </w:t>
+      </w:r>
     </w:p>
     <w:p>
       <w:pPr>
@@ -5202,7 +5266,15 @@
           <w:sz w:val="24"/>
           <w:szCs w:val="24"/>
         </w:rPr>
-        <w:t>found that only 3% of Spotify users find that Spotify generated recommendations always match their taste, while 68.75% of users stated they match their taste only sometimes. The fact that users’ moods aren’t considered when they are being recommended music was highlighted as “one of the most important drawbacks” of the recommendation system. 66.7% of users interviewed chose “mood” as the main influence factor on the music they want to listen to.</w:t>
+        <w:t xml:space="preserve">found that only 3% of Spotify users find that Spotify generated recommendations always match their taste, while 68.75% of users stated they match their taste only sometimes. The fact that users’ moods aren’t considered when they are being recommended music was highlighted as “one of the most important drawbacks” of the </w:t>
+      </w:r>
+      <w:r>
+        <w:rPr>
+          <w:sz w:val="24"/>
+          <w:szCs w:val="24"/>
+        </w:rPr>
+        <w:lastRenderedPageBreak/>
+        <w:t>recommendation system. 66.7% of users interviewed chose “mood” as the main influence factor on the music they want to listen to.</w:t>
       </w:r>
       <w:r>
         <w:rPr>
@@ -5218,7 +5290,6 @@
           <w:sz w:val="24"/>
           <w:szCs w:val="24"/>
         </w:rPr>
-        <w:lastRenderedPageBreak/>
         <w:t xml:space="preserve">It is abundantly clear that </w:t>
       </w:r>
       <w:r>
@@ -5795,6 +5866,7 @@
           <w:sz w:val="24"/>
           <w:szCs w:val="24"/>
         </w:rPr>
+        <w:lastRenderedPageBreak/>
         <w:t>Creation of a</w:t>
       </w:r>
       <w:r>
@@ -6285,6 +6357,7 @@
           <w:sz w:val="24"/>
           <w:szCs w:val="24"/>
         </w:rPr>
+        <w:lastRenderedPageBreak/>
         <w:t>This chapter will</w:t>
       </w:r>
       <w:r>
@@ -9762,6 +9835,31 @@
         </w:rPr>
         <w:t>HERE)</w:t>
       </w:r>
+      <w:r>
+        <w:rPr>
+          <w:color w:val="FF0000"/>
+          <w:sz w:val="24"/>
+          <w:szCs w:val="24"/>
+        </w:rPr>
+        <w:t xml:space="preserve"> </w:t>
+      </w:r>
+    </w:p>
+    <w:p>
+      <w:pPr>
+        <w:rPr>
+          <w:color w:val="FF0000"/>
+          <w:sz w:val="24"/>
+          <w:szCs w:val="24"/>
+        </w:rPr>
+      </w:pPr>
+      <w:r>
+        <w:rPr>
+          <w:color w:val="FF0000"/>
+          <w:sz w:val="24"/>
+          <w:szCs w:val="24"/>
+        </w:rPr>
+        <w:t>KNN &amp; Cosine Similarity</w:t>
+      </w:r>
     </w:p>
     <w:p/>
     <w:p>
@@ -12596,22 +12694,7 @@
         <w:t xml:space="preserve"> </w:t>
       </w:r>
       <w:r>
-        <w:rPr>
-          <w:color w:val="FF0000"/>
-        </w:rPr>
-        <w:t>(</w:t>
-      </w:r>
-      <w:r>
-        <w:rPr>
-          <w:color w:val="FF0000"/>
-        </w:rPr>
-        <w:t>section here</w:t>
-      </w:r>
-      <w:r>
-        <w:rPr>
-          <w:color w:val="FF0000"/>
-        </w:rPr>
-        <w:t>).</w:t>
+        <w:t>6.3.1.</w:t>
       </w:r>
     </w:p>
     <w:p>
@@ -13674,6 +13757,84 @@
       <w:bookmarkEnd w:id="22"/>
     </w:p>
     <w:p>
+      <w:r>
+        <w:t xml:space="preserve">This </w:t>
+      </w:r>
+      <w:r>
+        <w:t>section</w:t>
+      </w:r>
+      <w:r>
+        <w:t xml:space="preserve"> will describe the plans </w:t>
+      </w:r>
+      <w:r>
+        <w:t>that have been made for the eventual testing and evaluation of the final application.</w:t>
+      </w:r>
+    </w:p>
+    <w:p>
+      <w:r>
+        <w:t>Testing and evaluation are a crucial part of the project development</w:t>
+      </w:r>
+      <w:r>
+        <w:t xml:space="preserve"> process. Thorough testing will be performed on the final application to</w:t>
+      </w:r>
+      <w:r>
+        <w:t xml:space="preserve"> discover and remove bugs, and to</w:t>
+      </w:r>
+      <w:r>
+        <w:t xml:space="preserve"> </w:t>
+      </w:r>
+      <w:r>
+        <w:t xml:space="preserve">assess </w:t>
+      </w:r>
+      <w:r>
+        <w:t>the</w:t>
+      </w:r>
+      <w:r>
+        <w:t xml:space="preserve"> general</w:t>
+      </w:r>
+      <w:r>
+        <w:t xml:space="preserve"> usability and performance of the application</w:t>
+      </w:r>
+      <w:r>
+        <w:t>. This will involve</w:t>
+      </w:r>
+      <w:r>
+        <w:t xml:space="preserve"> end to end</w:t>
+      </w:r>
+      <w:r>
+        <w:t xml:space="preserve"> integration testing</w:t>
+      </w:r>
+      <w:r>
+        <w:t xml:space="preserve">, unit testing, and </w:t>
+      </w:r>
+      <w:r>
+        <w:t>black box user acceptance testing (UAT).</w:t>
+      </w:r>
+      <w:r>
+        <w:t xml:space="preserve"> </w:t>
+      </w:r>
+    </w:p>
+    <w:p>
+      <w:r>
+        <w:t xml:space="preserve">A thorough evaluation will be performed on the system too, to assess the accuracy </w:t>
+      </w:r>
+      <w:r>
+        <w:t xml:space="preserve">of the recommendations generated by the recommender system. </w:t>
+      </w:r>
+      <w:r>
+        <w:t>The evaluation methods</w:t>
+      </w:r>
+      <w:r>
+        <w:t xml:space="preserve"> will be heavily based on user </w:t>
+      </w:r>
+      <w:r>
+        <w:t>feedback through survey</w:t>
+      </w:r>
+      <w:r>
+        <w:t>s, and comparison with existing music recommendation systems.</w:t>
+      </w:r>
+    </w:p>
+    <w:p>
       <w:pPr>
         <w:pStyle w:val="Heading2"/>
       </w:pPr>
@@ -13698,10 +13859,789 @@
       <w:bookmarkEnd w:id="23"/>
     </w:p>
     <w:p>
+      <w:r>
+        <w:t>The plan for testing can be divided into three distinct sections:</w:t>
+      </w:r>
+    </w:p>
+    <w:p>
+      <w:pPr>
+        <w:pStyle w:val="ListParagraph"/>
+        <w:numPr>
+          <w:ilvl w:val="0"/>
+          <w:numId w:val="5"/>
+        </w:numPr>
+      </w:pPr>
+      <w:r>
+        <w:t>Integration testing</w:t>
+      </w:r>
+    </w:p>
+    <w:p>
+      <w:pPr>
+        <w:pStyle w:val="ListParagraph"/>
+        <w:numPr>
+          <w:ilvl w:val="0"/>
+          <w:numId w:val="5"/>
+        </w:numPr>
+      </w:pPr>
+      <w:r>
+        <w:t>Unit testing</w:t>
+      </w:r>
+    </w:p>
+    <w:p>
+      <w:pPr>
+        <w:pStyle w:val="ListParagraph"/>
+        <w:numPr>
+          <w:ilvl w:val="0"/>
+          <w:numId w:val="5"/>
+        </w:numPr>
+      </w:pPr>
+      <w:r>
+        <w:t>User Acceptance Testing</w:t>
+      </w:r>
+    </w:p>
+    <w:p>
+      <w:pPr>
+        <w:pStyle w:val="ListParagraph"/>
+        <w:ind w:left="768"/>
+      </w:pPr>
+    </w:p>
+    <w:p>
+      <w:pPr>
+        <w:pStyle w:val="Heading3"/>
+      </w:pPr>
+      <w:r>
+        <w:t>4.2.1</w:t>
+      </w:r>
+      <w:r>
+        <w:tab/>
+        <w:t>Integration testing</w:t>
+      </w:r>
+    </w:p>
+    <w:p>
+      <w:r>
+        <w:t xml:space="preserve">Integration testing is </w:t>
+      </w:r>
+      <w:r>
+        <w:t>carried out</w:t>
+      </w:r>
+      <w:r>
+        <w:t xml:space="preserve"> to </w:t>
+      </w:r>
+      <w:r>
+        <w:t>validate</w:t>
+      </w:r>
+      <w:r>
+        <w:t xml:space="preserve"> the interopera</w:t>
+      </w:r>
+      <w:r>
+        <w:t xml:space="preserve">bility of software systems. It assures that subsystems of a larger system can </w:t>
+      </w:r>
+      <w:r>
+        <w:t xml:space="preserve">interact with each other in the expected </w:t>
+      </w:r>
+      <w:r>
+        <w:fldChar w:fldCharType="begin"/>
+      </w:r>
+      <w:r>
+        <w:instrText xml:space="preserve"> ADDIN ZOTERO_ITEM CSL_CITATION {"citationID":"mMXh1T6A","properties":{"formattedCitation":"(21)","plainCitation":"(21)","noteIndex":0},"citationItems":[{"id":48,"uris":["http://zotero.org/users/local/tPAIEh28/items/VYMIPEBS"],"itemData":{"id":48,"type":"book","abstract":"Integration testing has always been a challenge especially if the system under test is large with many subsystems and interfaces. This paper proposes an approach to design End-to-End (E2E) integration testing, including test scenario specification, test case generation and tool support. Test scenarios are specified as thin threads, each of which represents a single function from an end user's point of view. Thin threads can be organized hierarchically into a tree with each branch consisting of a set of related thin threads representing a set of related functionality. A test engineer can use thin-thread trees to generate test cases systematically, as well as carry out other related tasks such as risk analysis and assignment, regression testing, ripple effect analysis. A prototype tool has been developed to support E2E testing in a distributed environment on the J2EE platform","note":"page: 171\nDOI: 10.1109/CMPSAC.2001.960613","number-of-pages":"166","source":"ResearchGate","title":"End-To-End Integration Testing Design.","author":[{"family":"Tsai","given":"Wei-Tek"},{"family":"Bai","given":"Xiaoying"},{"family":"Paul","given":"Raymond"},{"family":"Shao","given":"Weiguang"},{"family":"Agarwal","given":"Vishal"}],"issued":{"date-parts":[["2001",1,1]]}}}],"schema":"https://github.com/citation-style-language/schema/raw/master/csl-citation.json"} </w:instrText>
+      </w:r>
+      <w:r>
+        <w:fldChar w:fldCharType="separate"/>
+      </w:r>
+      <w:r>
+        <w:rPr>
+          <w:rFonts w:ascii="Calibri" w:hAnsi="Calibri" w:cs="Calibri"/>
+        </w:rPr>
+        <w:t>(21)</w:t>
+      </w:r>
+      <w:r>
+        <w:fldChar w:fldCharType="end"/>
+      </w:r>
+      <w:r>
+        <w:t>. By nature, integration testing is carried out not only at the end of the development process, but throughout it</w:t>
+      </w:r>
+      <w:r>
+        <w:t xml:space="preserve">. </w:t>
+      </w:r>
+    </w:p>
+    <w:p>
+      <w:r>
+        <w:t>W</w:t>
+      </w:r>
+      <w:r>
+        <w:t>henever</w:t>
+      </w:r>
+      <w:r>
+        <w:t xml:space="preserve"> a component of the </w:t>
+      </w:r>
+      <w:r>
+        <w:t xml:space="preserve">system is complete, it will be </w:t>
+      </w:r>
+      <w:r>
+        <w:t>tested</w:t>
+      </w:r>
+      <w:r>
+        <w:t xml:space="preserve"> using unit tests</w:t>
+      </w:r>
+      <w:r>
+        <w:t xml:space="preserve"> and then integrated with other completed components</w:t>
+      </w:r>
+      <w:r>
+        <w:t xml:space="preserve"> to test its interoperability</w:t>
+      </w:r>
+      <w:r>
+        <w:t xml:space="preserve"> with them</w:t>
+      </w:r>
+      <w:r>
+        <w:t xml:space="preserve">. This particular method </w:t>
+      </w:r>
+      <w:r>
+        <w:t>of integration</w:t>
+      </w:r>
+      <w:r>
+        <w:t xml:space="preserve"> testing is called “incremental” integration testing</w:t>
+      </w:r>
+      <w:r>
+        <w:t xml:space="preserve"> </w:t>
+      </w:r>
+      <w:r>
+        <w:fldChar w:fldCharType="begin"/>
+      </w:r>
+      <w:r>
+        <w:instrText xml:space="preserve"> ADDIN ZOTERO_ITEM CSL_CITATION {"citationID":"ZpyvQ8Rr","properties":{"formattedCitation":"(22)","plainCitation":"(22)","noteIndex":0},"citationItems":[{"id":51,"uris":["http://zotero.org/users/local/tPAIEh28/items/99U9QY8C"],"itemData":{"id":51,"type":"webpage","abstract":"Level up your coding skills. No more passive learning. Interactive in-browser environments keep you engaged and test your progress as you go.","container-title":"Educative","language":"en","title":"What is incremental testing?","URL":"https://www.educative.io/answers/what-is-incremental-testing","accessed":{"date-parts":[["2023",11,15]]}}}],"schema":"https://github.com/citation-style-language/schema/raw/master/csl-citation.json"} </w:instrText>
+      </w:r>
+      <w:r>
+        <w:fldChar w:fldCharType="separate"/>
+      </w:r>
+      <w:r>
+        <w:rPr>
+          <w:rFonts w:ascii="Calibri" w:hAnsi="Calibri" w:cs="Calibri"/>
+        </w:rPr>
+        <w:t>(22)</w:t>
+      </w:r>
+      <w:r>
+        <w:fldChar w:fldCharType="end"/>
+      </w:r>
+      <w:r>
+        <w:t>.</w:t>
+      </w:r>
+      <w:r>
+        <w:t xml:space="preserve"> This</w:t>
+      </w:r>
+      <w:r>
+        <w:t xml:space="preserve"> incremental</w:t>
+      </w:r>
+      <w:r>
+        <w:t xml:space="preserve"> </w:t>
+      </w:r>
+      <w:r>
+        <w:t>method</w:t>
+      </w:r>
+      <w:r>
+        <w:t xml:space="preserve"> of testing </w:t>
+      </w:r>
+      <w:r>
+        <w:t>will allow</w:t>
+      </w:r>
+      <w:r>
+        <w:t xml:space="preserve"> defects to be easily identified in smaller components before they are integrated into the larger system</w:t>
+      </w:r>
+      <w:r>
+        <w:t xml:space="preserve">, which can avoid </w:t>
+      </w:r>
+      <w:r>
+        <w:t>complications</w:t>
+      </w:r>
+      <w:r>
+        <w:t xml:space="preserve"> later in the development </w:t>
+      </w:r>
+      <w:r>
+        <w:t>process</w:t>
+      </w:r>
+      <w:r>
+        <w:t xml:space="preserve">. </w:t>
+      </w:r>
+      <w:r>
+        <w:t>Incremental</w:t>
+      </w:r>
+      <w:r>
+        <w:t xml:space="preserve"> </w:t>
+      </w:r>
+      <w:r>
+        <w:t xml:space="preserve">testing </w:t>
+      </w:r>
+      <w:r>
+        <w:t>also lends i</w:t>
+      </w:r>
+      <w:r>
+        <w:t xml:space="preserve">tself to the </w:t>
+      </w:r>
+      <w:r>
+        <w:t xml:space="preserve">iterative nature of the </w:t>
+      </w:r>
+      <w:r>
+        <w:t xml:space="preserve">agile methodology, </w:t>
+      </w:r>
+      <w:r>
+        <w:t xml:space="preserve">particularly the principle which call for </w:t>
+      </w:r>
+      <w:r>
+        <w:t xml:space="preserve">continuous attention to technical excellence </w:t>
+      </w:r>
+      <w:r>
+        <w:t>and working software being the measure of progress (see Figure 10).</w:t>
+      </w:r>
+    </w:p>
+    <w:p>
+      <w:r>
+        <w:t>Key areas of my project which will benefit from integration testing include the</w:t>
+      </w:r>
+      <w:r>
+        <w:t xml:space="preserve"> module containing</w:t>
+      </w:r>
+      <w:r>
+        <w:t xml:space="preserve"> recommender model</w:t>
+      </w:r>
+      <w:r>
+        <w:t xml:space="preserve">, the module containing the flask application, and the HTML templates. </w:t>
+      </w:r>
+      <w:r>
+        <w:t>Testing the</w:t>
+      </w:r>
+      <w:r>
+        <w:t xml:space="preserve"> interoperability </w:t>
+      </w:r>
+      <w:r>
+        <w:t>of</w:t>
+      </w:r>
+      <w:r>
+        <w:t xml:space="preserve"> these at the earliest possible stage will reduce the risk of </w:t>
+      </w:r>
+      <w:r>
+        <w:t>bugs occurring later in development.</w:t>
+      </w:r>
+    </w:p>
+    <w:p/>
+    <w:p/>
+    <w:p>
+      <w:pPr>
+        <w:pStyle w:val="Heading3"/>
+      </w:pPr>
+      <w:r>
+        <w:lastRenderedPageBreak/>
+        <w:t>4.2.2</w:t>
+      </w:r>
+      <w:r>
+        <w:tab/>
+        <w:t>Unit Testing</w:t>
+      </w:r>
+    </w:p>
+    <w:p>
+      <w:r>
+        <w:t xml:space="preserve">Unit testing is performed on </w:t>
+      </w:r>
+      <w:r>
+        <w:t xml:space="preserve">a small “unit” of code in isolation, to validate that it produces expected results </w:t>
+      </w:r>
+      <w:r>
+        <w:t>for all possible inputs</w:t>
+      </w:r>
+      <w:r>
+        <w:t xml:space="preserve"> </w:t>
+      </w:r>
+      <w:r>
+        <w:fldChar w:fldCharType="begin"/>
+      </w:r>
+      <w:r>
+        <w:instrText xml:space="preserve"> ADDIN ZOTERO_ITEM CSL_CITATION {"citationID":"DJyEppRl","properties":{"formattedCitation":"(23)","plainCitation":"(23)","noteIndex":0},"citationItems":[{"id":53,"uris":["http://zotero.org/users/local/tPAIEh28/items/RXWUU5HH"],"itemData":{"id":53,"type":"article-journal","abstract":"Testing is a critical part of good software development, but often gets only minimal coverage in introductory programming courses. Unit testing and selected aspects of test-driven development can be used to improve learning and encourage emphasis on quality and correctness. Tools like JUnit significantly simplify the generation of test cases. An additional benefit for instructors is that these tools can also be used to automate project grading.","container-title":"Journal of Computing Sciences in Colleges - JCSC","journalAbbreviation":"Journal of Computing Sciences in Colleges - JCSC","source":"ResearchGate","title":"Unit testing: Test early, test often","title-short":"Unit testing","volume":"19","author":[{"family":"Olan","given":"Michael"}],"issued":{"date-parts":[["2003",1,1]]}}}],"schema":"https://github.com/citation-style-language/schema/raw/master/csl-citation.json"} </w:instrText>
+      </w:r>
+      <w:r>
+        <w:fldChar w:fldCharType="separate"/>
+      </w:r>
+      <w:r>
+        <w:rPr>
+          <w:rFonts w:ascii="Calibri" w:hAnsi="Calibri" w:cs="Calibri"/>
+        </w:rPr>
+        <w:t>(23)</w:t>
+      </w:r>
+      <w:r>
+        <w:fldChar w:fldCharType="end"/>
+      </w:r>
+      <w:r>
+        <w:t xml:space="preserve">. </w:t>
+      </w:r>
+      <w:r>
+        <w:t xml:space="preserve"> </w:t>
+      </w:r>
+      <w:r>
+        <w:t xml:space="preserve">Unit test cases are generally written up and executed by developers as the first </w:t>
+      </w:r>
+      <w:r>
+        <w:t>part</w:t>
+      </w:r>
+      <w:r>
+        <w:t xml:space="preserve"> of the </w:t>
+      </w:r>
+      <w:r>
+        <w:t xml:space="preserve">testing phase of the development </w:t>
+      </w:r>
+      <w:r>
+        <w:t>process.</w:t>
+      </w:r>
+      <w:r>
+        <w:t xml:space="preserve"> </w:t>
+      </w:r>
+      <w:r>
+        <w:t xml:space="preserve">Important functionality of my code will be unit tested thoroughly, </w:t>
+      </w:r>
+      <w:r>
+        <w:t xml:space="preserve">using </w:t>
+      </w:r>
+      <w:r>
+        <w:t>pytest.</w:t>
+      </w:r>
+    </w:p>
+    <w:p>
+      <w:pPr>
+        <w:pStyle w:val="Heading4"/>
+      </w:pPr>
+      <w:r>
+        <w:t>4.2.2.1</w:t>
+      </w:r>
+      <w:r>
+        <w:tab/>
+        <w:t>Pytest</w:t>
+      </w:r>
+    </w:p>
+    <w:p>
+      <w:r>
+        <w:t>Pytest is a python testing tool that allows small, readable</w:t>
+      </w:r>
+      <w:r>
+        <w:t xml:space="preserve"> unit</w:t>
+      </w:r>
+      <w:r>
+        <w:t xml:space="preserve"> tests to be written on</w:t>
+      </w:r>
+      <w:r>
+        <w:t xml:space="preserve"> python </w:t>
+      </w:r>
+      <w:r>
+        <w:t>code</w:t>
+      </w:r>
+      <w:r>
+        <w:t xml:space="preserve"> </w:t>
+      </w:r>
+      <w:r>
+        <w:fldChar w:fldCharType="begin"/>
+      </w:r>
+      <w:r>
+        <w:instrText xml:space="preserve"> ADDIN ZOTERO_ITEM CSL_CITATION {"citationID":"WmrIXVWx","properties":{"formattedCitation":"(24)","plainCitation":"(24)","noteIndex":0},"citationItems":[{"id":56,"uris":["http://zotero.org/users/local/tPAIEh28/items/SYKIBRUZ"],"itemData":{"id":56,"type":"webpage","title":"pytest: helps you write better programs — pytest documentation","URL":"https://docs.pytest.org/en/7.4.x/","accessed":{"date-parts":[["2023",11,15]]}}}],"schema":"https://github.com/citation-style-language/schema/raw/master/csl-citation.json"} </w:instrText>
+      </w:r>
+      <w:r>
+        <w:fldChar w:fldCharType="separate"/>
+      </w:r>
+      <w:r>
+        <w:rPr>
+          <w:rFonts w:ascii="Calibri" w:hAnsi="Calibri" w:cs="Calibri"/>
+        </w:rPr>
+        <w:t>(24)</w:t>
+      </w:r>
+      <w:r>
+        <w:fldChar w:fldCharType="end"/>
+      </w:r>
+      <w:r>
+        <w:t>.</w:t>
+      </w:r>
+      <w:r>
+        <w:t xml:space="preserve"> Pytest </w:t>
+      </w:r>
+      <w:r>
+        <w:t>tests assert the expected result of a function or piece of code after execution (Figure 19</w:t>
+      </w:r>
+      <w:r>
+        <w:t>) and</w:t>
+      </w:r>
+      <w:r>
+        <w:t xml:space="preserve"> </w:t>
+      </w:r>
+      <w:r>
+        <w:t>return a pass or fail based on the real results (Figure 20).</w:t>
+      </w:r>
+    </w:p>
+    <w:p>
+      <w:pPr>
+        <w:keepNext/>
+      </w:pPr>
+      <w:r>
+        <w:rPr>
+          <w:noProof/>
+        </w:rPr>
+        <w:drawing>
+          <wp:inline distT="0" distB="0" distL="0" distR="0" wp14:anchorId="5C68F925" wp14:editId="14CED774">
+            <wp:extent cx="2354580" cy="1345474"/>
+            <wp:effectExtent l="0" t="0" r="7620" b="7620"/>
+            <wp:docPr id="4526914" name="Picture 1" descr="A screenshot of a computer screen&#10;&#10;Description automatically generated"/>
+            <wp:cNvGraphicFramePr>
+              <a:graphicFrameLocks xmlns:a="http://schemas.openxmlformats.org/drawingml/2006/main" noChangeAspect="1"/>
+            </wp:cNvGraphicFramePr>
+            <a:graphic xmlns:a="http://schemas.openxmlformats.org/drawingml/2006/main">
+              <a:graphicData uri="http://schemas.openxmlformats.org/drawingml/2006/picture">
+                <pic:pic xmlns:pic="http://schemas.openxmlformats.org/drawingml/2006/picture">
+                  <pic:nvPicPr>
+                    <pic:cNvPr id="4526914" name="Picture 1" descr="A screenshot of a computer screen&#10;&#10;Description automatically generated"/>
+                    <pic:cNvPicPr/>
+                  </pic:nvPicPr>
+                  <pic:blipFill>
+                    <a:blip r:embed="rId30"/>
+                    <a:stretch>
+                      <a:fillRect/>
+                    </a:stretch>
+                  </pic:blipFill>
+                  <pic:spPr>
+                    <a:xfrm>
+                      <a:off x="0" y="0"/>
+                      <a:ext cx="2356873" cy="1346785"/>
+                    </a:xfrm>
+                    <a:prstGeom prst="rect">
+                      <a:avLst/>
+                    </a:prstGeom>
+                  </pic:spPr>
+                </pic:pic>
+              </a:graphicData>
+            </a:graphic>
+          </wp:inline>
+        </w:drawing>
+      </w:r>
+    </w:p>
+    <w:p>
+      <w:pPr>
+        <w:pStyle w:val="Caption"/>
+      </w:pPr>
+      <w:r>
+        <w:t xml:space="preserve">Figure </w:t>
+      </w:r>
+      <w:fldSimple w:instr=" SEQ Figure \* ARABIC ">
+        <w:r>
+          <w:rPr>
+            <w:noProof/>
+          </w:rPr>
+          <w:t>19</w:t>
+        </w:r>
+      </w:fldSimple>
+      <w:r>
+        <w:t>: Pytest test case</w:t>
+      </w:r>
+      <w:r>
+        <w:t xml:space="preserve"> </w:t>
+      </w:r>
+      <w:r>
+        <w:fldChar w:fldCharType="begin"/>
+      </w:r>
+      <w:r>
+        <w:instrText xml:space="preserve"> ADDIN ZOTERO_ITEM CSL_CITATION {"citationID":"l8bg9kC4","properties":{"formattedCitation":"(24)","plainCitation":"(24)","noteIndex":0},"citationItems":[{"id":56,"uris":["http://zotero.org/users/local/tPAIEh28/items/SYKIBRUZ"],"itemData":{"id":56,"type":"webpage","title":"pytest: helps you write better programs — pytest documentation","URL":"https://docs.pytest.org/en/7.4.x/","accessed":{"date-parts":[["2023",11,15]]}},"locator":"py","label":"page"}],"schema":"https://github.com/citation-style-language/schema/raw/master/csl-citation.json"} </w:instrText>
+      </w:r>
+      <w:r>
+        <w:fldChar w:fldCharType="separate"/>
+      </w:r>
+      <w:r>
+        <w:rPr>
+          <w:rFonts w:ascii="Calibri" w:hAnsi="Calibri" w:cs="Calibri"/>
+        </w:rPr>
+        <w:t>(24)</w:t>
+      </w:r>
+      <w:r>
+        <w:fldChar w:fldCharType="end"/>
+      </w:r>
+    </w:p>
+    <w:p>
+      <w:pPr>
+        <w:keepNext/>
+      </w:pPr>
+      <w:r>
+        <w:rPr>
+          <w:noProof/>
+        </w:rPr>
+        <w:drawing>
+          <wp:inline distT="0" distB="0" distL="0" distR="0" wp14:anchorId="5ACEE529" wp14:editId="5AFF8BD9">
+            <wp:extent cx="5082540" cy="1523185"/>
+            <wp:effectExtent l="0" t="0" r="3810" b="1270"/>
+            <wp:docPr id="907358254" name="Picture 1" descr="A computer screen shot of a error&#10;&#10;Description automatically generated"/>
+            <wp:cNvGraphicFramePr>
+              <a:graphicFrameLocks xmlns:a="http://schemas.openxmlformats.org/drawingml/2006/main" noChangeAspect="1"/>
+            </wp:cNvGraphicFramePr>
+            <a:graphic xmlns:a="http://schemas.openxmlformats.org/drawingml/2006/main">
+              <a:graphicData uri="http://schemas.openxmlformats.org/drawingml/2006/picture">
+                <pic:pic xmlns:pic="http://schemas.openxmlformats.org/drawingml/2006/picture">
+                  <pic:nvPicPr>
+                    <pic:cNvPr id="907358254" name="Picture 1" descr="A computer screen shot of a error&#10;&#10;Description automatically generated"/>
+                    <pic:cNvPicPr/>
+                  </pic:nvPicPr>
+                  <pic:blipFill>
+                    <a:blip r:embed="rId31"/>
+                    <a:stretch>
+                      <a:fillRect/>
+                    </a:stretch>
+                  </pic:blipFill>
+                  <pic:spPr>
+                    <a:xfrm>
+                      <a:off x="0" y="0"/>
+                      <a:ext cx="5088024" cy="1524828"/>
+                    </a:xfrm>
+                    <a:prstGeom prst="rect">
+                      <a:avLst/>
+                    </a:prstGeom>
+                  </pic:spPr>
+                </pic:pic>
+              </a:graphicData>
+            </a:graphic>
+          </wp:inline>
+        </w:drawing>
+      </w:r>
+    </w:p>
+    <w:p>
+      <w:pPr>
+        <w:pStyle w:val="Caption"/>
+      </w:pPr>
+      <w:r>
+        <w:t xml:space="preserve">Figure </w:t>
+      </w:r>
+      <w:fldSimple w:instr=" SEQ Figure \* ARABIC ">
+        <w:r>
+          <w:rPr>
+            <w:noProof/>
+          </w:rPr>
+          <w:t>20</w:t>
+        </w:r>
+      </w:fldSimple>
+      <w:r>
+        <w:t>: Pytest test failing</w:t>
+      </w:r>
+      <w:r>
+        <w:t xml:space="preserve"> </w:t>
+      </w:r>
+      <w:r>
+        <w:fldChar w:fldCharType="begin"/>
+      </w:r>
+      <w:r>
+        <w:instrText xml:space="preserve"> ADDIN ZOTERO_ITEM CSL_CITATION {"citationID":"OGT6R43O","properties":{"formattedCitation":"(24)","plainCitation":"(24)","noteIndex":0},"citationItems":[{"id":56,"uris":["http://zotero.org/users/local/tPAIEh28/items/SYKIBRUZ"],"itemData":{"id":56,"type":"webpage","title":"pytest: helps you write better programs — pytest documentation","URL":"https://docs.pytest.org/en/7.4.x/","accessed":{"date-parts":[["2023",11,15]]}}}],"schema":"https://github.com/citation-style-language/schema/raw/master/csl-citation.json"} </w:instrText>
+      </w:r>
+      <w:r>
+        <w:fldChar w:fldCharType="separate"/>
+      </w:r>
+      <w:r>
+        <w:rPr>
+          <w:rFonts w:ascii="Calibri" w:hAnsi="Calibri" w:cs="Calibri"/>
+        </w:rPr>
+        <w:t>(24)</w:t>
+      </w:r>
+      <w:r>
+        <w:fldChar w:fldCharType="end"/>
+      </w:r>
+    </w:p>
+    <w:p>
+      <w:r>
+        <w:t>Pytest will be used for my unit testing, as it</w:t>
+      </w:r>
+      <w:r>
+        <w:t xml:space="preserve"> is an easy way to </w:t>
+      </w:r>
+      <w:r>
+        <w:t xml:space="preserve">test functionality of python code, that can be scaled up to </w:t>
+      </w:r>
+      <w:r>
+        <w:t xml:space="preserve">support complex functionality. </w:t>
+      </w:r>
+      <w:r>
+        <w:t xml:space="preserve">Unit test cases will be drawn up based on </w:t>
+      </w:r>
+      <w:r>
+        <w:t>python code, and then tested extensively using pytest.</w:t>
+      </w:r>
+    </w:p>
+    <w:p/>
+    <w:p>
       <w:pPr>
         <w:pStyle w:val="Heading2"/>
       </w:pPr>
-    </w:p>
+      <w:r>
+        <w:t>4.2.3</w:t>
+      </w:r>
+      <w:r>
+        <w:tab/>
+        <w:t>User Acceptance Testing</w:t>
+      </w:r>
+    </w:p>
+    <w:p>
+      <w:r>
+        <w:t>User acceptance</w:t>
+      </w:r>
+      <w:r>
+        <w:t xml:space="preserve"> (UAT) is the final stage of testing in application software development.</w:t>
+      </w:r>
+      <w:r>
+        <w:t xml:space="preserve"> It involves user testing of the system to </w:t>
+      </w:r>
+      <w:r>
+        <w:t xml:space="preserve">find out if the solution is fit for use and </w:t>
+      </w:r>
+      <w:r>
+        <w:t>meets their expectations</w:t>
+      </w:r>
+      <w:r>
+        <w:t xml:space="preserve"> </w:t>
+      </w:r>
+      <w:r>
+        <w:fldChar w:fldCharType="begin"/>
+      </w:r>
+      <w:r>
+        <w:instrText xml:space="preserve"> ADDIN ZOTERO_ITEM CSL_CITATION {"citationID":"XRcbSrdm","properties":{"formattedCitation":"(25)","plainCitation":"(25)","noteIndex":0},"citationItems":[{"id":59,"uris":["http://zotero.org/users/local/tPAIEh28/items/KABMDT32"],"itemData":{"id":59,"type":"chapter","abstract":"This is the phase where the client validates the software to find out whether the solution provided is fit for their use and satisfies their business needs. After successful testing of each software component by the consultants themselves, it is handed over to the client for acceptance testing. Bugs/defects detected during acceptance testing are to be rectified accordingly before obtaining the certificate of acceptance from the client.","collection-title":"Management for Professionals","container-title":"Enterprise Resource Planning: Fundamentals of Design and Implementation","event-place":"Cham","ISBN":"978-3-319-05927-3","language":"en","note":"DOI: 10.1007/978-3-319-05927-3_9","page":"123-127","publisher":"Springer International Publishing","publisher-place":"Cham","source":"Springer Link","title":"User Acceptance Test","URL":"https://doi.org/10.1007/978-3-319-05927-3_9","author":[{"family":"Ganesh","given":"K."},{"family":"Mohapatra","given":"Sanjay"},{"family":"Anbuudayasankar","given":"S. P."},{"family":"Sivakumar","given":"P."}],"editor":[{"family":"Ganesh","given":"K."},{"family":"Mohapatra","given":"Sanjay"},{"family":"Anbuudayasankar","given":"S. P."},{"family":"Sivakumar","given":"P."}],"accessed":{"date-parts":[["2023",11,15]]},"issued":{"date-parts":[["2014"]]}}}],"schema":"https://github.com/citation-style-language/schema/raw/master/csl-citation.json"} </w:instrText>
+      </w:r>
+      <w:r>
+        <w:fldChar w:fldCharType="separate"/>
+      </w:r>
+      <w:r>
+        <w:rPr>
+          <w:rFonts w:ascii="Calibri" w:hAnsi="Calibri" w:cs="Calibri"/>
+        </w:rPr>
+        <w:t>(25)</w:t>
+      </w:r>
+      <w:r>
+        <w:fldChar w:fldCharType="end"/>
+      </w:r>
+      <w:r>
+        <w:t>.</w:t>
+      </w:r>
+      <w:r>
+        <w:t xml:space="preserve"> For my UAT, the expectation will be that the application can perform the functionality that was </w:t>
+      </w:r>
+      <w:r>
+        <w:t xml:space="preserve">laid out in the project proposal. </w:t>
+      </w:r>
+    </w:p>
+    <w:p>
+      <w:r>
+        <w:t xml:space="preserve">Users will be presented with a description of the promised functionality of the </w:t>
+      </w:r>
+      <w:r>
+        <w:t>system and</w:t>
+      </w:r>
+      <w:r>
+        <w:t xml:space="preserve"> will be asked to test </w:t>
+      </w:r>
+      <w:r>
+        <w:t>this functionality</w:t>
+      </w:r>
+      <w:r>
+        <w:t>.</w:t>
+      </w:r>
+      <w:r>
+        <w:t xml:space="preserve"> Feedback will be captured through a test scenario form</w:t>
+      </w:r>
+      <w:r>
+        <w:t xml:space="preserve"> (Figure 21) which will describe the functionality that needs to be </w:t>
+      </w:r>
+      <w:r>
+        <w:t>tested. Users will test this functionality and mark a pass or fail on each test scenario.</w:t>
+      </w:r>
+    </w:p>
+    <w:p>
+      <w:pPr>
+        <w:keepNext/>
+      </w:pPr>
+      <w:r>
+        <w:rPr>
+          <w:noProof/>
+        </w:rPr>
+        <w:lastRenderedPageBreak/>
+        <w:drawing>
+          <wp:inline distT="0" distB="0" distL="0" distR="0" wp14:anchorId="460E4D35" wp14:editId="43E8A807">
+            <wp:extent cx="6088838" cy="1082040"/>
+            <wp:effectExtent l="0" t="0" r="7620" b="3810"/>
+            <wp:docPr id="1061391603" name="Picture 1" descr="A screen shot of a computer&#10;&#10;Description automatically generated"/>
+            <wp:cNvGraphicFramePr>
+              <a:graphicFrameLocks xmlns:a="http://schemas.openxmlformats.org/drawingml/2006/main" noChangeAspect="1"/>
+            </wp:cNvGraphicFramePr>
+            <a:graphic xmlns:a="http://schemas.openxmlformats.org/drawingml/2006/main">
+              <a:graphicData uri="http://schemas.openxmlformats.org/drawingml/2006/picture">
+                <pic:pic xmlns:pic="http://schemas.openxmlformats.org/drawingml/2006/picture">
+                  <pic:nvPicPr>
+                    <pic:cNvPr id="1061391603" name="Picture 1" descr="A screen shot of a computer&#10;&#10;Description automatically generated"/>
+                    <pic:cNvPicPr/>
+                  </pic:nvPicPr>
+                  <pic:blipFill>
+                    <a:blip r:embed="rId32"/>
+                    <a:stretch>
+                      <a:fillRect/>
+                    </a:stretch>
+                  </pic:blipFill>
+                  <pic:spPr>
+                    <a:xfrm>
+                      <a:off x="0" y="0"/>
+                      <a:ext cx="6105788" cy="1085052"/>
+                    </a:xfrm>
+                    <a:prstGeom prst="rect">
+                      <a:avLst/>
+                    </a:prstGeom>
+                  </pic:spPr>
+                </pic:pic>
+              </a:graphicData>
+            </a:graphic>
+          </wp:inline>
+        </w:drawing>
+      </w:r>
+    </w:p>
+    <w:p>
+      <w:pPr>
+        <w:pStyle w:val="Caption"/>
+      </w:pPr>
+      <w:r>
+        <w:t xml:space="preserve">Figure </w:t>
+      </w:r>
+      <w:fldSimple w:instr=" SEQ Figure \* ARABIC ">
+        <w:r>
+          <w:rPr>
+            <w:noProof/>
+          </w:rPr>
+          <w:t>21</w:t>
+        </w:r>
+      </w:fldSimple>
+      <w:r>
+        <w:t xml:space="preserve">: Example Test Scenario Form </w:t>
+      </w:r>
+      <w:r>
+        <w:fldChar w:fldCharType="begin"/>
+      </w:r>
+      <w:r>
+        <w:instrText xml:space="preserve"> ADDIN ZOTERO_ITEM CSL_CITATION {"citationID":"vfnXhRXi","properties":{"unsorted":true,"formattedCitation":"(26)","plainCitation":"(26)","noteIndex":0},"citationItems":[{"id":60,"uris":["http://zotero.org/users/local/tPAIEh28/items/7I99RQCZ"],"itemData":{"id":60,"type":"post-weblog","abstract":"What is Test Scenario and what is scenario testing? Learn everything you need to know about test scenarios in this complete guide.","container-title":"ArtOfTesting","language":"en-US","title":"Test Scenario | Definition, Template &amp; Examples","URL":"https://artoftesting.com/test-scenario-examples","author":[{"family":"Rana","given":"Kuldeep"}],"accessed":{"date-parts":[["2023",11,15]]},"issued":{"date-parts":[["2019",12,2]]}}}],"schema":"https://github.com/citation-style-language/schema/raw/master/csl-citation.json"} </w:instrText>
+      </w:r>
+      <w:r>
+        <w:fldChar w:fldCharType="separate"/>
+      </w:r>
+      <w:r>
+        <w:rPr>
+          <w:rFonts w:ascii="Calibri" w:hAnsi="Calibri" w:cs="Calibri"/>
+        </w:rPr>
+        <w:t>(26)</w:t>
+      </w:r>
+      <w:r>
+        <w:fldChar w:fldCharType="end"/>
+      </w:r>
+    </w:p>
+    <w:p>
+      <w:r>
+        <w:t xml:space="preserve">Testing in this way will identify any discrepancies with how the </w:t>
+      </w:r>
+      <w:r>
+        <w:t>system works and its intended functionality, while also offering users exposure to the system and the opportunity to offer feedback.</w:t>
+      </w:r>
+    </w:p>
+    <w:p>
+      <w:r>
+        <w:t xml:space="preserve"> </w:t>
+      </w:r>
+    </w:p>
+    <w:p/>
     <w:p>
       <w:pPr>
         <w:pStyle w:val="Heading2"/>
@@ -13725,14 +14665,187 @@
       <w:bookmarkEnd w:id="24"/>
     </w:p>
     <w:p>
+      <w:r>
+        <w:t xml:space="preserve">Evaluation of the system will primarily focus on evaluating the </w:t>
+      </w:r>
+      <w:r>
+        <w:t xml:space="preserve">recommendation </w:t>
+      </w:r>
+      <w:r>
+        <w:t>model and</w:t>
+      </w:r>
+      <w:r>
+        <w:t xml:space="preserve"> assessing the quality of recommendations</w:t>
+      </w:r>
+      <w:r>
+        <w:t>. Evaluation will be carried out through user surveys. Surveys</w:t>
+      </w:r>
+      <w:r>
+        <w:t xml:space="preserve"> are </w:t>
+      </w:r>
+      <w:r>
+        <w:t>the most</w:t>
+      </w:r>
+      <w:r>
+        <w:t xml:space="preserve"> popular method of software evaluation</w:t>
+      </w:r>
+      <w:r>
+        <w:t xml:space="preserve"> – studies have found that over 26% of software development projects use </w:t>
+      </w:r>
+      <w:r>
+        <w:t xml:space="preserve">user surveys as their main evaluation method </w:t>
+      </w:r>
+      <w:r>
+        <w:fldChar w:fldCharType="begin"/>
+      </w:r>
+      <w:r>
+        <w:instrText xml:space="preserve"> ADDIN ZOTERO_ITEM CSL_CITATION {"citationID":"9cfSBcid","properties":{"formattedCitation":"(27)","plainCitation":"(27)","noteIndex":0},"citationItems":[{"id":62,"uris":["http://zotero.org/users/local/tPAIEh28/items/IW82K4TV"],"itemData":{"id":62,"type":"article-journal","abstract":"Given that usability is one of the most important aspects of software quality, several methods have been developed in order to establish techniques capable of evaluating this attribute from early phases of the software development process. However, the choice of the most appropriate method for a particular scenario is still a difficult decision, due to the existence of a vast number of approaches that are described in the literature for this purpose. Therefore, a systematic mapping review was conducted in order to identify the most commonly used usability evaluation techniques in software developments. A total of 1169 studies were identified, of which only 215 studies were selected for this review. According to the analysis, most cases studies establish the use of usability questionnaires as assessment tool. In addition, health informatics and Web applications are the software domain and type of application that are frequently reported in these evaluations. This work has allowed to reach promising results in this area. It is intended to be a guide for specialists to support the choice of the most suitable method for a particular scenario.","DOI":"10.14257/ijseia.2016.10.1.16","page":"165-178","source":"ResearchGate","title":"A systematic mapping review of usability evaluation methods for software development process","volume":"10","author":[{"family":"Paz","given":"Freddy"},{"family":"Pow-Sang","given":"Jose"}],"issued":{"date-parts":[["2016",1,1]]}}}],"schema":"https://github.com/citation-style-language/schema/raw/master/csl-citation.json"} </w:instrText>
+      </w:r>
+      <w:r>
+        <w:fldChar w:fldCharType="separate"/>
+      </w:r>
+      <w:r>
+        <w:rPr>
+          <w:rFonts w:ascii="Calibri" w:hAnsi="Calibri" w:cs="Calibri"/>
+        </w:rPr>
+        <w:t>(27)</w:t>
+      </w:r>
+      <w:r>
+        <w:fldChar w:fldCharType="end"/>
+      </w:r>
+      <w:r>
+        <w:t xml:space="preserve">. Surveys can </w:t>
+      </w:r>
+      <w:r>
+        <w:t>be</w:t>
+      </w:r>
+      <w:r>
+        <w:t xml:space="preserve"> an ideal way of garnering </w:t>
+      </w:r>
+      <w:r>
+        <w:t>user opinions and getting a quantifiable measure of satisfaction with the system.</w:t>
+      </w:r>
+    </w:p>
+    <w:p>
+      <w:r>
+        <w:t xml:space="preserve"> </w:t>
+      </w:r>
+      <w:r>
+        <w:t>A group will be given access to the application, for use with their</w:t>
+      </w:r>
+      <w:r>
+        <w:t xml:space="preserve"> own</w:t>
+      </w:r>
+      <w:r>
+        <w:t xml:space="preserve"> Spotify account</w:t>
+      </w:r>
+      <w:r>
+        <w:t>. They will be asked to generate recommendations for some of their playlists, and to fill in a survey that captures the</w:t>
+      </w:r>
+      <w:r>
+        <w:t>ir</w:t>
+      </w:r>
+      <w:r>
+        <w:t xml:space="preserve"> sentiments about </w:t>
+      </w:r>
+      <w:r>
+        <w:t>the</w:t>
+      </w:r>
+      <w:r>
+        <w:t xml:space="preserve"> recommendations</w:t>
+      </w:r>
+      <w:r>
+        <w:t>.</w:t>
+      </w:r>
+      <w:r>
+        <w:t xml:space="preserve"> </w:t>
+      </w:r>
+      <w:r>
+        <w:t>Discovering the</w:t>
+      </w:r>
+      <w:r>
+        <w:t xml:space="preserve"> general</w:t>
+      </w:r>
+      <w:r>
+        <w:t xml:space="preserve"> </w:t>
+      </w:r>
+      <w:r>
+        <w:t>feelings</w:t>
+      </w:r>
+      <w:r>
+        <w:t xml:space="preserve"> of users</w:t>
+      </w:r>
+      <w:r>
+        <w:t xml:space="preserve"> about their recommendations will allow us to quantify</w:t>
+      </w:r>
+      <w:r>
+        <w:t xml:space="preserve"> the accuracy of the recommendation</w:t>
+      </w:r>
+      <w:r>
+        <w:t xml:space="preserve"> system</w:t>
+      </w:r>
+      <w:r>
+        <w:t>, and</w:t>
+      </w:r>
+      <w:r>
+        <w:t xml:space="preserve"> the overall success of the project.</w:t>
+      </w:r>
+      <w:r>
+        <w:t xml:space="preserve"> </w:t>
+      </w:r>
+      <w:r>
+        <w:t>Asking questions that</w:t>
+      </w:r>
+      <w:r>
+        <w:t xml:space="preserve"> </w:t>
+      </w:r>
+      <w:r>
+        <w:t>identify</w:t>
+      </w:r>
+      <w:r>
+        <w:t xml:space="preserve"> areas of dissatisfaction </w:t>
+      </w:r>
+      <w:r>
+        <w:t xml:space="preserve">can </w:t>
+      </w:r>
+      <w:r>
+        <w:t xml:space="preserve">also </w:t>
+      </w:r>
+      <w:r>
+        <w:t>highlight potential areas of future work.</w:t>
+      </w:r>
+    </w:p>
+    <w:p>
+      <w:r>
+        <w:t xml:space="preserve">As this project is aiming to address </w:t>
+      </w:r>
+      <w:r>
+        <w:t xml:space="preserve">the </w:t>
+      </w:r>
+      <w:r>
+        <w:t>shortcomings of the current Spotify recommendation system, it</w:t>
+      </w:r>
+      <w:r>
+        <w:t xml:space="preserve"> appears logical to compare the recommendations of my application with those of the Spotify application. Users will be asked to listen to Spotify recommendations of the same playlists, using </w:t>
+      </w:r>
+      <w:r>
+        <w:t>Spotify’s</w:t>
+      </w:r>
+      <w:r>
+        <w:t xml:space="preserve"> “radio” functionality</w:t>
+      </w:r>
+      <w:r>
+        <w:t>. Data will be gathered through a survey about which recommendations the user find to be more accurate, which will again serve as a measure of project success</w:t>
+      </w:r>
+      <w:r>
+        <w:t xml:space="preserve"> and may highlight areas for improvement.</w:t>
+      </w:r>
+    </w:p>
+    <w:p/>
+    <w:p>
       <w:pPr>
         <w:pStyle w:val="Heading2"/>
       </w:pPr>
-    </w:p>
-    <w:p>
-      <w:pPr>
-        <w:pStyle w:val="Heading2"/>
-      </w:pPr>
       <w:bookmarkStart w:id="25" w:name="_Toc150526201"/>
       <w:r>
         <w:t>4</w:t>
@@ -13751,6 +14864,82 @@
       </w:r>
       <w:bookmarkEnd w:id="25"/>
     </w:p>
+    <w:p>
+      <w:r>
+        <w:t xml:space="preserve">Testing will play a key role </w:t>
+      </w:r>
+      <w:r>
+        <w:t xml:space="preserve">throughout the development of this </w:t>
+      </w:r>
+      <w:r>
+        <w:t>application</w:t>
+      </w:r>
+      <w:r>
+        <w:t xml:space="preserve">. Incremental testing methods will be utilised to </w:t>
+      </w:r>
+      <w:r>
+        <w:t>identify and resolve any problems at the earliest opportunity, and to</w:t>
+      </w:r>
+      <w:r>
+        <w:t xml:space="preserve"> </w:t>
+      </w:r>
+      <w:r>
+        <w:t>assure</w:t>
+      </w:r>
+      <w:r>
+        <w:t xml:space="preserve"> </w:t>
+      </w:r>
+      <w:r>
+        <w:t xml:space="preserve">the </w:t>
+      </w:r>
+      <w:r>
+        <w:t>final product</w:t>
+      </w:r>
+      <w:r>
+        <w:t xml:space="preserve"> functions as expected for users</w:t>
+      </w:r>
+      <w:r>
+        <w:t xml:space="preserve"> in UAT.</w:t>
+      </w:r>
+    </w:p>
+    <w:p>
+      <w:r>
+        <w:t xml:space="preserve">Evaluation will play </w:t>
+      </w:r>
+      <w:r>
+        <w:t>the</w:t>
+      </w:r>
+      <w:r>
+        <w:t xml:space="preserve"> equally important role </w:t>
+      </w:r>
+      <w:r>
+        <w:t xml:space="preserve">of assessing user satisfaction with the system. </w:t>
+      </w:r>
+    </w:p>
+    <w:p>
+      <w:r>
+        <w:t xml:space="preserve">Testing and evaluation plans have been developed </w:t>
+      </w:r>
+      <w:r>
+        <w:t xml:space="preserve">that </w:t>
+      </w:r>
+      <w:r>
+        <w:t>will</w:t>
+      </w:r>
+      <w:r>
+        <w:t xml:space="preserve"> hopefully</w:t>
+      </w:r>
+      <w:r>
+        <w:t xml:space="preserve"> reduce</w:t>
+      </w:r>
+      <w:r>
+        <w:t xml:space="preserve"> the risk of problems occurring at the UAT stage, and</w:t>
+      </w:r>
+      <w:r>
+        <w:t xml:space="preserve"> will yield positive feedback from users.</w:t>
+      </w:r>
+    </w:p>
+    <w:p/>
     <w:p/>
     <w:p>
       <w:pPr>
@@ -13931,6 +15120,28 @@
       </w:r>
       <w:bookmarkEnd w:id="32"/>
     </w:p>
+    <w:p>
+      <w:pPr>
+        <w:rPr>
+          <w:sz w:val="24"/>
+          <w:szCs w:val="24"/>
+        </w:rPr>
+      </w:pPr>
+      <w:r>
+        <w:rPr>
+          <w:sz w:val="24"/>
+          <w:szCs w:val="24"/>
+        </w:rPr>
+        <w:t>This chapter will describe any issues any potential risks that have been identified in the project so far, and methods of risk mitigation and management that have been put in place to deal with these risks.</w:t>
+      </w:r>
+      <w:r>
+        <w:rPr>
+          <w:sz w:val="24"/>
+          <w:szCs w:val="24"/>
+        </w:rPr>
+        <w:t xml:space="preserve"> It also outlines a plan for completing the remaining work in the project, including a GANTT chart.</w:t>
+      </w:r>
+    </w:p>
     <w:p/>
     <w:p>
       <w:pPr>
@@ -13950,6 +15161,783 @@
     </w:p>
     <w:p>
       <w:pPr>
+        <w:rPr>
+          <w:sz w:val="24"/>
+          <w:szCs w:val="24"/>
+        </w:rPr>
+      </w:pPr>
+      <w:r>
+        <w:rPr>
+          <w:sz w:val="24"/>
+          <w:szCs w:val="24"/>
+        </w:rPr>
+        <w:t xml:space="preserve">Multiple potential risks to </w:t>
+      </w:r>
+      <w:r>
+        <w:rPr>
+          <w:sz w:val="24"/>
+          <w:szCs w:val="24"/>
+        </w:rPr>
+        <w:t xml:space="preserve">the delivery of the project were identified during development, and appropriate mitigation techniques have been put in place to reduce </w:t>
+      </w:r>
+      <w:r>
+        <w:rPr>
+          <w:sz w:val="24"/>
+          <w:szCs w:val="24"/>
+        </w:rPr>
+        <w:t>risk.</w:t>
+      </w:r>
+      <w:r>
+        <w:rPr>
+          <w:sz w:val="24"/>
+          <w:szCs w:val="24"/>
+        </w:rPr>
+        <w:t xml:space="preserve"> These risks will be discussed in this section.</w:t>
+      </w:r>
+    </w:p>
+    <w:p>
+      <w:pPr>
+        <w:rPr>
+          <w:sz w:val="24"/>
+          <w:szCs w:val="24"/>
+        </w:rPr>
+      </w:pPr>
+    </w:p>
+    <w:p>
+      <w:pPr>
+        <w:pStyle w:val="Heading3"/>
+      </w:pPr>
+      <w:r>
+        <w:t>6.2.1.</w:t>
+      </w:r>
+      <w:r>
+        <w:tab/>
+        <w:t>Scope Creep</w:t>
+      </w:r>
+    </w:p>
+    <w:p>
+      <w:pPr>
+        <w:rPr>
+          <w:sz w:val="24"/>
+          <w:szCs w:val="24"/>
+        </w:rPr>
+      </w:pPr>
+      <w:r>
+        <w:rPr>
+          <w:sz w:val="24"/>
+          <w:szCs w:val="24"/>
+        </w:rPr>
+        <w:t xml:space="preserve">Project scope creep is essentially the tendency of projects to </w:t>
+      </w:r>
+      <w:r>
+        <w:rPr>
+          <w:sz w:val="24"/>
+          <w:szCs w:val="24"/>
+        </w:rPr>
+        <w:t xml:space="preserve">extend beyond its initial boundaries </w:t>
+      </w:r>
+      <w:r>
+        <w:rPr>
+          <w:sz w:val="24"/>
+          <w:szCs w:val="24"/>
+        </w:rPr>
+        <w:fldChar w:fldCharType="begin"/>
+      </w:r>
+      <w:r>
+        <w:rPr>
+          <w:sz w:val="24"/>
+          <w:szCs w:val="24"/>
+        </w:rPr>
+        <w:instrText xml:space="preserve"> ADDIN ZOTERO_ITEM CSL_CITATION {"citationID":"yMc9Ih4F","properties":{"unsorted":true,"formattedCitation":"(28)","plainCitation":"(28)","noteIndex":0},"citationItems":[{"id":67,"uris":["http://zotero.org/users/local/tPAIEh28/items/XNNZXM6B"],"itemData":{"id":67,"type":"article-journal","abstract":"Purpose\nThe purpose of this paper is to explore the different views of major project stakeholders about the factors that contribute to poor project scope leading to project scope creep.\n\nDesign/methodology/approach\nMajor factors of project scope creep are identified using commonality analysis of stakeholders’ views. An interview-based industry research method is applied to collect data from different projects in the United Arab Emirates.\n\nFindings\nRelying on stakeholders’ theory, the study proposes a framework for managing project scope creep. Results indicate that communication is among the major causes of project scope creep, as reported by all project stakeholder groups in this study.\n\nPractical implications\nThe study is expected to support the assessment of the causes of project scope creep, simultaneously expanding knowledge on the topic for both researchers and practitioners.\n\nOriginality/value\nThis study is among the first few to explore the commonality of various stakeholder views in the factors that hinder project success.","container-title":"International Journal of Managing Projects in Business","DOI":"10.1108/IJMPB-10-2018-0228","journalAbbreviation":"International Journal of Managing Projects in Business","source":"ResearchGate","title":"Exploring factors behind project scope creep – stakeholders’ perspective","volume":"ahead-of-print","author":[{"family":"Ajmal","given":"Mian"},{"family":"Khan","given":"Mehmood"},{"family":"Al-Yafei","given":"Hanan"}],"issued":{"date-parts":[["2019",11,22]]}}}],"schema":"https://github.com/citation-style-language/schema/raw/master/csl-citation.json"} </w:instrText>
+      </w:r>
+      <w:r>
+        <w:rPr>
+          <w:sz w:val="24"/>
+          <w:szCs w:val="24"/>
+        </w:rPr>
+        <w:fldChar w:fldCharType="separate"/>
+      </w:r>
+      <w:r>
+        <w:rPr>
+          <w:rFonts w:ascii="Calibri" w:hAnsi="Calibri" w:cs="Calibri"/>
+          <w:sz w:val="24"/>
+          <w:szCs w:val="24"/>
+        </w:rPr>
+        <w:t>(28)</w:t>
+      </w:r>
+      <w:r>
+        <w:rPr>
+          <w:sz w:val="24"/>
+          <w:szCs w:val="24"/>
+        </w:rPr>
+        <w:fldChar w:fldCharType="end"/>
+      </w:r>
+      <w:r>
+        <w:rPr>
+          <w:sz w:val="24"/>
+          <w:szCs w:val="24"/>
+        </w:rPr>
+        <w:t xml:space="preserve">. </w:t>
+      </w:r>
+      <w:r>
+        <w:rPr>
+          <w:sz w:val="24"/>
+          <w:szCs w:val="24"/>
+        </w:rPr>
+        <w:t xml:space="preserve">If a </w:t>
+      </w:r>
+      <w:r>
+        <w:rPr>
+          <w:sz w:val="24"/>
+          <w:szCs w:val="24"/>
+        </w:rPr>
+        <w:t xml:space="preserve">project’s requirements </w:t>
+      </w:r>
+      <w:r>
+        <w:rPr>
+          <w:sz w:val="24"/>
+          <w:szCs w:val="24"/>
+        </w:rPr>
+        <w:t>increase over its lifecycle, it can become a threat to project delivery, as not all requirements may be delivered on time.</w:t>
+      </w:r>
+    </w:p>
+    <w:p>
+      <w:pPr>
+        <w:rPr>
+          <w:sz w:val="24"/>
+          <w:szCs w:val="24"/>
+        </w:rPr>
+      </w:pPr>
+      <w:r>
+        <w:rPr>
+          <w:sz w:val="24"/>
+          <w:szCs w:val="24"/>
+        </w:rPr>
+        <w:t xml:space="preserve">To eliminate the potential for scope creep in my project, I outlined a very clear </w:t>
+      </w:r>
+      <w:r>
+        <w:rPr>
+          <w:sz w:val="24"/>
+          <w:szCs w:val="24"/>
+        </w:rPr>
+        <w:t>project scope</w:t>
+      </w:r>
+      <w:r>
+        <w:rPr>
+          <w:sz w:val="24"/>
+          <w:szCs w:val="24"/>
+        </w:rPr>
+        <w:t xml:space="preserve"> </w:t>
+      </w:r>
+      <w:r>
+        <w:rPr>
+          <w:sz w:val="24"/>
+          <w:szCs w:val="24"/>
+        </w:rPr>
+        <w:t>(</w:t>
+      </w:r>
+      <w:r>
+        <w:rPr>
+          <w:sz w:val="24"/>
+          <w:szCs w:val="24"/>
+        </w:rPr>
+        <w:t xml:space="preserve">see </w:t>
+      </w:r>
+      <w:r>
+        <w:rPr>
+          <w:sz w:val="24"/>
+          <w:szCs w:val="24"/>
+        </w:rPr>
+        <w:t>section</w:t>
+      </w:r>
+      <w:r>
+        <w:rPr>
+          <w:sz w:val="24"/>
+          <w:szCs w:val="24"/>
+        </w:rPr>
+        <w:t xml:space="preserve"> 1.4)</w:t>
+      </w:r>
+      <w:r>
+        <w:rPr>
+          <w:sz w:val="24"/>
+          <w:szCs w:val="24"/>
+        </w:rPr>
+        <w:t xml:space="preserve"> </w:t>
+      </w:r>
+      <w:r>
+        <w:rPr>
+          <w:sz w:val="24"/>
+          <w:szCs w:val="24"/>
+        </w:rPr>
+        <w:t>and set of requirements</w:t>
+      </w:r>
+      <w:r>
+        <w:rPr>
+          <w:sz w:val="24"/>
+          <w:szCs w:val="24"/>
+        </w:rPr>
+        <w:t xml:space="preserve"> (</w:t>
+      </w:r>
+      <w:r>
+        <w:rPr>
+          <w:sz w:val="24"/>
+          <w:szCs w:val="24"/>
+        </w:rPr>
+        <w:t xml:space="preserve">see </w:t>
+      </w:r>
+      <w:r>
+        <w:rPr>
+          <w:sz w:val="24"/>
+          <w:szCs w:val="24"/>
+        </w:rPr>
+        <w:t>section</w:t>
+      </w:r>
+      <w:r>
+        <w:rPr>
+          <w:sz w:val="24"/>
+          <w:szCs w:val="24"/>
+        </w:rPr>
+        <w:t xml:space="preserve"> 1.3</w:t>
+      </w:r>
+      <w:r>
+        <w:rPr>
+          <w:sz w:val="24"/>
+          <w:szCs w:val="24"/>
+        </w:rPr>
+        <w:t>) that</w:t>
+      </w:r>
+      <w:r>
+        <w:rPr>
+          <w:sz w:val="24"/>
+          <w:szCs w:val="24"/>
+        </w:rPr>
+        <w:t xml:space="preserve"> will be strictly adhered to and not expanded throughout project lifecycle. The creation of a GANTT chart also creates a timeline </w:t>
+      </w:r>
+      <w:r>
+        <w:rPr>
+          <w:sz w:val="24"/>
+          <w:szCs w:val="24"/>
+        </w:rPr>
+        <w:t>to accompany project scope, withing which all development, testing and evaluation should be completed.</w:t>
+      </w:r>
+    </w:p>
+    <w:p>
+      <w:pPr>
+        <w:rPr>
+          <w:sz w:val="24"/>
+          <w:szCs w:val="24"/>
+        </w:rPr>
+      </w:pPr>
+      <w:r>
+        <w:rPr>
+          <w:sz w:val="24"/>
+          <w:szCs w:val="24"/>
+        </w:rPr>
+        <w:t>Clearly defining project scope and strictly adhering to the timeline set out by the GANTT chart should eliminate any risks associated with project scope.</w:t>
+      </w:r>
+    </w:p>
+    <w:p>
+      <w:pPr>
+        <w:rPr>
+          <w:sz w:val="24"/>
+          <w:szCs w:val="24"/>
+        </w:rPr>
+      </w:pPr>
+    </w:p>
+    <w:p>
+      <w:pPr>
+        <w:pStyle w:val="Heading3"/>
+      </w:pPr>
+      <w:r>
+        <w:t>6.2.2.</w:t>
+      </w:r>
+      <w:r>
+        <w:tab/>
+      </w:r>
+      <w:r>
+        <w:t>Unexpected Evaluation Results</w:t>
+      </w:r>
+    </w:p>
+    <w:p>
+      <w:pPr>
+        <w:rPr>
+          <w:sz w:val="24"/>
+          <w:szCs w:val="24"/>
+        </w:rPr>
+      </w:pPr>
+      <w:r>
+        <w:rPr>
+          <w:sz w:val="24"/>
+          <w:szCs w:val="24"/>
+        </w:rPr>
+        <w:t xml:space="preserve">An obvious risk of my application is that it doesn’t yield positive results in the evaluation, </w:t>
+      </w:r>
+      <w:r>
+        <w:rPr>
+          <w:sz w:val="24"/>
+          <w:szCs w:val="24"/>
+        </w:rPr>
+        <w:t>i.e.,</w:t>
+      </w:r>
+      <w:r>
+        <w:rPr>
+          <w:sz w:val="24"/>
+          <w:szCs w:val="24"/>
+        </w:rPr>
+        <w:t xml:space="preserve"> </w:t>
+      </w:r>
+      <w:r>
+        <w:rPr>
+          <w:sz w:val="24"/>
+          <w:szCs w:val="24"/>
+        </w:rPr>
+        <w:t>users</w:t>
+      </w:r>
+      <w:r>
+        <w:rPr>
+          <w:sz w:val="24"/>
+          <w:szCs w:val="24"/>
+        </w:rPr>
+        <w:t xml:space="preserve"> don’t find their recommendations to be satisfactory</w:t>
+      </w:r>
+      <w:r>
+        <w:rPr>
+          <w:sz w:val="24"/>
+          <w:szCs w:val="24"/>
+        </w:rPr>
+        <w:t>. To mitigate this risk, testing and evaluation has been allocated three weeks of time – if evaluation in the f</w:t>
+      </w:r>
+      <w:r>
+        <w:rPr>
+          <w:sz w:val="24"/>
+          <w:szCs w:val="24"/>
+        </w:rPr>
+        <w:t xml:space="preserve">irst week gives unsatisfactory results, </w:t>
+      </w:r>
+      <w:r>
+        <w:rPr>
+          <w:sz w:val="24"/>
+          <w:szCs w:val="24"/>
+        </w:rPr>
+        <w:t>the second week will be</w:t>
+      </w:r>
+      <w:r>
+        <w:rPr>
+          <w:sz w:val="24"/>
+          <w:szCs w:val="24"/>
+        </w:rPr>
+        <w:t xml:space="preserve"> reserved to learn from user feedback and refine the application before </w:t>
+      </w:r>
+      <w:r>
+        <w:rPr>
+          <w:sz w:val="24"/>
+          <w:szCs w:val="24"/>
+        </w:rPr>
+        <w:t>a second</w:t>
+      </w:r>
+      <w:r>
+        <w:rPr>
+          <w:sz w:val="24"/>
+          <w:szCs w:val="24"/>
+        </w:rPr>
+        <w:t xml:space="preserve"> evaluation</w:t>
+      </w:r>
+      <w:r>
+        <w:rPr>
+          <w:sz w:val="24"/>
+          <w:szCs w:val="24"/>
+        </w:rPr>
+        <w:t xml:space="preserve"> in the third week</w:t>
+      </w:r>
+      <w:r>
+        <w:rPr>
+          <w:sz w:val="24"/>
+          <w:szCs w:val="24"/>
+        </w:rPr>
+        <w:t xml:space="preserve">. </w:t>
+      </w:r>
+      <w:r>
+        <w:rPr>
+          <w:sz w:val="24"/>
+          <w:szCs w:val="24"/>
+        </w:rPr>
+        <w:t>Thoughtful planning has allowed time for this process</w:t>
+      </w:r>
+      <w:r>
+        <w:rPr>
+          <w:sz w:val="24"/>
+          <w:szCs w:val="24"/>
+        </w:rPr>
+        <w:t>, all before the submission deadline.</w:t>
+      </w:r>
+      <w:r>
+        <w:rPr>
+          <w:sz w:val="24"/>
+          <w:szCs w:val="24"/>
+        </w:rPr>
+        <w:t xml:space="preserve"> By doing this, the risk of submitting an application that wasn’t received well by users is mitigated.</w:t>
+      </w:r>
+    </w:p>
+    <w:p>
+      <w:pPr>
+        <w:rPr>
+          <w:sz w:val="24"/>
+          <w:szCs w:val="24"/>
+        </w:rPr>
+      </w:pPr>
+      <w:r>
+        <w:rPr>
+          <w:sz w:val="24"/>
+          <w:szCs w:val="24"/>
+        </w:rPr>
+        <w:t>This is however a contingency plan, and</w:t>
+      </w:r>
+      <w:r>
+        <w:rPr>
+          <w:sz w:val="24"/>
+          <w:szCs w:val="24"/>
+        </w:rPr>
+        <w:t xml:space="preserve"> </w:t>
+      </w:r>
+      <w:r>
+        <w:rPr>
+          <w:sz w:val="24"/>
+          <w:szCs w:val="24"/>
+        </w:rPr>
+        <w:t>should</w:t>
+      </w:r>
+      <w:r>
+        <w:rPr>
+          <w:sz w:val="24"/>
+          <w:szCs w:val="24"/>
+        </w:rPr>
+        <w:t xml:space="preserve"> the evaluation produce satisfactory results on the first attempt, the following two weeks will be used for </w:t>
+      </w:r>
+      <w:r>
+        <w:rPr>
+          <w:sz w:val="24"/>
+          <w:szCs w:val="24"/>
+        </w:rPr>
+        <w:t>more thorough evaluation and other housekeeping.</w:t>
+      </w:r>
+    </w:p>
+    <w:p>
+      <w:pPr>
+        <w:rPr>
+          <w:sz w:val="24"/>
+          <w:szCs w:val="24"/>
+        </w:rPr>
+      </w:pPr>
+    </w:p>
+    <w:p>
+      <w:pPr>
+        <w:pStyle w:val="Heading3"/>
+      </w:pPr>
+      <w:r>
+        <w:lastRenderedPageBreak/>
+        <w:t>6.2.3.</w:t>
+      </w:r>
+      <w:r>
+        <w:tab/>
+        <w:t>Integration Risks</w:t>
+      </w:r>
+    </w:p>
+    <w:p>
+      <w:pPr>
+        <w:rPr>
+          <w:sz w:val="24"/>
+          <w:szCs w:val="24"/>
+        </w:rPr>
+      </w:pPr>
+      <w:r>
+        <w:rPr>
+          <w:sz w:val="24"/>
+          <w:szCs w:val="24"/>
+        </w:rPr>
+        <w:t>When developing</w:t>
+      </w:r>
+      <w:r>
+        <w:rPr>
+          <w:sz w:val="24"/>
+          <w:szCs w:val="24"/>
+        </w:rPr>
+        <w:t xml:space="preserve"> multi-tiered</w:t>
+      </w:r>
+      <w:r>
+        <w:rPr>
+          <w:sz w:val="24"/>
+          <w:szCs w:val="24"/>
+        </w:rPr>
+        <w:t xml:space="preserve"> software</w:t>
+      </w:r>
+      <w:r>
+        <w:rPr>
+          <w:sz w:val="24"/>
+          <w:szCs w:val="24"/>
+        </w:rPr>
+        <w:t>, there is an inherent risk that different</w:t>
+      </w:r>
+      <w:r>
+        <w:rPr>
+          <w:sz w:val="24"/>
+          <w:szCs w:val="24"/>
+        </w:rPr>
+        <w:t xml:space="preserve"> technologies will not integrate as expected, which could cause setbacks in the project lifecycle as these issues are addressed.</w:t>
+      </w:r>
+    </w:p>
+    <w:p>
+      <w:pPr>
+        <w:rPr>
+          <w:sz w:val="24"/>
+          <w:szCs w:val="24"/>
+        </w:rPr>
+      </w:pPr>
+      <w:r>
+        <w:rPr>
+          <w:sz w:val="24"/>
+          <w:szCs w:val="24"/>
+        </w:rPr>
+        <w:t xml:space="preserve"> </w:t>
+      </w:r>
+      <w:r>
+        <w:rPr>
+          <w:sz w:val="24"/>
+          <w:szCs w:val="24"/>
+        </w:rPr>
+        <w:t xml:space="preserve">This risk has been mitigated using thorough research, as technologies were chosen that are often used together and have a track record of good interoperability. For example, </w:t>
+      </w:r>
+      <w:r>
+        <w:rPr>
+          <w:sz w:val="24"/>
+          <w:szCs w:val="24"/>
+        </w:rPr>
+        <w:t xml:space="preserve">Flask was chosen as the web framework due to its compatibility with the Python language, which the recommender system will be written in. </w:t>
+      </w:r>
+      <w:r>
+        <w:rPr>
+          <w:sz w:val="24"/>
+          <w:szCs w:val="24"/>
+        </w:rPr>
+        <w:t>Both</w:t>
+      </w:r>
+      <w:r>
+        <w:rPr>
+          <w:sz w:val="24"/>
+          <w:szCs w:val="24"/>
+        </w:rPr>
+        <w:t xml:space="preserve"> are also compatible with </w:t>
+      </w:r>
+      <w:r>
+        <w:rPr>
+          <w:sz w:val="24"/>
+          <w:szCs w:val="24"/>
+        </w:rPr>
+        <w:t>S</w:t>
+      </w:r>
+      <w:r>
+        <w:rPr>
+          <w:sz w:val="24"/>
+          <w:szCs w:val="24"/>
+        </w:rPr>
+        <w:t xml:space="preserve">potipy, the </w:t>
+      </w:r>
+      <w:r>
+        <w:rPr>
+          <w:sz w:val="24"/>
+          <w:szCs w:val="24"/>
+        </w:rPr>
+        <w:t>Python library for the Spotify Web API.</w:t>
+      </w:r>
+    </w:p>
+    <w:p>
+      <w:pPr>
+        <w:rPr>
+          <w:sz w:val="24"/>
+          <w:szCs w:val="24"/>
+        </w:rPr>
+      </w:pPr>
+      <w:r>
+        <w:rPr>
+          <w:sz w:val="24"/>
+          <w:szCs w:val="24"/>
+        </w:rPr>
+        <w:t xml:space="preserve">Furthermore, time has been allocated in the GANTT chart for integration testing after each major component has been developed, which will remove the potential for </w:t>
+      </w:r>
+      <w:r>
+        <w:rPr>
+          <w:sz w:val="24"/>
+          <w:szCs w:val="24"/>
+        </w:rPr>
+        <w:t>problems relating to integration late in the project lifecycle.</w:t>
+      </w:r>
+    </w:p>
+    <w:p>
+      <w:pPr>
+        <w:rPr>
+          <w:sz w:val="24"/>
+          <w:szCs w:val="24"/>
+        </w:rPr>
+      </w:pPr>
+    </w:p>
+    <w:p>
+      <w:pPr>
+        <w:pStyle w:val="Heading3"/>
+      </w:pPr>
+      <w:r>
+        <w:t>6.2.4.</w:t>
+      </w:r>
+      <w:r>
+        <w:tab/>
+        <w:t>External Risks</w:t>
+      </w:r>
+    </w:p>
+    <w:p>
+      <w:pPr>
+        <w:rPr>
+          <w:sz w:val="24"/>
+          <w:szCs w:val="24"/>
+        </w:rPr>
+      </w:pPr>
+      <w:r>
+        <w:rPr>
+          <w:sz w:val="24"/>
+          <w:szCs w:val="24"/>
+        </w:rPr>
+        <w:t xml:space="preserve">External risks is an umbrella term used to encompass any risks not related to project development, such as </w:t>
+      </w:r>
+      <w:r>
+        <w:rPr>
+          <w:sz w:val="24"/>
+          <w:szCs w:val="24"/>
+        </w:rPr>
+        <w:t xml:space="preserve">lost files or broken hardware. </w:t>
+      </w:r>
+    </w:p>
+    <w:p>
+      <w:pPr>
+        <w:rPr>
+          <w:sz w:val="24"/>
+          <w:szCs w:val="24"/>
+        </w:rPr>
+      </w:pPr>
+      <w:r>
+        <w:rPr>
+          <w:sz w:val="24"/>
+          <w:szCs w:val="24"/>
+        </w:rPr>
+        <w:t xml:space="preserve">These two risks </w:t>
+      </w:r>
+      <w:r>
+        <w:rPr>
+          <w:sz w:val="24"/>
+          <w:szCs w:val="24"/>
+        </w:rPr>
+        <w:t>have</w:t>
+      </w:r>
+      <w:r>
+        <w:rPr>
+          <w:sz w:val="24"/>
+          <w:szCs w:val="24"/>
+        </w:rPr>
+        <w:t xml:space="preserve"> been mitigated by using cloud storage for important project files – all the code and data have been saved to OneDrive, allowing them to be accessed case the local versions become </w:t>
+      </w:r>
+      <w:r>
+        <w:rPr>
+          <w:sz w:val="24"/>
+          <w:szCs w:val="24"/>
+        </w:rPr>
+        <w:t>inaccessible.</w:t>
+      </w:r>
+    </w:p>
+    <w:p>
+      <w:pPr>
+        <w:rPr>
+          <w:sz w:val="24"/>
+          <w:szCs w:val="24"/>
+        </w:rPr>
+      </w:pPr>
+      <w:r>
+        <w:rPr>
+          <w:sz w:val="24"/>
+          <w:szCs w:val="24"/>
+        </w:rPr>
+        <w:t>All code has also been uploaded to a remote GitHub repository</w:t>
+      </w:r>
+      <w:r>
+        <w:rPr>
+          <w:sz w:val="24"/>
+          <w:szCs w:val="24"/>
+        </w:rPr>
+        <w:t xml:space="preserve"> which allows code to be reverted to previous versions</w:t>
+      </w:r>
+      <w:r>
+        <w:rPr>
+          <w:sz w:val="24"/>
+          <w:szCs w:val="24"/>
+        </w:rPr>
+        <w:t>.</w:t>
+      </w:r>
+      <w:r>
+        <w:rPr>
+          <w:sz w:val="24"/>
+          <w:szCs w:val="24"/>
+        </w:rPr>
+        <w:t xml:space="preserve"> </w:t>
+      </w:r>
+      <w:r>
+        <w:rPr>
+          <w:sz w:val="24"/>
+          <w:szCs w:val="24"/>
+        </w:rPr>
+        <w:t>In</w:t>
+      </w:r>
+      <w:r>
+        <w:rPr>
+          <w:sz w:val="24"/>
+          <w:szCs w:val="24"/>
+        </w:rPr>
+        <w:t xml:space="preserve"> a situation where </w:t>
+      </w:r>
+      <w:r>
+        <w:rPr>
+          <w:sz w:val="24"/>
+          <w:szCs w:val="24"/>
+        </w:rPr>
+        <w:t xml:space="preserve">important </w:t>
+      </w:r>
+      <w:r>
+        <w:rPr>
+          <w:sz w:val="24"/>
+          <w:szCs w:val="24"/>
+        </w:rPr>
+        <w:t xml:space="preserve">code </w:t>
+      </w:r>
+      <w:r>
+        <w:rPr>
+          <w:sz w:val="24"/>
+          <w:szCs w:val="24"/>
+        </w:rPr>
+        <w:t>is deleted or the application stops functioning, the project can be rolled back to a previous version that is known to be functional.</w:t>
+      </w:r>
+    </w:p>
+    <w:p>
+      <w:pPr>
+        <w:rPr>
+          <w:sz w:val="24"/>
+          <w:szCs w:val="24"/>
+        </w:rPr>
+      </w:pPr>
+    </w:p>
+    <w:p>
+      <w:pPr>
+        <w:rPr>
+          <w:sz w:val="24"/>
+          <w:szCs w:val="24"/>
+        </w:rPr>
+      </w:pPr>
+    </w:p>
+    <w:p>
+      <w:pPr>
         <w:pStyle w:val="Heading2"/>
       </w:pPr>
     </w:p>
@@ -13969,14 +15957,736 @@
       </w:r>
       <w:bookmarkEnd w:id="34"/>
     </w:p>
+    <w:p>
+      <w:pPr>
+        <w:rPr>
+          <w:sz w:val="24"/>
+          <w:szCs w:val="24"/>
+        </w:rPr>
+      </w:pPr>
+      <w:r>
+        <w:rPr>
+          <w:sz w:val="24"/>
+          <w:szCs w:val="24"/>
+        </w:rPr>
+        <w:t xml:space="preserve">The main areas of work </w:t>
+      </w:r>
+      <w:r>
+        <w:rPr>
+          <w:sz w:val="24"/>
+          <w:szCs w:val="24"/>
+        </w:rPr>
+        <w:t>are yet to be completed are:</w:t>
+      </w:r>
+    </w:p>
+    <w:p>
+      <w:pPr>
+        <w:pStyle w:val="ListParagraph"/>
+        <w:numPr>
+          <w:ilvl w:val="0"/>
+          <w:numId w:val="6"/>
+        </w:numPr>
+        <w:rPr>
+          <w:sz w:val="24"/>
+          <w:szCs w:val="24"/>
+        </w:rPr>
+      </w:pPr>
+      <w:r>
+        <w:rPr>
+          <w:sz w:val="24"/>
+          <w:szCs w:val="24"/>
+        </w:rPr>
+        <w:t>Implement the database.</w:t>
+      </w:r>
+    </w:p>
+    <w:p>
+      <w:pPr>
+        <w:pStyle w:val="ListParagraph"/>
+        <w:numPr>
+          <w:ilvl w:val="0"/>
+          <w:numId w:val="6"/>
+        </w:numPr>
+        <w:rPr>
+          <w:sz w:val="24"/>
+          <w:szCs w:val="24"/>
+        </w:rPr>
+      </w:pPr>
+      <w:r>
+        <w:rPr>
+          <w:sz w:val="24"/>
+          <w:szCs w:val="24"/>
+        </w:rPr>
+        <w:t xml:space="preserve">Improve the </w:t>
+      </w:r>
+      <w:r>
+        <w:rPr>
+          <w:sz w:val="24"/>
+          <w:szCs w:val="24"/>
+        </w:rPr>
+        <w:t>frontend.</w:t>
+      </w:r>
+      <w:r>
+        <w:rPr>
+          <w:sz w:val="24"/>
+          <w:szCs w:val="24"/>
+        </w:rPr>
+        <w:t xml:space="preserve"> </w:t>
+      </w:r>
+    </w:p>
+    <w:p>
+      <w:pPr>
+        <w:pStyle w:val="ListParagraph"/>
+        <w:numPr>
+          <w:ilvl w:val="0"/>
+          <w:numId w:val="6"/>
+        </w:numPr>
+        <w:rPr>
+          <w:sz w:val="24"/>
+          <w:szCs w:val="24"/>
+        </w:rPr>
+      </w:pPr>
+      <w:r>
+        <w:rPr>
+          <w:sz w:val="24"/>
+          <w:szCs w:val="24"/>
+        </w:rPr>
+        <w:t>Enhance the recommender system.</w:t>
+      </w:r>
+    </w:p>
+    <w:p>
+      <w:pPr>
+        <w:pStyle w:val="ListParagraph"/>
+        <w:numPr>
+          <w:ilvl w:val="0"/>
+          <w:numId w:val="6"/>
+        </w:numPr>
+        <w:rPr>
+          <w:sz w:val="24"/>
+          <w:szCs w:val="24"/>
+        </w:rPr>
+      </w:pPr>
+      <w:r>
+        <w:rPr>
+          <w:sz w:val="24"/>
+          <w:szCs w:val="24"/>
+        </w:rPr>
+        <w:t>Testing and evaluation</w:t>
+      </w:r>
+    </w:p>
+    <w:p>
+      <w:pPr>
+        <w:pStyle w:val="ListParagraph"/>
+        <w:rPr>
+          <w:sz w:val="24"/>
+          <w:szCs w:val="24"/>
+        </w:rPr>
+      </w:pPr>
+    </w:p>
+    <w:p>
+      <w:pPr>
+        <w:pStyle w:val="Heading3"/>
+      </w:pPr>
+      <w:r>
+        <w:t>6.3</w:t>
+      </w:r>
+      <w:r>
+        <w:t>.1.</w:t>
+      </w:r>
+      <w:r>
+        <w:tab/>
+        <w:t>Database</w:t>
+      </w:r>
+    </w:p>
+    <w:p>
+      <w:pPr>
+        <w:rPr>
+          <w:sz w:val="24"/>
+          <w:szCs w:val="24"/>
+        </w:rPr>
+      </w:pPr>
+      <w:r>
+        <w:rPr>
+          <w:sz w:val="24"/>
+          <w:szCs w:val="24"/>
+        </w:rPr>
+        <w:t xml:space="preserve">As described in the prototype development, the Spotify songs dataset is currently stored locally on </w:t>
+      </w:r>
+      <w:r>
+        <w:rPr>
+          <w:sz w:val="24"/>
+          <w:szCs w:val="24"/>
+        </w:rPr>
+        <w:t xml:space="preserve">the machine where the app resides. This is only suitable for the app while it’s in development, as it requires every user of the app to have this large dataset saved to their device. To address this issue, this dataset needs to be exported to an external database. By </w:t>
+      </w:r>
+      <w:r>
+        <w:rPr>
+          <w:sz w:val="24"/>
+          <w:szCs w:val="24"/>
+        </w:rPr>
+        <w:lastRenderedPageBreak/>
+        <w:t xml:space="preserve">doing this, users will be able to </w:t>
+      </w:r>
+      <w:r>
+        <w:rPr>
+          <w:sz w:val="24"/>
+          <w:szCs w:val="24"/>
+        </w:rPr>
+        <w:t xml:space="preserve">use the full functionality of the </w:t>
+      </w:r>
+      <w:r>
+        <w:rPr>
+          <w:sz w:val="24"/>
+          <w:szCs w:val="24"/>
+        </w:rPr>
+        <w:t>application without having to interact directly with the dataset.</w:t>
+      </w:r>
+    </w:p>
+    <w:p>
+      <w:pPr>
+        <w:rPr>
+          <w:sz w:val="24"/>
+          <w:szCs w:val="24"/>
+        </w:rPr>
+      </w:pPr>
+      <w:r>
+        <w:rPr>
+          <w:sz w:val="24"/>
+          <w:szCs w:val="24"/>
+        </w:rPr>
+        <w:t xml:space="preserve">Going forward, research will be conducted on viable </w:t>
+      </w:r>
+      <w:r>
+        <w:rPr>
+          <w:sz w:val="24"/>
+          <w:szCs w:val="24"/>
+        </w:rPr>
+        <w:t>DBMS solutions, and a suitable option will be chosen and implemented</w:t>
+      </w:r>
+      <w:r>
+        <w:rPr>
+          <w:sz w:val="24"/>
+          <w:szCs w:val="24"/>
+        </w:rPr>
+        <w:t>.</w:t>
+      </w:r>
+    </w:p>
     <w:p/>
     <w:p>
       <w:pPr>
         <w:pStyle w:val="Heading3"/>
       </w:pPr>
+      <w:r>
+        <w:t>6.3.2.</w:t>
+      </w:r>
+      <w:r>
+        <w:tab/>
+        <w:t>Frontend</w:t>
+      </w:r>
+    </w:p>
+    <w:p>
+      <w:pPr>
+        <w:rPr>
+          <w:sz w:val="24"/>
+          <w:szCs w:val="24"/>
+        </w:rPr>
+      </w:pPr>
+      <w:r>
+        <w:rPr>
+          <w:sz w:val="24"/>
+          <w:szCs w:val="24"/>
+        </w:rPr>
+        <w:t>In the prototype development, a large portion of development time</w:t>
+      </w:r>
+      <w:r>
+        <w:rPr>
+          <w:sz w:val="24"/>
+          <w:szCs w:val="24"/>
+        </w:rPr>
+        <w:t xml:space="preserve"> was allocated to having the complex functionality of the </w:t>
+      </w:r>
+      <w:r>
+        <w:rPr>
+          <w:sz w:val="24"/>
+          <w:szCs w:val="24"/>
+        </w:rPr>
+        <w:t>application working, such as the Spotify authentication and the basic recommender system – less time was allocated to the frontend development, which was considered a lower priority goal. For this reason, the current frontend is very basic, and does not resemble the design illustrated in section 3.4.3.</w:t>
+      </w:r>
+      <w:r>
+        <w:rPr>
+          <w:sz w:val="24"/>
+          <w:szCs w:val="24"/>
+        </w:rPr>
+        <w:t xml:space="preserve"> The frontend will be </w:t>
+      </w:r>
+      <w:r>
+        <w:rPr>
+          <w:sz w:val="24"/>
+          <w:szCs w:val="24"/>
+        </w:rPr>
+        <w:t xml:space="preserve">improved greatly in the remainder of </w:t>
+      </w:r>
+      <w:r>
+        <w:rPr>
+          <w:sz w:val="24"/>
+          <w:szCs w:val="24"/>
+        </w:rPr>
+        <w:t xml:space="preserve">the development </w:t>
+      </w:r>
+      <w:r>
+        <w:rPr>
+          <w:sz w:val="24"/>
+          <w:szCs w:val="24"/>
+        </w:rPr>
+        <w:t>process,</w:t>
+      </w:r>
+      <w:r>
+        <w:rPr>
+          <w:sz w:val="24"/>
+          <w:szCs w:val="24"/>
+        </w:rPr>
+        <w:t xml:space="preserve"> so it reflects the design that has been set out</w:t>
+      </w:r>
+      <w:r>
+        <w:rPr>
+          <w:sz w:val="24"/>
+          <w:szCs w:val="24"/>
+        </w:rPr>
+        <w:t>, and to deliver the desired user experience</w:t>
+      </w:r>
+      <w:r>
+        <w:rPr>
+          <w:sz w:val="24"/>
+          <w:szCs w:val="24"/>
+        </w:rPr>
+        <w:t>.</w:t>
+      </w:r>
+    </w:p>
+    <w:p>
+      <w:pPr>
+        <w:rPr>
+          <w:sz w:val="24"/>
+          <w:szCs w:val="24"/>
+        </w:rPr>
+      </w:pPr>
+      <w:r>
+        <w:rPr>
+          <w:sz w:val="24"/>
+          <w:szCs w:val="24"/>
+        </w:rPr>
+        <w:t xml:space="preserve"> </w:t>
+      </w:r>
+      <w:r>
+        <w:rPr>
+          <w:sz w:val="24"/>
+          <w:szCs w:val="24"/>
+        </w:rPr>
+        <w:t>Some more frontend elements also need to be implemented to allow the full functionality of the application to work</w:t>
+      </w:r>
+      <w:r>
+        <w:rPr>
+          <w:sz w:val="24"/>
+          <w:szCs w:val="24"/>
+        </w:rPr>
+        <w:t xml:space="preserve"> – the “mood” sliders need to be implemented to allow the mood-based </w:t>
+      </w:r>
+      <w:r>
+        <w:rPr>
+          <w:sz w:val="24"/>
+          <w:szCs w:val="24"/>
+        </w:rPr>
+        <w:t>recommendation functionality to work as intended.</w:t>
+      </w:r>
+    </w:p>
+    <w:p>
+      <w:pPr>
+        <w:rPr>
+          <w:sz w:val="24"/>
+          <w:szCs w:val="24"/>
+        </w:rPr>
+      </w:pPr>
+      <w:r>
+        <w:rPr>
+          <w:sz w:val="24"/>
+          <w:szCs w:val="24"/>
+        </w:rPr>
+        <w:t>For these reasons, a substantial amount of time will be allocated to frontend development going forward.</w:t>
+      </w:r>
+    </w:p>
+    <w:p/>
+    <w:p>
+      <w:pPr>
+        <w:pStyle w:val="Heading3"/>
+      </w:pPr>
+      <w:r>
+        <w:t>6.3.3.</w:t>
+      </w:r>
+      <w:r>
+        <w:tab/>
+      </w:r>
+      <w:r>
+        <w:t>Recommender System</w:t>
+      </w:r>
+    </w:p>
+    <w:p>
+      <w:pPr>
+        <w:rPr>
+          <w:sz w:val="24"/>
+          <w:szCs w:val="24"/>
+        </w:rPr>
+      </w:pPr>
+      <w:r>
+        <w:rPr>
+          <w:sz w:val="24"/>
+          <w:szCs w:val="24"/>
+        </w:rPr>
+        <w:t xml:space="preserve">The recommender system developed at the interim stage does not deliver </w:t>
+      </w:r>
+      <w:r>
+        <w:rPr>
+          <w:sz w:val="24"/>
+          <w:szCs w:val="24"/>
+        </w:rPr>
+        <w:t>all</w:t>
+      </w:r>
+      <w:r>
+        <w:rPr>
+          <w:sz w:val="24"/>
+          <w:szCs w:val="24"/>
+        </w:rPr>
+        <w:t xml:space="preserve"> the promised functionality yet – namely, it doesn’t account for mood</w:t>
+      </w:r>
+      <w:r>
+        <w:rPr>
+          <w:sz w:val="24"/>
+          <w:szCs w:val="24"/>
+        </w:rPr>
+        <w:t xml:space="preserve">. </w:t>
+      </w:r>
+      <w:r>
+        <w:rPr>
+          <w:sz w:val="24"/>
+          <w:szCs w:val="24"/>
+        </w:rPr>
+        <w:t xml:space="preserve">Generating mood-based recommendations </w:t>
+      </w:r>
+      <w:r>
+        <w:rPr>
+          <w:sz w:val="24"/>
+          <w:szCs w:val="24"/>
+        </w:rPr>
+        <w:t xml:space="preserve">is the primary </w:t>
+      </w:r>
+      <w:r>
+        <w:rPr>
+          <w:sz w:val="24"/>
+          <w:szCs w:val="24"/>
+        </w:rPr>
+        <w:t>functionality of he project and is seen as the highest priority goal</w:t>
+      </w:r>
+      <w:r>
+        <w:rPr>
+          <w:sz w:val="24"/>
+          <w:szCs w:val="24"/>
+        </w:rPr>
+        <w:t xml:space="preserve">. For this reason, it will be the first area of work tackled after the </w:t>
+      </w:r>
+      <w:r>
+        <w:rPr>
+          <w:sz w:val="24"/>
+          <w:szCs w:val="24"/>
+        </w:rPr>
+        <w:t xml:space="preserve">interim stage, to allow ample time for coding, testing, and addressing any issues that may arise in </w:t>
+      </w:r>
+      <w:r>
+        <w:rPr>
+          <w:sz w:val="24"/>
+          <w:szCs w:val="24"/>
+        </w:rPr>
+        <w:t xml:space="preserve">the development process. The coding will consist of implementing frontend elements that allow users to alter the mood of recommendations, and underlying </w:t>
+      </w:r>
+      <w:r>
+        <w:rPr>
+          <w:sz w:val="24"/>
+          <w:szCs w:val="24"/>
+        </w:rPr>
+        <w:t xml:space="preserve">code that </w:t>
+      </w:r>
+      <w:r>
+        <w:rPr>
+          <w:sz w:val="24"/>
+          <w:szCs w:val="24"/>
+        </w:rPr>
+        <w:t>adds these variables to the features derived from the user’s playlist before they are passed into the recommender system.</w:t>
+      </w:r>
+    </w:p>
+    <w:p>
+      <w:pPr>
+        <w:rPr>
+          <w:sz w:val="24"/>
+          <w:szCs w:val="24"/>
+        </w:rPr>
+      </w:pPr>
+      <w:r>
+        <w:rPr>
+          <w:sz w:val="24"/>
+          <w:szCs w:val="24"/>
+        </w:rPr>
+        <w:t xml:space="preserve">The accuracy of the recommendations is also not yet at the desired level. </w:t>
+      </w:r>
+      <w:r>
+        <w:rPr>
+          <w:sz w:val="24"/>
+          <w:szCs w:val="24"/>
+        </w:rPr>
+        <w:t xml:space="preserve">While the generated recommendations are accurate with regards to audio features, they often fall into wildly different genres, or are even in different languages, </w:t>
+      </w:r>
+      <w:r>
+        <w:rPr>
+          <w:sz w:val="24"/>
+          <w:szCs w:val="24"/>
+        </w:rPr>
+        <w:t>than</w:t>
+      </w:r>
+      <w:r>
+        <w:rPr>
+          <w:sz w:val="24"/>
+          <w:szCs w:val="24"/>
+        </w:rPr>
+        <w:t xml:space="preserve"> the user’s taste. To </w:t>
+      </w:r>
+      <w:r>
+        <w:rPr>
+          <w:sz w:val="24"/>
+          <w:szCs w:val="24"/>
+        </w:rPr>
+        <w:t>address this issue, the recommender system will be enhanced to account for the genre of music.</w:t>
+      </w:r>
+      <w:r>
+        <w:rPr>
+          <w:sz w:val="24"/>
+          <w:szCs w:val="24"/>
+        </w:rPr>
+        <w:t xml:space="preserve"> The genres of songs are not currently being </w:t>
+      </w:r>
+      <w:r>
+        <w:rPr>
+          <w:sz w:val="24"/>
+          <w:szCs w:val="24"/>
+        </w:rPr>
+        <w:t>represented by a feature in the recommender system</w:t>
+      </w:r>
+      <w:r>
+        <w:rPr>
+          <w:sz w:val="24"/>
+          <w:szCs w:val="24"/>
+        </w:rPr>
+        <w:t xml:space="preserve"> </w:t>
+      </w:r>
+      <w:r>
+        <w:rPr>
+          <w:sz w:val="24"/>
+          <w:szCs w:val="24"/>
+        </w:rPr>
+        <w:t xml:space="preserve">– this will be amended by </w:t>
+      </w:r>
+      <w:r>
+        <w:rPr>
+          <w:sz w:val="24"/>
+          <w:szCs w:val="24"/>
+        </w:rPr>
+        <w:t>using “</w:t>
+      </w:r>
+      <w:r>
+        <w:rPr>
+          <w:sz w:val="24"/>
+          <w:szCs w:val="24"/>
+        </w:rPr>
+        <w:t>one hot encoding</w:t>
+      </w:r>
+      <w:r>
+        <w:rPr>
+          <w:sz w:val="24"/>
+          <w:szCs w:val="24"/>
+        </w:rPr>
+        <w:t>” on</w:t>
+      </w:r>
+      <w:r>
+        <w:rPr>
+          <w:sz w:val="24"/>
+          <w:szCs w:val="24"/>
+        </w:rPr>
+        <w:t xml:space="preserve"> the </w:t>
+      </w:r>
+      <w:r>
+        <w:rPr>
+          <w:sz w:val="24"/>
+          <w:szCs w:val="24"/>
+        </w:rPr>
+        <w:t>genres. One</w:t>
+      </w:r>
+      <w:r>
+        <w:rPr>
+          <w:sz w:val="24"/>
+          <w:szCs w:val="24"/>
+        </w:rPr>
+        <w:t xml:space="preserve"> </w:t>
+      </w:r>
+      <w:r>
+        <w:rPr>
+          <w:sz w:val="24"/>
+          <w:szCs w:val="24"/>
+        </w:rPr>
+        <w:t>hot encoding involves representing categorical values, like “genre” in our case, as numerical values so they can be interpreted easily by machine learning models</w:t>
+      </w:r>
+      <w:r>
+        <w:rPr>
+          <w:sz w:val="24"/>
+          <w:szCs w:val="24"/>
+        </w:rPr>
+        <w:t xml:space="preserve"> </w:t>
+      </w:r>
+      <w:r>
+        <w:rPr>
+          <w:sz w:val="24"/>
+          <w:szCs w:val="24"/>
+        </w:rPr>
+        <w:fldChar w:fldCharType="begin"/>
+      </w:r>
+      <w:r>
+        <w:rPr>
+          <w:sz w:val="24"/>
+          <w:szCs w:val="24"/>
+        </w:rPr>
+        <w:instrText xml:space="preserve"> ADDIN ZOTERO_ITEM CSL_CITATION {"citationID":"LjT3KPoA","properties":{"formattedCitation":"(29)","plainCitation":"(29)","noteIndex":0},"citationItems":[{"id":65,"uris":["http://zotero.org/users/local/tPAIEh28/items/XVJEYIQG"],"itemData":{"id":65,"type":"webpage","abstract":"You can safely use pandas.get_dummies for machine learning applications, just need to do your homework.","container-title":"Medium","language":"en","title":"One Hot Encoding scikit vs pandas","URL":"https://towardsdatascience.com/one-hot-encoding-scikit-vs-pandas-2133775567b8","author":[{"family":"Gefferth","given":"Andras"}],"accessed":{"date-parts":[["2023",11,18]]},"issued":{"date-parts":[["2023",3,13]]}}}],"schema":"https://github.com/citation-style-language/schema/raw/master/csl-citation.json"} </w:instrText>
+      </w:r>
+      <w:r>
+        <w:rPr>
+          <w:sz w:val="24"/>
+          <w:szCs w:val="24"/>
+        </w:rPr>
+        <w:fldChar w:fldCharType="separate"/>
+      </w:r>
+      <w:r>
+        <w:rPr>
+          <w:rFonts w:ascii="Calibri" w:hAnsi="Calibri" w:cs="Calibri"/>
+          <w:sz w:val="24"/>
+        </w:rPr>
+        <w:t>(29)</w:t>
+      </w:r>
+      <w:r>
+        <w:rPr>
+          <w:sz w:val="24"/>
+          <w:szCs w:val="24"/>
+        </w:rPr>
+        <w:fldChar w:fldCharType="end"/>
+      </w:r>
+      <w:r>
+        <w:rPr>
+          <w:sz w:val="24"/>
+          <w:szCs w:val="24"/>
+        </w:rPr>
+        <w:t>.</w:t>
+      </w:r>
+      <w:r>
+        <w:rPr>
+          <w:sz w:val="24"/>
+          <w:szCs w:val="24"/>
+        </w:rPr>
+        <w:t xml:space="preserve"> </w:t>
+      </w:r>
+      <w:r>
+        <w:rPr>
+          <w:sz w:val="24"/>
+          <w:szCs w:val="24"/>
+        </w:rPr>
+        <w:t xml:space="preserve">By </w:t>
+      </w:r>
+      <w:r>
+        <w:rPr>
+          <w:sz w:val="24"/>
+          <w:szCs w:val="24"/>
+        </w:rPr>
+        <w:t xml:space="preserve">accounting for genre in generating recommendations, </w:t>
+      </w:r>
+      <w:r>
+        <w:rPr>
+          <w:sz w:val="24"/>
+          <w:szCs w:val="24"/>
+        </w:rPr>
+        <w:t>the system will hopefully achieve a greater level of accuracy. One hot encoding will be thoroughly researched, and eventually implemented going forward.</w:t>
+      </w:r>
+    </w:p>
+    <w:p/>
+    <w:p>
+      <w:pPr>
+        <w:pStyle w:val="Heading3"/>
+      </w:pPr>
+      <w:r>
+        <w:t>6.3.4.</w:t>
+      </w:r>
+      <w:r>
+        <w:tab/>
+        <w:t>Testing and Evaluation</w:t>
+      </w:r>
+    </w:p>
+    <w:p>
+      <w:pPr>
+        <w:rPr>
+          <w:sz w:val="24"/>
+          <w:szCs w:val="24"/>
+        </w:rPr>
+      </w:pPr>
+      <w:r>
+        <w:rPr>
+          <w:sz w:val="24"/>
+          <w:szCs w:val="24"/>
+        </w:rPr>
+        <w:t>Testing and evaluation have not yet been dealt with at the interim stage. As more components are developed, time will be allocated for incremental integration testing</w:t>
+      </w:r>
+      <w:r>
+        <w:rPr>
+          <w:sz w:val="24"/>
+          <w:szCs w:val="24"/>
+        </w:rPr>
+        <w:t xml:space="preserve">, the benefits of which were discussed in section 4.2.1. The testing and evaluation plan outlined in section 4 will </w:t>
+      </w:r>
+      <w:r>
+        <w:rPr>
+          <w:sz w:val="24"/>
+          <w:szCs w:val="24"/>
+        </w:rPr>
+        <w:t>be completed at appropriate times in the development cycle. The</w:t>
+      </w:r>
+      <w:r>
+        <w:rPr>
+          <w:sz w:val="24"/>
+          <w:szCs w:val="24"/>
+        </w:rPr>
+        <w:t xml:space="preserve"> times at which testing will take place are detailed in the GANTT chart.</w:t>
+      </w:r>
+    </w:p>
+    <w:p>
+      <w:pPr>
+        <w:rPr>
+          <w:sz w:val="24"/>
+          <w:szCs w:val="24"/>
+        </w:rPr>
+      </w:pPr>
+    </w:p>
+    <w:p/>
+    <w:p>
+      <w:pPr>
+        <w:pStyle w:val="Heading3"/>
+      </w:pPr>
       <w:bookmarkStart w:id="35" w:name="_Toc150526211"/>
       <w:r>
-        <w:t xml:space="preserve">6.3.1. </w:t>
+        <w:t>6.3.</w:t>
+      </w:r>
+      <w:r>
+        <w:t>5</w:t>
+      </w:r>
+      <w:r>
+        <w:t xml:space="preserve">. </w:t>
       </w:r>
       <w:r>
         <w:tab/>
@@ -13986,8 +16696,176 @@
       </w:r>
       <w:bookmarkEnd w:id="35"/>
     </w:p>
+    <w:p>
+      <w:r>
+        <w:t>The following GANTT charts outline a planned timeline of work, up to the interim stage, and from the interim stage until final submission.</w:t>
+      </w:r>
+    </w:p>
     <w:p/>
     <w:p>
+      <w:pPr>
+        <w:pStyle w:val="Heading3"/>
+      </w:pPr>
+      <w:r>
+        <w:rPr>
+          <w:noProof/>
+        </w:rPr>
+        <w:drawing>
+          <wp:anchor distT="0" distB="0" distL="114300" distR="114300" simplePos="0" relativeHeight="251658240" behindDoc="1" locked="0" layoutInCell="1" allowOverlap="1" wp14:anchorId="1E9DAA01" wp14:editId="29FF92FD">
+            <wp:simplePos x="0" y="0"/>
+            <wp:positionH relativeFrom="column">
+              <wp:posOffset>-762000</wp:posOffset>
+            </wp:positionH>
+            <wp:positionV relativeFrom="paragraph">
+              <wp:posOffset>285750</wp:posOffset>
+            </wp:positionV>
+            <wp:extent cx="7155180" cy="2948940"/>
+            <wp:effectExtent l="0" t="0" r="7620" b="3810"/>
+            <wp:wrapTight wrapText="bothSides">
+              <wp:wrapPolygon edited="0">
+                <wp:start x="0" y="0"/>
+                <wp:lineTo x="0" y="21488"/>
+                <wp:lineTo x="21565" y="21488"/>
+                <wp:lineTo x="21565" y="0"/>
+                <wp:lineTo x="0" y="0"/>
+              </wp:wrapPolygon>
+            </wp:wrapTight>
+            <wp:docPr id="1994116963" name="Picture 1" descr="A graph with different colored squares&#10;&#10;Description automatically generated with medium confidence"/>
+            <wp:cNvGraphicFramePr>
+              <a:graphicFrameLocks xmlns:a="http://schemas.openxmlformats.org/drawingml/2006/main" noChangeAspect="1"/>
+            </wp:cNvGraphicFramePr>
+            <a:graphic xmlns:a="http://schemas.openxmlformats.org/drawingml/2006/main">
+              <a:graphicData uri="http://schemas.openxmlformats.org/drawingml/2006/picture">
+                <pic:pic xmlns:pic="http://schemas.openxmlformats.org/drawingml/2006/picture">
+                  <pic:nvPicPr>
+                    <pic:cNvPr id="1994116963" name="Picture 1" descr="A graph with different colored squares&#10;&#10;Description automatically generated with medium confidence"/>
+                    <pic:cNvPicPr/>
+                  </pic:nvPicPr>
+                  <pic:blipFill>
+                    <a:blip r:embed="rId33">
+                      <a:extLst>
+                        <a:ext uri="{28A0092B-C50C-407E-A947-70E740481C1C}">
+                          <a14:useLocalDpi xmlns:a14="http://schemas.microsoft.com/office/drawing/2010/main" val="0"/>
+                        </a:ext>
+                      </a:extLst>
+                    </a:blip>
+                    <a:stretch>
+                      <a:fillRect/>
+                    </a:stretch>
+                  </pic:blipFill>
+                  <pic:spPr>
+                    <a:xfrm>
+                      <a:off x="0" y="0"/>
+                      <a:ext cx="7155180" cy="2948940"/>
+                    </a:xfrm>
+                    <a:prstGeom prst="rect">
+                      <a:avLst/>
+                    </a:prstGeom>
+                  </pic:spPr>
+                </pic:pic>
+              </a:graphicData>
+            </a:graphic>
+            <wp14:sizeRelH relativeFrom="page">
+              <wp14:pctWidth>0</wp14:pctWidth>
+            </wp14:sizeRelH>
+            <wp14:sizeRelV relativeFrom="page">
+              <wp14:pctHeight>0</wp14:pctHeight>
+            </wp14:sizeRelV>
+          </wp:anchor>
+        </w:drawing>
+      </w:r>
+      <w:r>
+        <w:t>6.3.5.1.   Until Interim Submission</w:t>
+      </w:r>
+    </w:p>
+    <w:p/>
+    <w:p/>
+    <w:p>
+      <w:pPr>
+        <w:pStyle w:val="Heading3"/>
+      </w:pPr>
+      <w:r>
+        <w:rPr>
+          <w:noProof/>
+        </w:rPr>
+        <w:lastRenderedPageBreak/>
+        <w:drawing>
+          <wp:anchor distT="0" distB="0" distL="114300" distR="114300" simplePos="0" relativeHeight="251659264" behindDoc="1" locked="0" layoutInCell="1" allowOverlap="1" wp14:anchorId="26358A62" wp14:editId="13D06DF4">
+            <wp:simplePos x="0" y="0"/>
+            <wp:positionH relativeFrom="column">
+              <wp:posOffset>-764540</wp:posOffset>
+            </wp:positionH>
+            <wp:positionV relativeFrom="paragraph">
+              <wp:posOffset>311150</wp:posOffset>
+            </wp:positionV>
+            <wp:extent cx="7404382" cy="3482340"/>
+            <wp:effectExtent l="0" t="0" r="6350" b="3810"/>
+            <wp:wrapTight wrapText="bothSides">
+              <wp:wrapPolygon edited="0">
+                <wp:start x="0" y="0"/>
+                <wp:lineTo x="0" y="21505"/>
+                <wp:lineTo x="21563" y="21505"/>
+                <wp:lineTo x="21563" y="0"/>
+                <wp:lineTo x="0" y="0"/>
+              </wp:wrapPolygon>
+            </wp:wrapTight>
+            <wp:docPr id="128425195" name="Picture 1" descr="A screenshot of a computer&#10;&#10;Description automatically generated"/>
+            <wp:cNvGraphicFramePr>
+              <a:graphicFrameLocks xmlns:a="http://schemas.openxmlformats.org/drawingml/2006/main" noChangeAspect="1"/>
+            </wp:cNvGraphicFramePr>
+            <a:graphic xmlns:a="http://schemas.openxmlformats.org/drawingml/2006/main">
+              <a:graphicData uri="http://schemas.openxmlformats.org/drawingml/2006/picture">
+                <pic:pic xmlns:pic="http://schemas.openxmlformats.org/drawingml/2006/picture">
+                  <pic:nvPicPr>
+                    <pic:cNvPr id="128425195" name="Picture 1" descr="A screenshot of a computer&#10;&#10;Description automatically generated"/>
+                    <pic:cNvPicPr/>
+                  </pic:nvPicPr>
+                  <pic:blipFill>
+                    <a:blip r:embed="rId34">
+                      <a:extLst>
+                        <a:ext uri="{28A0092B-C50C-407E-A947-70E740481C1C}">
+                          <a14:useLocalDpi xmlns:a14="http://schemas.microsoft.com/office/drawing/2010/main" val="0"/>
+                        </a:ext>
+                      </a:extLst>
+                    </a:blip>
+                    <a:stretch>
+                      <a:fillRect/>
+                    </a:stretch>
+                  </pic:blipFill>
+                  <pic:spPr>
+                    <a:xfrm>
+                      <a:off x="0" y="0"/>
+                      <a:ext cx="7404382" cy="3482340"/>
+                    </a:xfrm>
+                    <a:prstGeom prst="rect">
+                      <a:avLst/>
+                    </a:prstGeom>
+                  </pic:spPr>
+                </pic:pic>
+              </a:graphicData>
+            </a:graphic>
+            <wp14:sizeRelH relativeFrom="page">
+              <wp14:pctWidth>0</wp14:pctWidth>
+            </wp14:sizeRelH>
+            <wp14:sizeRelV relativeFrom="page">
+              <wp14:pctHeight>0</wp14:pctHeight>
+            </wp14:sizeRelV>
+          </wp:anchor>
+        </w:drawing>
+      </w:r>
+      <w:r>
+        <w:t xml:space="preserve">6.3.5.3.    </w:t>
+      </w:r>
+      <w:r>
+        <w:t>Until Final Submission</w:t>
+      </w:r>
+    </w:p>
+    <w:p/>
+    <w:p/>
+    <w:p>
+      <w:pPr>
+        <w:pStyle w:val="Heading3"/>
+      </w:pPr>
       <w:r>
         <w:br w:type="page"/>
       </w:r>
@@ -14431,6 +17309,195 @@
         </w:rPr>
         <w:tab/>
         <w:t xml:space="preserve">Gonzalez-Holland E, Whitmer D, Moralez L, Mouloua M. Examination of the Use of Nielsen’s 10 Usability Heuristics &amp; Outlooks for the Future. Proc Hum Factors Ergon Soc Annu Meet. 2017 Sep 1;61(1):1472–5. </w:t>
+      </w:r>
+    </w:p>
+    <w:p>
+      <w:pPr>
+        <w:pStyle w:val="Bibliography"/>
+        <w:rPr>
+          <w:rFonts w:ascii="Calibri" w:hAnsi="Calibri" w:cs="Calibri"/>
+        </w:rPr>
+      </w:pPr>
+      <w:r>
+        <w:rPr>
+          <w:rFonts w:ascii="Calibri" w:hAnsi="Calibri" w:cs="Calibri"/>
+        </w:rPr>
+        <w:t>21.</w:t>
+      </w:r>
+      <w:r>
+        <w:rPr>
+          <w:rFonts w:ascii="Calibri" w:hAnsi="Calibri" w:cs="Calibri"/>
+        </w:rPr>
+        <w:tab/>
+        <w:t xml:space="preserve">Tsai WT, Bai X, Paul R, Shao W, Agarwal V. End-To-End Integration Testing Design. 2001. 166 p. </w:t>
+      </w:r>
+    </w:p>
+    <w:p>
+      <w:pPr>
+        <w:pStyle w:val="Bibliography"/>
+        <w:rPr>
+          <w:rFonts w:ascii="Calibri" w:hAnsi="Calibri" w:cs="Calibri"/>
+        </w:rPr>
+      </w:pPr>
+      <w:r>
+        <w:rPr>
+          <w:rFonts w:ascii="Calibri" w:hAnsi="Calibri" w:cs="Calibri"/>
+        </w:rPr>
+        <w:t>22.</w:t>
+      </w:r>
+      <w:r>
+        <w:rPr>
+          <w:rFonts w:ascii="Calibri" w:hAnsi="Calibri" w:cs="Calibri"/>
+        </w:rPr>
+        <w:tab/>
+        <w:t>Educative [Internet]. [cited 2023 Nov 15]. What is incremental testing? Available from: https://www.educative.io/answers/what-is-incremental-testing</w:t>
+      </w:r>
+    </w:p>
+    <w:p>
+      <w:pPr>
+        <w:pStyle w:val="Bibliography"/>
+        <w:rPr>
+          <w:rFonts w:ascii="Calibri" w:hAnsi="Calibri" w:cs="Calibri"/>
+        </w:rPr>
+      </w:pPr>
+      <w:r>
+        <w:rPr>
+          <w:rFonts w:ascii="Calibri" w:hAnsi="Calibri" w:cs="Calibri"/>
+        </w:rPr>
+        <w:t>23.</w:t>
+      </w:r>
+      <w:r>
+        <w:rPr>
+          <w:rFonts w:ascii="Calibri" w:hAnsi="Calibri" w:cs="Calibri"/>
+        </w:rPr>
+        <w:tab/>
+        <w:t xml:space="preserve">Olan M. Unit testing: Test early, test often. J Comput Sci Coll - JCSC. 2003 Jan 1;19. </w:t>
+      </w:r>
+    </w:p>
+    <w:p>
+      <w:pPr>
+        <w:pStyle w:val="Bibliography"/>
+        <w:rPr>
+          <w:rFonts w:ascii="Calibri" w:hAnsi="Calibri" w:cs="Calibri"/>
+        </w:rPr>
+      </w:pPr>
+      <w:r>
+        <w:rPr>
+          <w:rFonts w:ascii="Calibri" w:hAnsi="Calibri" w:cs="Calibri"/>
+        </w:rPr>
+        <w:t>24.</w:t>
+      </w:r>
+      <w:r>
+        <w:rPr>
+          <w:rFonts w:ascii="Calibri" w:hAnsi="Calibri" w:cs="Calibri"/>
+        </w:rPr>
+        <w:tab/>
+        <w:t>pytest: helps you write better programs — pytest documentation [Internet]. [cited 2023 Nov 15]. Available from: https://docs.pytest.org/en/7.4.x/</w:t>
+      </w:r>
+    </w:p>
+    <w:p>
+      <w:pPr>
+        <w:pStyle w:val="Bibliography"/>
+        <w:rPr>
+          <w:rFonts w:ascii="Calibri" w:hAnsi="Calibri" w:cs="Calibri"/>
+        </w:rPr>
+      </w:pPr>
+      <w:r>
+        <w:rPr>
+          <w:rFonts w:ascii="Calibri" w:hAnsi="Calibri" w:cs="Calibri"/>
+        </w:rPr>
+        <w:t>25.</w:t>
+      </w:r>
+      <w:r>
+        <w:rPr>
+          <w:rFonts w:ascii="Calibri" w:hAnsi="Calibri" w:cs="Calibri"/>
+        </w:rPr>
+        <w:tab/>
+        <w:t>Ganesh K, Mohapatra S, Anbuudayasankar SP, Sivakumar P. User Acceptance Test. In: Ganesh K, Mohapatra S, Anbuudayasankar SP, Sivakumar P, editors. Enterprise Resource Planning: Fundamentals of Design and Implementation [Internet]. Cham: Springer International Publishing; 2014 [cited 2023 Nov 15]. p. 123–7. (Management for Professionals). Available from: https://doi.org/10.1007/978-3-319-05927-3_9</w:t>
+      </w:r>
+    </w:p>
+    <w:p>
+      <w:pPr>
+        <w:pStyle w:val="Bibliography"/>
+        <w:rPr>
+          <w:rFonts w:ascii="Calibri" w:hAnsi="Calibri" w:cs="Calibri"/>
+        </w:rPr>
+      </w:pPr>
+      <w:r>
+        <w:rPr>
+          <w:rFonts w:ascii="Calibri" w:hAnsi="Calibri" w:cs="Calibri"/>
+        </w:rPr>
+        <w:t>26.</w:t>
+      </w:r>
+      <w:r>
+        <w:rPr>
+          <w:rFonts w:ascii="Calibri" w:hAnsi="Calibri" w:cs="Calibri"/>
+        </w:rPr>
+        <w:tab/>
+        <w:t>Rana K. Test Scenario | Definition, Template &amp; Examples [Internet]. ArtOfTesting. 2019 [cited 2023 Nov 15]. Available from: https://artoftesting.com/test-scenario-examples</w:t>
+      </w:r>
+    </w:p>
+    <w:p>
+      <w:pPr>
+        <w:pStyle w:val="Bibliography"/>
+        <w:rPr>
+          <w:rFonts w:ascii="Calibri" w:hAnsi="Calibri" w:cs="Calibri"/>
+        </w:rPr>
+      </w:pPr>
+      <w:r>
+        <w:rPr>
+          <w:rFonts w:ascii="Calibri" w:hAnsi="Calibri" w:cs="Calibri"/>
+        </w:rPr>
+        <w:t>27.</w:t>
+      </w:r>
+      <w:r>
+        <w:rPr>
+          <w:rFonts w:ascii="Calibri" w:hAnsi="Calibri" w:cs="Calibri"/>
+        </w:rPr>
+        <w:tab/>
+        <w:t xml:space="preserve">Paz F, Pow-Sang J. A systematic mapping review of usability evaluation methods for software development process. 2016 Jan 1;10:165–78. </w:t>
+      </w:r>
+    </w:p>
+    <w:p>
+      <w:pPr>
+        <w:pStyle w:val="Bibliography"/>
+        <w:rPr>
+          <w:rFonts w:ascii="Calibri" w:hAnsi="Calibri" w:cs="Calibri"/>
+        </w:rPr>
+      </w:pPr>
+      <w:r>
+        <w:rPr>
+          <w:rFonts w:ascii="Calibri" w:hAnsi="Calibri" w:cs="Calibri"/>
+        </w:rPr>
+        <w:t>28.</w:t>
+      </w:r>
+      <w:r>
+        <w:rPr>
+          <w:rFonts w:ascii="Calibri" w:hAnsi="Calibri" w:cs="Calibri"/>
+        </w:rPr>
+        <w:tab/>
+        <w:t xml:space="preserve">Ajmal M, Khan M, Al-Yafei H. Exploring factors behind project scope creep – stakeholders’ perspective. Int J Manag Proj Bus. 2019 Nov 22;ahead-of-print. </w:t>
+      </w:r>
+    </w:p>
+    <w:p>
+      <w:pPr>
+        <w:pStyle w:val="Bibliography"/>
+        <w:rPr>
+          <w:rFonts w:ascii="Calibri" w:hAnsi="Calibri" w:cs="Calibri"/>
+        </w:rPr>
+      </w:pPr>
+      <w:r>
+        <w:rPr>
+          <w:rFonts w:ascii="Calibri" w:hAnsi="Calibri" w:cs="Calibri"/>
+        </w:rPr>
+        <w:t>29.</w:t>
+      </w:r>
+      <w:r>
+        <w:rPr>
+          <w:rFonts w:ascii="Calibri" w:hAnsi="Calibri" w:cs="Calibri"/>
+        </w:rPr>
+        <w:tab/>
+        <w:t>Gefferth A. Medium. 2023 [cited 2023 Nov 18]. One Hot Encoding scikit vs pandas. Available from: https://towardsdatascience.com/one-hot-encoding-scikit-vs-pandas-2133775567b8</w:t>
       </w:r>
     </w:p>
     <w:p>
@@ -14722,16 +17789,16 @@
     </w:lvl>
   </w:abstractNum>
   <w:abstractNum w:abstractNumId="1" w15:restartNumberingAfterBreak="0">
-    <w:nsid w:val="34544023"/>
+    <w:nsid w:val="0CAF5A60"/>
     <w:multiLevelType w:val="hybridMultilevel"/>
-    <w:tmpl w:val="D03AD680"/>
+    <w:tmpl w:val="9912AE90"/>
     <w:lvl w:ilvl="0" w:tplc="18090001">
       <w:start w:val="1"/>
       <w:numFmt w:val="bullet"/>
       <w:lvlText w:val=""/>
       <w:lvlJc w:val="left"/>
       <w:pPr>
-        <w:ind w:left="720" w:hanging="360"/>
+        <w:ind w:left="768" w:hanging="360"/>
       </w:pPr>
       <w:rPr>
         <w:rFonts w:ascii="Symbol" w:hAnsi="Symbol" w:hint="default"/>
@@ -14743,7 +17810,7 @@
       <w:lvlText w:val="o"/>
       <w:lvlJc w:val="left"/>
       <w:pPr>
-        <w:ind w:left="1440" w:hanging="360"/>
+        <w:ind w:left="1488" w:hanging="360"/>
       </w:pPr>
       <w:rPr>
         <w:rFonts w:ascii="Courier New" w:hAnsi="Courier New" w:cs="Courier New" w:hint="default"/>
@@ -14755,7 +17822,7 @@
       <w:lvlText w:val=""/>
       <w:lvlJc w:val="left"/>
       <w:pPr>
-        <w:ind w:left="2160" w:hanging="360"/>
+        <w:ind w:left="2208" w:hanging="360"/>
       </w:pPr>
       <w:rPr>
         <w:rFonts w:ascii="Wingdings" w:hAnsi="Wingdings" w:hint="default"/>
@@ -14767,7 +17834,7 @@
       <w:lvlText w:val=""/>
       <w:lvlJc w:val="left"/>
       <w:pPr>
-        <w:ind w:left="2880" w:hanging="360"/>
+        <w:ind w:left="2928" w:hanging="360"/>
       </w:pPr>
       <w:rPr>
         <w:rFonts w:ascii="Symbol" w:hAnsi="Symbol" w:hint="default"/>
@@ -14779,7 +17846,7 @@
       <w:lvlText w:val="o"/>
       <w:lvlJc w:val="left"/>
       <w:pPr>
-        <w:ind w:left="3600" w:hanging="360"/>
+        <w:ind w:left="3648" w:hanging="360"/>
       </w:pPr>
       <w:rPr>
         <w:rFonts w:ascii="Courier New" w:hAnsi="Courier New" w:cs="Courier New" w:hint="default"/>
@@ -14791,7 +17858,7 @@
       <w:lvlText w:val=""/>
       <w:lvlJc w:val="left"/>
       <w:pPr>
-        <w:ind w:left="4320" w:hanging="360"/>
+        <w:ind w:left="4368" w:hanging="360"/>
       </w:pPr>
       <w:rPr>
         <w:rFonts w:ascii="Wingdings" w:hAnsi="Wingdings" w:hint="default"/>
@@ -14803,7 +17870,7 @@
       <w:lvlText w:val=""/>
       <w:lvlJc w:val="left"/>
       <w:pPr>
-        <w:ind w:left="5040" w:hanging="360"/>
+        <w:ind w:left="5088" w:hanging="360"/>
       </w:pPr>
       <w:rPr>
         <w:rFonts w:ascii="Symbol" w:hAnsi="Symbol" w:hint="default"/>
@@ -14815,7 +17882,7 @@
       <w:lvlText w:val="o"/>
       <w:lvlJc w:val="left"/>
       <w:pPr>
-        <w:ind w:left="5760" w:hanging="360"/>
+        <w:ind w:left="5808" w:hanging="360"/>
       </w:pPr>
       <w:rPr>
         <w:rFonts w:ascii="Courier New" w:hAnsi="Courier New" w:cs="Courier New" w:hint="default"/>
@@ -14827,7 +17894,7 @@
       <w:lvlText w:val=""/>
       <w:lvlJc w:val="left"/>
       <w:pPr>
-        <w:ind w:left="6480" w:hanging="360"/>
+        <w:ind w:left="6528" w:hanging="360"/>
       </w:pPr>
       <w:rPr>
         <w:rFonts w:ascii="Wingdings" w:hAnsi="Wingdings" w:hint="default"/>
@@ -14835,6 +17902,232 @@
     </w:lvl>
   </w:abstractNum>
   <w:abstractNum w:abstractNumId="2" w15:restartNumberingAfterBreak="0">
+    <w:nsid w:val="34544023"/>
+    <w:multiLevelType w:val="hybridMultilevel"/>
+    <w:tmpl w:val="D03AD680"/>
+    <w:lvl w:ilvl="0" w:tplc="18090001">
+      <w:start w:val="1"/>
+      <w:numFmt w:val="bullet"/>
+      <w:lvlText w:val=""/>
+      <w:lvlJc w:val="left"/>
+      <w:pPr>
+        <w:ind w:left="720" w:hanging="360"/>
+      </w:pPr>
+      <w:rPr>
+        <w:rFonts w:ascii="Symbol" w:hAnsi="Symbol" w:hint="default"/>
+      </w:rPr>
+    </w:lvl>
+    <w:lvl w:ilvl="1" w:tplc="18090003" w:tentative="1">
+      <w:start w:val="1"/>
+      <w:numFmt w:val="bullet"/>
+      <w:lvlText w:val="o"/>
+      <w:lvlJc w:val="left"/>
+      <w:pPr>
+        <w:ind w:left="1440" w:hanging="360"/>
+      </w:pPr>
+      <w:rPr>
+        <w:rFonts w:ascii="Courier New" w:hAnsi="Courier New" w:cs="Courier New" w:hint="default"/>
+      </w:rPr>
+    </w:lvl>
+    <w:lvl w:ilvl="2" w:tplc="18090005" w:tentative="1">
+      <w:start w:val="1"/>
+      <w:numFmt w:val="bullet"/>
+      <w:lvlText w:val=""/>
+      <w:lvlJc w:val="left"/>
+      <w:pPr>
+        <w:ind w:left="2160" w:hanging="360"/>
+      </w:pPr>
+      <w:rPr>
+        <w:rFonts w:ascii="Wingdings" w:hAnsi="Wingdings" w:hint="default"/>
+      </w:rPr>
+    </w:lvl>
+    <w:lvl w:ilvl="3" w:tplc="18090001" w:tentative="1">
+      <w:start w:val="1"/>
+      <w:numFmt w:val="bullet"/>
+      <w:lvlText w:val=""/>
+      <w:lvlJc w:val="left"/>
+      <w:pPr>
+        <w:ind w:left="2880" w:hanging="360"/>
+      </w:pPr>
+      <w:rPr>
+        <w:rFonts w:ascii="Symbol" w:hAnsi="Symbol" w:hint="default"/>
+      </w:rPr>
+    </w:lvl>
+    <w:lvl w:ilvl="4" w:tplc="18090003" w:tentative="1">
+      <w:start w:val="1"/>
+      <w:numFmt w:val="bullet"/>
+      <w:lvlText w:val="o"/>
+      <w:lvlJc w:val="left"/>
+      <w:pPr>
+        <w:ind w:left="3600" w:hanging="360"/>
+      </w:pPr>
+      <w:rPr>
+        <w:rFonts w:ascii="Courier New" w:hAnsi="Courier New" w:cs="Courier New" w:hint="default"/>
+      </w:rPr>
+    </w:lvl>
+    <w:lvl w:ilvl="5" w:tplc="18090005" w:tentative="1">
+      <w:start w:val="1"/>
+      <w:numFmt w:val="bullet"/>
+      <w:lvlText w:val=""/>
+      <w:lvlJc w:val="left"/>
+      <w:pPr>
+        <w:ind w:left="4320" w:hanging="360"/>
+      </w:pPr>
+      <w:rPr>
+        <w:rFonts w:ascii="Wingdings" w:hAnsi="Wingdings" w:hint="default"/>
+      </w:rPr>
+    </w:lvl>
+    <w:lvl w:ilvl="6" w:tplc="18090001" w:tentative="1">
+      <w:start w:val="1"/>
+      <w:numFmt w:val="bullet"/>
+      <w:lvlText w:val=""/>
+      <w:lvlJc w:val="left"/>
+      <w:pPr>
+        <w:ind w:left="5040" w:hanging="360"/>
+      </w:pPr>
+      <w:rPr>
+        <w:rFonts w:ascii="Symbol" w:hAnsi="Symbol" w:hint="default"/>
+      </w:rPr>
+    </w:lvl>
+    <w:lvl w:ilvl="7" w:tplc="18090003" w:tentative="1">
+      <w:start w:val="1"/>
+      <w:numFmt w:val="bullet"/>
+      <w:lvlText w:val="o"/>
+      <w:lvlJc w:val="left"/>
+      <w:pPr>
+        <w:ind w:left="5760" w:hanging="360"/>
+      </w:pPr>
+      <w:rPr>
+        <w:rFonts w:ascii="Courier New" w:hAnsi="Courier New" w:cs="Courier New" w:hint="default"/>
+      </w:rPr>
+    </w:lvl>
+    <w:lvl w:ilvl="8" w:tplc="18090005" w:tentative="1">
+      <w:start w:val="1"/>
+      <w:numFmt w:val="bullet"/>
+      <w:lvlText w:val=""/>
+      <w:lvlJc w:val="left"/>
+      <w:pPr>
+        <w:ind w:left="6480" w:hanging="360"/>
+      </w:pPr>
+      <w:rPr>
+        <w:rFonts w:ascii="Wingdings" w:hAnsi="Wingdings" w:hint="default"/>
+      </w:rPr>
+    </w:lvl>
+  </w:abstractNum>
+  <w:abstractNum w:abstractNumId="3" w15:restartNumberingAfterBreak="0">
+    <w:nsid w:val="4FC80335"/>
+    <w:multiLevelType w:val="hybridMultilevel"/>
+    <w:tmpl w:val="81AC3EC0"/>
+    <w:lvl w:ilvl="0" w:tplc="18090001">
+      <w:start w:val="1"/>
+      <w:numFmt w:val="bullet"/>
+      <w:lvlText w:val=""/>
+      <w:lvlJc w:val="left"/>
+      <w:pPr>
+        <w:ind w:left="720" w:hanging="360"/>
+      </w:pPr>
+      <w:rPr>
+        <w:rFonts w:ascii="Symbol" w:hAnsi="Symbol" w:hint="default"/>
+      </w:rPr>
+    </w:lvl>
+    <w:lvl w:ilvl="1" w:tplc="18090003" w:tentative="1">
+      <w:start w:val="1"/>
+      <w:numFmt w:val="bullet"/>
+      <w:lvlText w:val="o"/>
+      <w:lvlJc w:val="left"/>
+      <w:pPr>
+        <w:ind w:left="1440" w:hanging="360"/>
+      </w:pPr>
+      <w:rPr>
+        <w:rFonts w:ascii="Courier New" w:hAnsi="Courier New" w:cs="Courier New" w:hint="default"/>
+      </w:rPr>
+    </w:lvl>
+    <w:lvl w:ilvl="2" w:tplc="18090005" w:tentative="1">
+      <w:start w:val="1"/>
+      <w:numFmt w:val="bullet"/>
+      <w:lvlText w:val=""/>
+      <w:lvlJc w:val="left"/>
+      <w:pPr>
+        <w:ind w:left="2160" w:hanging="360"/>
+      </w:pPr>
+      <w:rPr>
+        <w:rFonts w:ascii="Wingdings" w:hAnsi="Wingdings" w:hint="default"/>
+      </w:rPr>
+    </w:lvl>
+    <w:lvl w:ilvl="3" w:tplc="18090001" w:tentative="1">
+      <w:start w:val="1"/>
+      <w:numFmt w:val="bullet"/>
+      <w:lvlText w:val=""/>
+      <w:lvlJc w:val="left"/>
+      <w:pPr>
+        <w:ind w:left="2880" w:hanging="360"/>
+      </w:pPr>
+      <w:rPr>
+        <w:rFonts w:ascii="Symbol" w:hAnsi="Symbol" w:hint="default"/>
+      </w:rPr>
+    </w:lvl>
+    <w:lvl w:ilvl="4" w:tplc="18090003" w:tentative="1">
+      <w:start w:val="1"/>
+      <w:numFmt w:val="bullet"/>
+      <w:lvlText w:val="o"/>
+      <w:lvlJc w:val="left"/>
+      <w:pPr>
+        <w:ind w:left="3600" w:hanging="360"/>
+      </w:pPr>
+      <w:rPr>
+        <w:rFonts w:ascii="Courier New" w:hAnsi="Courier New" w:cs="Courier New" w:hint="default"/>
+      </w:rPr>
+    </w:lvl>
+    <w:lvl w:ilvl="5" w:tplc="18090005" w:tentative="1">
+      <w:start w:val="1"/>
+      <w:numFmt w:val="bullet"/>
+      <w:lvlText w:val=""/>
+      <w:lvlJc w:val="left"/>
+      <w:pPr>
+        <w:ind w:left="4320" w:hanging="360"/>
+      </w:pPr>
+      <w:rPr>
+        <w:rFonts w:ascii="Wingdings" w:hAnsi="Wingdings" w:hint="default"/>
+      </w:rPr>
+    </w:lvl>
+    <w:lvl w:ilvl="6" w:tplc="18090001" w:tentative="1">
+      <w:start w:val="1"/>
+      <w:numFmt w:val="bullet"/>
+      <w:lvlText w:val=""/>
+      <w:lvlJc w:val="left"/>
+      <w:pPr>
+        <w:ind w:left="5040" w:hanging="360"/>
+      </w:pPr>
+      <w:rPr>
+        <w:rFonts w:ascii="Symbol" w:hAnsi="Symbol" w:hint="default"/>
+      </w:rPr>
+    </w:lvl>
+    <w:lvl w:ilvl="7" w:tplc="18090003" w:tentative="1">
+      <w:start w:val="1"/>
+      <w:numFmt w:val="bullet"/>
+      <w:lvlText w:val="o"/>
+      <w:lvlJc w:val="left"/>
+      <w:pPr>
+        <w:ind w:left="5760" w:hanging="360"/>
+      </w:pPr>
+      <w:rPr>
+        <w:rFonts w:ascii="Courier New" w:hAnsi="Courier New" w:cs="Courier New" w:hint="default"/>
+      </w:rPr>
+    </w:lvl>
+    <w:lvl w:ilvl="8" w:tplc="18090005" w:tentative="1">
+      <w:start w:val="1"/>
+      <w:numFmt w:val="bullet"/>
+      <w:lvlText w:val=""/>
+      <w:lvlJc w:val="left"/>
+      <w:pPr>
+        <w:ind w:left="6480" w:hanging="360"/>
+      </w:pPr>
+      <w:rPr>
+        <w:rFonts w:ascii="Wingdings" w:hAnsi="Wingdings" w:hint="default"/>
+      </w:rPr>
+    </w:lvl>
+  </w:abstractNum>
+  <w:abstractNum w:abstractNumId="4" w15:restartNumberingAfterBreak="0">
     <w:nsid w:val="59641646"/>
     <w:multiLevelType w:val="multilevel"/>
     <w:tmpl w:val="F7C2809C"/>
@@ -14947,7 +18240,7 @@
       </w:rPr>
     </w:lvl>
   </w:abstractNum>
-  <w:abstractNum w:abstractNumId="3" w15:restartNumberingAfterBreak="0">
+  <w:abstractNum w:abstractNumId="5" w15:restartNumberingAfterBreak="0">
     <w:nsid w:val="7AB95281"/>
     <w:multiLevelType w:val="hybridMultilevel"/>
     <w:tmpl w:val="DC740D32"/>
@@ -15061,15 +18354,21 @@
     </w:lvl>
   </w:abstractNum>
   <w:num w:numId="1" w16cid:durableId="219705612">
-    <w:abstractNumId w:val="2"/>
+    <w:abstractNumId w:val="4"/>
   </w:num>
   <w:num w:numId="2" w16cid:durableId="1361665836">
     <w:abstractNumId w:val="0"/>
   </w:num>
   <w:num w:numId="3" w16cid:durableId="1496603314">
+    <w:abstractNumId w:val="2"/>
+  </w:num>
+  <w:num w:numId="4" w16cid:durableId="526871211">
+    <w:abstractNumId w:val="5"/>
+  </w:num>
+  <w:num w:numId="5" w16cid:durableId="532765081">
     <w:abstractNumId w:val="1"/>
   </w:num>
-  <w:num w:numId="4" w16cid:durableId="526871211">
+  <w:num w:numId="6" w16cid:durableId="1514881423">
     <w:abstractNumId w:val="3"/>
   </w:num>
 </w:numbering>

</xml_diff>